<commit_message>
What is in the database?
</commit_message>
<xml_diff>
--- a/postgresql_base.docx
+++ b/postgresql_base.docx
@@ -4,12 +4,275 @@
   <w:body>
     <w:p>
       <w:pPr>
-        <w:rPr>
-          <w:lang w:val="vi-VN"/>
-        </w:rPr>
-      </w:pPr>
+        <w:pStyle w:val="Heading2"/>
+        <w:rPr>
+          <w:lang w:val="vi-VN"/>
+        </w:rPr>
+      </w:pPr>
+      <w:r>
+        <w:rPr>
+          <w:lang w:val="vi-VN"/>
+        </w:rPr>
+        <w:t>Giới thiệu về cơ sở dữ liệu</w:t>
+      </w:r>
+    </w:p>
+    <w:p>
+      <w:pPr>
+        <w:pStyle w:val="Heading3"/>
+        <w:rPr>
+          <w:lang w:val="vi-VN"/>
+        </w:rPr>
+      </w:pPr>
+      <w:r>
+        <w:rPr>
+          <w:lang w:val="vi-VN"/>
+        </w:rPr>
+        <w:t>What is in the database</w:t>
+      </w:r>
+      <w:r>
+        <w:rPr>
+          <w:lang w:val="vi-VN"/>
+        </w:rPr>
+        <w:t>?</w:t>
+      </w:r>
+    </w:p>
+    <w:p>
+      <w:pPr>
+        <w:pStyle w:val="Heading4"/>
+        <w:rPr>
+          <w:lang w:val="vi-VN"/>
+        </w:rPr>
+      </w:pPr>
+      <w:r>
+        <w:rPr>
+          <w:lang w:val="vi-VN"/>
+        </w:rPr>
+        <w:t>SQL là gì?</w:t>
+      </w:r>
+    </w:p>
+    <w:p>
+      <w:pPr>
+        <w:rPr>
+          <w:lang w:val="vi-VN"/>
+        </w:rPr>
+      </w:pPr>
+      <w:r>
+        <w:rPr>
+          <w:lang w:val="vi-VN"/>
+        </w:rPr>
+        <w:t xml:space="preserve">SQL là ngôn ngữ dùng để giao tiếp với hệ quản trị cơ </w:t>
+      </w:r>
+      <w:r>
+        <w:rPr>
+          <w:lang w:val="vi-VN"/>
+        </w:rPr>
+        <w:t xml:space="preserve">sở </w:t>
+      </w:r>
+      <w:r>
+        <w:rPr>
+          <w:lang w:val="vi-VN"/>
+        </w:rPr>
+        <w:t>dữ liệu quan hệ</w:t>
+      </w:r>
+      <w:r>
+        <w:rPr>
+          <w:lang w:val="vi-VN"/>
+        </w:rPr>
+        <w:t>.</w:t>
+      </w:r>
+    </w:p>
+    <w:p>
+      <w:pPr>
+        <w:rPr>
+          <w:lang w:val="vi-VN"/>
+        </w:rPr>
+      </w:pPr>
+    </w:p>
+    <w:p>
+      <w:pPr>
+        <w:pStyle w:val="Heading4"/>
+        <w:rPr>
+          <w:lang w:val="vi-VN"/>
+        </w:rPr>
+      </w:pPr>
+      <w:r>
+        <w:rPr>
+          <w:lang w:val="vi-VN"/>
+        </w:rPr>
+        <w:t>Cơ sở dữ liệu là gì?</w:t>
+      </w:r>
+    </w:p>
+    <w:p>
+      <w:pPr>
+        <w:rPr>
+          <w:lang w:val="vi-VN"/>
+        </w:rPr>
+      </w:pPr>
+      <w:r>
+        <w:rPr>
+          <w:lang w:val="vi-VN"/>
+        </w:rPr>
+        <w:t>Cơ sở dữ liệu là tập hợp các dữ liệu có tổ chức. Ví dụ, một cơ sở dữ liệu của một trường đại học có thể là tập hợp các dữ liệu như: Hồ sơ các nhân của sinh viên, lịch sử hiệu suất của sinh viên, dữ liệu giáo viên, dữ liệu của bộ phận tài chính, v.v.</w:t>
+      </w:r>
+    </w:p>
+    <w:p>
+      <w:pPr>
+        <w:rPr>
+          <w:lang w:val="vi-VN"/>
+        </w:rPr>
+      </w:pPr>
+    </w:p>
+    <w:p>
+      <w:pPr>
+        <w:pStyle w:val="Heading4"/>
+        <w:rPr>
+          <w:lang w:val="vi-VN"/>
+        </w:rPr>
+      </w:pPr>
+      <w:r>
+        <w:rPr>
+          <w:lang w:val="vi-VN"/>
+        </w:rPr>
+        <w:t>Cơ sở dữ liệu quan hệ</w:t>
+      </w:r>
+      <w:r>
+        <w:rPr>
+          <w:lang w:val="vi-VN"/>
+        </w:rPr>
+        <w:t xml:space="preserve"> là gì?</w:t>
+      </w:r>
+    </w:p>
+    <w:p>
+      <w:pPr>
+        <w:rPr>
+          <w:lang w:val="vi-VN"/>
+        </w:rPr>
+      </w:pPr>
+      <w:r>
+        <w:rPr>
+          <w:lang w:val="vi-VN"/>
+        </w:rPr>
+        <w:t>Trong cơ sở dữ liệu quan hệ, dữ liệu được tổ chức dưới dạng bảng. Một bảng chứa các hàng và cột dữ liệu. Bảng có một khóa (key) duy nhất để xác định từng hàng của bả</w:t>
+      </w:r>
+      <w:r>
+        <w:rPr>
+          <w:lang w:val="vi-VN"/>
+        </w:rPr>
+        <w:t>ng.</w:t>
+      </w:r>
+    </w:p>
+    <w:p>
+      <w:pPr>
+        <w:rPr>
+          <w:lang w:val="vi-VN"/>
+        </w:rPr>
+      </w:pPr>
+      <w:r>
+        <w:rPr>
+          <w:lang w:val="vi-VN"/>
+        </w:rPr>
+        <w:t>SQL được sử dụng để tương tác với các cơ sở dữ liệu quan hệ. Ta thường xem cơ sở dữ liệu quan hệ là cơ sở dữ liệu SQL.</w:t>
+      </w:r>
+    </w:p>
+    <w:p>
+      <w:pPr>
+        <w:rPr>
+          <w:lang w:val="vi-VN"/>
+        </w:rPr>
+      </w:pPr>
+    </w:p>
+    <w:p>
+      <w:pPr>
+        <w:pStyle w:val="Heading4"/>
+        <w:rPr>
+          <w:lang w:val="vi-VN"/>
+        </w:rPr>
+      </w:pPr>
+      <w:r>
+        <w:rPr>
+          <w:lang w:val="vi-VN"/>
+        </w:rPr>
+        <w:t>SQL là gì?</w:t>
+      </w:r>
+    </w:p>
+    <w:p>
+      <w:pPr>
+        <w:rPr>
+          <w:lang w:val="vi-VN"/>
+        </w:rPr>
+      </w:pPr>
+      <w:r>
+        <w:rPr>
+          <w:lang w:val="vi-VN"/>
+        </w:rPr>
+        <w:t>SQL là viết tắt của Structured Query Language, là một ngôn ngữ chuẩn hóa để tương tác với RDBMS (Hệ quản trị cơ sỡ dữ liệu quan hệ). Một số ví dụ về cơ sở dữ liệu quan hệ: MySQL, Oracle, mariaDB</w:t>
+      </w:r>
+      <w:r>
+        <w:rPr>
+          <w:lang w:val="vi-VN"/>
+        </w:rPr>
+        <w:t>, postgreSQL, v.v.</w:t>
+      </w:r>
+    </w:p>
+    <w:p>
+      <w:pPr>
+        <w:rPr>
+          <w:lang w:val="vi-VN"/>
+        </w:rPr>
+      </w:pPr>
+      <w:r>
+        <w:rPr>
+          <w:lang w:val="vi-VN"/>
+        </w:rPr>
+        <w:t>SQL được sử dụng để thực hiện các hoạt động C.R.U.D (Tạo, truy xuất, cập nhật và xóa) trên cơ sở dữ liệu quan hệ</w:t>
+      </w:r>
+      <w:r>
+        <w:rPr>
+          <w:lang w:val="vi-VN"/>
+        </w:rPr>
+        <w:t>.</w:t>
+      </w:r>
+    </w:p>
+    <w:p>
+      <w:pPr>
+        <w:rPr>
+          <w:lang w:val="vi-VN"/>
+        </w:rPr>
+      </w:pPr>
+      <w:r>
+        <w:rPr>
+          <w:lang w:val="vi-VN"/>
+        </w:rPr>
+        <w:t xml:space="preserve">SQL cũng có thể thực hiện các tác vụ quản trị trên cơ sở dữ liệu như bảo mật cơ sở dữ liệu, sao lưu, quản lý người dùng, </w:t>
+      </w:r>
+      <w:r>
+        <w:rPr>
+          <w:lang w:val="vi-VN"/>
+        </w:rPr>
+        <w:t>v.v.</w:t>
+      </w:r>
       <w:bookmarkStart w:id="0" w:name="_GoBack"/>
       <w:bookmarkEnd w:id="0"/>
+    </w:p>
+    <w:p>
+      <w:pPr>
+        <w:rPr>
+          <w:lang w:val="vi-VN"/>
+        </w:rPr>
+      </w:pPr>
+      <w:r>
+        <w:rPr>
+          <w:lang w:val="vi-VN"/>
+        </w:rPr>
+        <w:t>Ta có thể tạo cơ sở dữ liệu và bảng bên trong cơ sở dữ liệu bằng SQL.</w:t>
+      </w:r>
+    </w:p>
+    <w:p>
+      <w:pPr>
+        <w:rPr>
+          <w:lang w:val="vi-VN"/>
+        </w:rPr>
+      </w:pPr>
     </w:p>
     <w:sectPr>
       <w:pgSz w:w="12240" w:h="15840"/>
@@ -2623,7 +2886,7 @@
 </file>
 
 <file path=customXml/itemProps1.xml><?xml version="1.0" encoding="utf-8"?>
-<ds:datastoreItem xmlns:ds="http://schemas.openxmlformats.org/officeDocument/2006/customXml" ds:itemID="{C08BA02D-E52A-4923-BC40-2005EFA20B05}">
+<ds:datastoreItem xmlns:ds="http://schemas.openxmlformats.org/officeDocument/2006/customXml" ds:itemID="{EFA0C405-FD5F-4067-8CF5-08FABF9921E4}">
   <ds:schemaRefs>
     <ds:schemaRef ds:uri="http://schemas.openxmlformats.org/officeDocument/2006/bibliography"/>
   </ds:schemaRefs>

</xml_diff>

<commit_message>
Create table and insert statements
</commit_message>
<xml_diff>
--- a/postgresql_base.docx
+++ b/postgresql_base.docx
@@ -13,7 +13,7 @@
         <w:rPr>
           <w:lang w:val="vi-VN"/>
         </w:rPr>
-        <w:t>Giới thiệu về cơ sở dữ liệu</w:t>
+        <w:t>GIỚI THIỆU VỀ CƠ SỞ DỮ LIỆU</w:t>
       </w:r>
     </w:p>
     <w:p>
@@ -1133,7 +1133,6 @@
       <w:pPr>
         <w:pStyle w:val="Heading4"/>
         <w:rPr>
-          <w:rFonts w:hint="eastAsia"/>
           <w:lang w:val="vi-VN"/>
         </w:rPr>
       </w:pPr>
@@ -1309,7 +1308,6 @@
         <w:pStyle w:val="ListParagraph"/>
         <w:ind w:left="1440"/>
         <w:rPr>
-          <w:rFonts w:hint="eastAsia"/>
           <w:lang w:val="vi-VN"/>
         </w:rPr>
       </w:pPr>
@@ -1919,8 +1917,3350 @@
           <w:lang w:val="vi-VN"/>
         </w:rPr>
       </w:pPr>
+      <w:r>
+        <w:rPr>
+          <w:lang w:val="vi-VN"/>
+        </w:rPr>
+        <w:br w:type="page"/>
+      </w:r>
+    </w:p>
+    <w:p>
+      <w:pPr>
+        <w:pStyle w:val="Heading2"/>
+        <w:rPr>
+          <w:lang w:val="vi-VN"/>
+        </w:rPr>
+      </w:pPr>
+      <w:r>
+        <w:rPr>
+          <w:lang w:val="vi-VN"/>
+        </w:rPr>
+        <w:lastRenderedPageBreak/>
+        <w:t>KHỞI TẠO BẢNG</w:t>
+      </w:r>
+    </w:p>
+    <w:p>
+      <w:pPr>
+        <w:pStyle w:val="Heading3"/>
+        <w:rPr>
+          <w:lang w:val="vi-VN"/>
+        </w:rPr>
+      </w:pPr>
+      <w:r>
+        <w:rPr>
+          <w:lang w:val="vi-VN"/>
+        </w:rPr>
+        <w:t>Create Table Statement</w:t>
+      </w:r>
+    </w:p>
+    <w:p>
+      <w:pPr>
+        <w:pStyle w:val="Heading4"/>
+        <w:rPr>
+          <w:lang w:val="vi-VN"/>
+        </w:rPr>
+      </w:pPr>
+      <w:r>
+        <w:rPr>
+          <w:lang w:val="vi-VN"/>
+        </w:rPr>
+        <w:t xml:space="preserve">Cú pháp để tạo bảng trong </w:t>
+      </w:r>
+      <w:r>
+        <w:rPr>
+          <w:lang w:val="vi-VN"/>
+        </w:rPr>
+        <w:t>PostgreSQL</w:t>
+      </w:r>
+      <w:r>
+        <w:rPr>
+          <w:lang w:val="vi-VN"/>
+        </w:rPr>
+        <w:t xml:space="preserve"> là gì?</w:t>
+      </w:r>
+    </w:p>
+    <w:p>
+      <w:pPr>
+        <w:pStyle w:val="NormalWeb"/>
+        <w:shd w:val="clear" w:color="auto" w:fill="FFFFFF"/>
+        <w:spacing w:before="0" w:beforeAutospacing="0" w:after="150" w:afterAutospacing="0"/>
+        <w:rPr>
+          <w:rFonts w:ascii="Arial" w:hAnsi="Arial" w:cs="Arial"/>
+          <w:color w:val="3D4251"/>
+          <w:sz w:val="23"/>
+          <w:szCs w:val="23"/>
+        </w:rPr>
+      </w:pPr>
+      <w:r>
+        <w:rPr>
+          <w:rFonts w:ascii="Arial" w:hAnsi="Arial" w:cs="Arial"/>
+          <w:color w:val="3D4251"/>
+          <w:sz w:val="23"/>
+          <w:szCs w:val="23"/>
+        </w:rPr>
+        <w:t>Để tạo một bảng mới trong PostgreSQL, bạn sử dụng câu lệnh </w:t>
+      </w:r>
+      <w:r>
+        <w:rPr>
+          <w:rStyle w:val="HTMLCode"/>
+          <w:rFonts w:ascii="Consolas" w:eastAsiaTheme="majorEastAsia" w:hAnsi="Consolas"/>
+          <w:color w:val="C7254E"/>
+          <w:shd w:val="clear" w:color="auto" w:fill="F9F2F4"/>
+        </w:rPr>
+        <w:t>CREATE TABLE</w:t>
+      </w:r>
+      <w:r>
+        <w:rPr>
+          <w:rFonts w:ascii="Arial" w:hAnsi="Arial" w:cs="Arial"/>
+          <w:color w:val="3D4251"/>
+          <w:sz w:val="23"/>
+          <w:szCs w:val="23"/>
+        </w:rPr>
+        <w:t>. Phần sau đây minh họa cú pháp của câu lệnh </w:t>
+      </w:r>
+      <w:r>
+        <w:rPr>
+          <w:rStyle w:val="HTMLCode"/>
+          <w:rFonts w:ascii="Consolas" w:eastAsiaTheme="majorEastAsia" w:hAnsi="Consolas"/>
+          <w:color w:val="C7254E"/>
+          <w:shd w:val="clear" w:color="auto" w:fill="F9F2F4"/>
+        </w:rPr>
+        <w:t>CREATE TABLE</w:t>
+      </w:r>
+      <w:r>
+        <w:rPr>
+          <w:rFonts w:ascii="Arial" w:hAnsi="Arial" w:cs="Arial"/>
+          <w:color w:val="3D4251"/>
+          <w:sz w:val="23"/>
+          <w:szCs w:val="23"/>
+        </w:rPr>
+        <w:t>:</w:t>
+      </w:r>
+    </w:p>
+    <w:p>
+      <w:pPr>
+        <w:pStyle w:val="HTMLPreformatted"/>
+        <w:pBdr>
+          <w:top w:val="single" w:sz="6" w:space="7" w:color="CCCCCC"/>
+          <w:left w:val="single" w:sz="6" w:space="7" w:color="CCCCCC"/>
+          <w:bottom w:val="single" w:sz="6" w:space="7" w:color="CCCCCC"/>
+          <w:right w:val="single" w:sz="6" w:space="7" w:color="CCCCCC"/>
+        </w:pBdr>
+        <w:shd w:val="clear" w:color="auto" w:fill="F5F5F5"/>
+        <w:wordWrap w:val="0"/>
+        <w:spacing w:after="150"/>
+        <w:rPr>
+          <w:rFonts w:ascii="Consolas" w:hAnsi="Consolas"/>
+          <w:color w:val="333333"/>
+        </w:rPr>
+      </w:pPr>
+      <w:r>
+        <w:rPr>
+          <w:rFonts w:ascii="Consolas" w:hAnsi="Consolas"/>
+          <w:color w:val="0000FF"/>
+        </w:rPr>
+        <w:t>CREATE</w:t>
+      </w:r>
+      <w:r>
+        <w:rPr>
+          <w:rFonts w:ascii="Consolas" w:hAnsi="Consolas"/>
+          <w:color w:val="333333"/>
+        </w:rPr>
+        <w:t xml:space="preserve"> </w:t>
+      </w:r>
+      <w:r>
+        <w:rPr>
+          <w:rFonts w:ascii="Consolas" w:hAnsi="Consolas"/>
+          <w:color w:val="0000FF"/>
+        </w:rPr>
+        <w:t>TABLE</w:t>
+      </w:r>
+      <w:r>
+        <w:rPr>
+          <w:rFonts w:ascii="Consolas" w:hAnsi="Consolas"/>
+          <w:color w:val="333333"/>
+        </w:rPr>
+        <w:t xml:space="preserve"> tên_bảng (</w:t>
+      </w:r>
+      <w:r>
+        <w:rPr>
+          <w:rFonts w:ascii="Consolas" w:hAnsi="Consolas"/>
+          <w:color w:val="333333"/>
+        </w:rPr>
+        <w:br/>
+        <w:t xml:space="preserve">   tên_cột kiểu_dữ_liệu ràng_buộc,</w:t>
+      </w:r>
+      <w:r>
+        <w:rPr>
+          <w:rFonts w:ascii="Consolas" w:hAnsi="Consolas"/>
+          <w:color w:val="333333"/>
+        </w:rPr>
+        <w:br/>
+        <w:t xml:space="preserve">   tên_cột kiểu_dữ_liệu ràng_buộc</w:t>
+      </w:r>
+      <w:r>
+        <w:rPr>
+          <w:rFonts w:ascii="Consolas" w:hAnsi="Consolas"/>
+          <w:color w:val="333333"/>
+        </w:rPr>
+        <w:br/>
+        <w:t>);</w:t>
+      </w:r>
+    </w:p>
+    <w:p>
+      <w:pPr>
+        <w:pStyle w:val="NormalWeb"/>
+        <w:shd w:val="clear" w:color="auto" w:fill="FFFFFF"/>
+        <w:spacing w:before="0" w:beforeAutospacing="0" w:after="150" w:afterAutospacing="0"/>
+        <w:rPr>
+          <w:rFonts w:ascii="Arial" w:hAnsi="Arial" w:cs="Arial"/>
+          <w:color w:val="3D4251"/>
+          <w:sz w:val="23"/>
+          <w:szCs w:val="23"/>
+        </w:rPr>
+      </w:pPr>
+      <w:r>
+        <w:rPr>
+          <w:rFonts w:ascii="Arial" w:hAnsi="Arial" w:cs="Arial"/>
+          <w:color w:val="3D4251"/>
+          <w:sz w:val="23"/>
+          <w:szCs w:val="23"/>
+        </w:rPr>
+        <w:t>Hãy xem xét cú pháp cơ bản nhất của câu lệnh </w:t>
+      </w:r>
+      <w:r>
+        <w:rPr>
+          <w:rStyle w:val="HTMLCode"/>
+          <w:rFonts w:ascii="Consolas" w:eastAsiaTheme="majorEastAsia" w:hAnsi="Consolas"/>
+          <w:color w:val="C7254E"/>
+          <w:shd w:val="clear" w:color="auto" w:fill="F9F2F4"/>
+        </w:rPr>
+        <w:t>CREATE TABLE</w:t>
+      </w:r>
+      <w:r>
+        <w:rPr>
+          <w:rFonts w:ascii="Arial" w:hAnsi="Arial" w:cs="Arial"/>
+          <w:color w:val="3D4251"/>
+          <w:sz w:val="23"/>
+          <w:szCs w:val="23"/>
+        </w:rPr>
+        <w:t>:</w:t>
+      </w:r>
+    </w:p>
+    <w:p>
+      <w:pPr>
+        <w:numPr>
+          <w:ilvl w:val="0"/>
+          <w:numId w:val="32"/>
+        </w:numPr>
+        <w:shd w:val="clear" w:color="auto" w:fill="FFFFFF"/>
+        <w:spacing w:before="100" w:beforeAutospacing="1" w:after="100" w:afterAutospacing="1" w:line="240" w:lineRule="auto"/>
+        <w:rPr>
+          <w:rFonts w:ascii="Arial" w:hAnsi="Arial" w:cs="Arial"/>
+          <w:color w:val="3D4251"/>
+          <w:sz w:val="23"/>
+          <w:szCs w:val="23"/>
+        </w:rPr>
+      </w:pPr>
+      <w:r>
+        <w:rPr>
+          <w:rFonts w:ascii="Arial" w:hAnsi="Arial" w:cs="Arial"/>
+          <w:color w:val="3D4251"/>
+          <w:sz w:val="23"/>
+          <w:szCs w:val="23"/>
+        </w:rPr>
+        <w:t>Đầu tiên, bạn chỉ định tên của bảng mới sau mệnh đề </w:t>
+      </w:r>
+      <w:r>
+        <w:rPr>
+          <w:rStyle w:val="HTMLCode"/>
+          <w:rFonts w:ascii="Consolas" w:eastAsiaTheme="majorEastAsia" w:hAnsi="Consolas"/>
+          <w:color w:val="C7254E"/>
+          <w:shd w:val="clear" w:color="auto" w:fill="F9F2F4"/>
+        </w:rPr>
+        <w:t>CREATE TABLE</w:t>
+      </w:r>
+      <w:r>
+        <w:rPr>
+          <w:rFonts w:ascii="Arial" w:hAnsi="Arial" w:cs="Arial"/>
+          <w:color w:val="3D4251"/>
+          <w:sz w:val="23"/>
+          <w:szCs w:val="23"/>
+        </w:rPr>
+        <w:t>.</w:t>
+      </w:r>
+    </w:p>
+    <w:p>
+      <w:pPr>
+        <w:numPr>
+          <w:ilvl w:val="0"/>
+          <w:numId w:val="32"/>
+        </w:numPr>
+        <w:shd w:val="clear" w:color="auto" w:fill="FFFFFF"/>
+        <w:spacing w:before="100" w:beforeAutospacing="1" w:after="100" w:afterAutospacing="1" w:line="240" w:lineRule="auto"/>
+        <w:rPr>
+          <w:rFonts w:ascii="Arial" w:hAnsi="Arial" w:cs="Arial"/>
+          <w:color w:val="3D4251"/>
+          <w:sz w:val="23"/>
+          <w:szCs w:val="23"/>
+        </w:rPr>
+      </w:pPr>
+      <w:r>
+        <w:rPr>
+          <w:rFonts w:ascii="Arial" w:hAnsi="Arial" w:cs="Arial"/>
+          <w:color w:val="3D4251"/>
+          <w:sz w:val="23"/>
+          <w:szCs w:val="23"/>
+        </w:rPr>
+        <w:t>Tiếp theo, bạn liệt kê tên cột, kiểu dữ liệu và loại ràng buộc. Một bảng có thể có nhiều cột được phân tách bằng dấu phẩy (,). Các ràng buộc (có thể có hoặc không) sẽ được đề cập ở các bài học sau. </w:t>
+      </w:r>
+    </w:p>
+    <w:p>
+      <w:pPr>
+        <w:rPr>
+          <w:sz w:val="21"/>
+        </w:rPr>
+      </w:pPr>
+      <w:r>
+        <w:rPr>
+          <w:rStyle w:val="Strong"/>
+          <w:rFonts w:ascii="Arial" w:hAnsi="Arial" w:cs="Arial"/>
+          <w:b w:val="0"/>
+          <w:bCs w:val="0"/>
+          <w:i/>
+          <w:iCs/>
+          <w:color w:val="3D4251"/>
+          <w:szCs w:val="21"/>
+        </w:rPr>
+        <w:t>Ví dụ về câu lệnh </w:t>
+      </w:r>
+      <w:r>
+        <w:rPr>
+          <w:rStyle w:val="HTMLCode"/>
+          <w:rFonts w:ascii="Consolas" w:eastAsiaTheme="majorEastAsia" w:hAnsi="Consolas"/>
+          <w:i/>
+          <w:iCs/>
+          <w:color w:val="C7254E"/>
+          <w:sz w:val="19"/>
+          <w:szCs w:val="19"/>
+          <w:shd w:val="clear" w:color="auto" w:fill="F9F2F4"/>
+        </w:rPr>
+        <w:t>CREATE TABLE</w:t>
+      </w:r>
+      <w:r>
+        <w:rPr>
+          <w:rStyle w:val="Strong"/>
+          <w:rFonts w:ascii="Arial" w:hAnsi="Arial" w:cs="Arial"/>
+          <w:b w:val="0"/>
+          <w:bCs w:val="0"/>
+          <w:i/>
+          <w:iCs/>
+          <w:color w:val="3D4251"/>
+          <w:szCs w:val="21"/>
+        </w:rPr>
+        <w:t> trong PostgreSQL</w:t>
+      </w:r>
+    </w:p>
+    <w:p>
+      <w:pPr>
+        <w:pStyle w:val="NormalWeb"/>
+        <w:shd w:val="clear" w:color="auto" w:fill="FFFFFF"/>
+        <w:spacing w:before="0" w:beforeAutospacing="0" w:after="150" w:afterAutospacing="0"/>
+        <w:rPr>
+          <w:rFonts w:ascii="Arial" w:hAnsi="Arial" w:cs="Arial"/>
+          <w:color w:val="3D4251"/>
+          <w:sz w:val="23"/>
+          <w:szCs w:val="23"/>
+        </w:rPr>
+      </w:pPr>
+      <w:r>
+        <w:rPr>
+          <w:rFonts w:ascii="Arial" w:hAnsi="Arial" w:cs="Arial"/>
+          <w:color w:val="3D4251"/>
+          <w:sz w:val="23"/>
+          <w:szCs w:val="23"/>
+        </w:rPr>
+        <w:t>Chúng ta sẽ tạo một bảng mới có tên </w:t>
+      </w:r>
+      <w:r>
+        <w:rPr>
+          <w:rStyle w:val="HTMLCode"/>
+          <w:rFonts w:ascii="Consolas" w:eastAsiaTheme="majorEastAsia" w:hAnsi="Consolas"/>
+          <w:color w:val="C7254E"/>
+          <w:shd w:val="clear" w:color="auto" w:fill="F9F2F4"/>
+        </w:rPr>
+        <w:t>account</w:t>
+      </w:r>
+      <w:r>
+        <w:rPr>
+          <w:rFonts w:ascii="Arial" w:hAnsi="Arial" w:cs="Arial"/>
+          <w:color w:val="3D4251"/>
+          <w:sz w:val="23"/>
+          <w:szCs w:val="23"/>
+        </w:rPr>
+        <w:t> có các cột sau với các kiểu dữ liệu tương ứng:</w:t>
+      </w:r>
+    </w:p>
+    <w:p>
+      <w:pPr>
+        <w:numPr>
+          <w:ilvl w:val="0"/>
+          <w:numId w:val="33"/>
+        </w:numPr>
+        <w:shd w:val="clear" w:color="auto" w:fill="FFFFFF"/>
+        <w:spacing w:before="100" w:beforeAutospacing="1" w:after="100" w:afterAutospacing="1" w:line="240" w:lineRule="auto"/>
+        <w:rPr>
+          <w:rFonts w:ascii="Arial" w:hAnsi="Arial" w:cs="Arial"/>
+          <w:color w:val="3D4251"/>
+          <w:sz w:val="23"/>
+          <w:szCs w:val="23"/>
+        </w:rPr>
+      </w:pPr>
+      <w:r>
+        <w:rPr>
+          <w:rStyle w:val="HTMLCode"/>
+          <w:rFonts w:ascii="Consolas" w:eastAsiaTheme="majorEastAsia" w:hAnsi="Consolas"/>
+          <w:color w:val="C7254E"/>
+          <w:shd w:val="clear" w:color="auto" w:fill="F9F2F4"/>
+        </w:rPr>
+        <w:t>user_id</w:t>
+      </w:r>
+      <w:r>
+        <w:rPr>
+          <w:rFonts w:ascii="Arial" w:hAnsi="Arial" w:cs="Arial"/>
+          <w:color w:val="3D4251"/>
+          <w:sz w:val="23"/>
+          <w:szCs w:val="23"/>
+        </w:rPr>
+        <w:t> – SERIAL</w:t>
+      </w:r>
+    </w:p>
+    <w:p>
+      <w:pPr>
+        <w:numPr>
+          <w:ilvl w:val="0"/>
+          <w:numId w:val="33"/>
+        </w:numPr>
+        <w:shd w:val="clear" w:color="auto" w:fill="FFFFFF"/>
+        <w:spacing w:before="100" w:beforeAutospacing="1" w:after="100" w:afterAutospacing="1" w:line="240" w:lineRule="auto"/>
+        <w:rPr>
+          <w:rFonts w:ascii="Arial" w:hAnsi="Arial" w:cs="Arial"/>
+          <w:color w:val="3D4251"/>
+          <w:sz w:val="23"/>
+          <w:szCs w:val="23"/>
+        </w:rPr>
+      </w:pPr>
+      <w:r>
+        <w:rPr>
+          <w:rStyle w:val="HTMLCode"/>
+          <w:rFonts w:ascii="Consolas" w:eastAsiaTheme="majorEastAsia" w:hAnsi="Consolas"/>
+          <w:color w:val="C7254E"/>
+          <w:shd w:val="clear" w:color="auto" w:fill="F9F2F4"/>
+        </w:rPr>
+        <w:t>username</w:t>
+      </w:r>
+      <w:r>
+        <w:rPr>
+          <w:rFonts w:ascii="Arial" w:hAnsi="Arial" w:cs="Arial"/>
+          <w:color w:val="3D4251"/>
+          <w:sz w:val="23"/>
+          <w:szCs w:val="23"/>
+        </w:rPr>
+        <w:t> – VARCHAR(50)</w:t>
+      </w:r>
+    </w:p>
+    <w:p>
+      <w:pPr>
+        <w:numPr>
+          <w:ilvl w:val="0"/>
+          <w:numId w:val="33"/>
+        </w:numPr>
+        <w:shd w:val="clear" w:color="auto" w:fill="FFFFFF"/>
+        <w:spacing w:before="100" w:beforeAutospacing="1" w:after="100" w:afterAutospacing="1" w:line="240" w:lineRule="auto"/>
+        <w:rPr>
+          <w:rFonts w:ascii="Arial" w:hAnsi="Arial" w:cs="Arial"/>
+          <w:color w:val="3D4251"/>
+          <w:sz w:val="23"/>
+          <w:szCs w:val="23"/>
+        </w:rPr>
+      </w:pPr>
+      <w:r>
+        <w:rPr>
+          <w:rStyle w:val="HTMLCode"/>
+          <w:rFonts w:ascii="Consolas" w:eastAsiaTheme="majorEastAsia" w:hAnsi="Consolas"/>
+          <w:color w:val="C7254E"/>
+          <w:shd w:val="clear" w:color="auto" w:fill="F9F2F4"/>
+        </w:rPr>
+        <w:t>password</w:t>
+      </w:r>
+      <w:r>
+        <w:rPr>
+          <w:rFonts w:ascii="Arial" w:hAnsi="Arial" w:cs="Arial"/>
+          <w:color w:val="3D4251"/>
+          <w:sz w:val="23"/>
+          <w:szCs w:val="23"/>
+        </w:rPr>
+        <w:t> – VARCHAR(50)</w:t>
+      </w:r>
+    </w:p>
+    <w:p>
+      <w:pPr>
+        <w:numPr>
+          <w:ilvl w:val="0"/>
+          <w:numId w:val="33"/>
+        </w:numPr>
+        <w:shd w:val="clear" w:color="auto" w:fill="FFFFFF"/>
+        <w:spacing w:before="100" w:beforeAutospacing="1" w:after="100" w:afterAutospacing="1" w:line="240" w:lineRule="auto"/>
+        <w:rPr>
+          <w:rFonts w:ascii="Arial" w:hAnsi="Arial" w:cs="Arial"/>
+          <w:color w:val="3D4251"/>
+          <w:sz w:val="23"/>
+          <w:szCs w:val="23"/>
+        </w:rPr>
+      </w:pPr>
+      <w:r>
+        <w:rPr>
+          <w:rStyle w:val="HTMLCode"/>
+          <w:rFonts w:ascii="Consolas" w:eastAsiaTheme="majorEastAsia" w:hAnsi="Consolas"/>
+          <w:color w:val="C7254E"/>
+          <w:shd w:val="clear" w:color="auto" w:fill="F9F2F4"/>
+        </w:rPr>
+        <w:t>email</w:t>
+      </w:r>
+      <w:r>
+        <w:rPr>
+          <w:rFonts w:ascii="Arial" w:hAnsi="Arial" w:cs="Arial"/>
+          <w:color w:val="3D4251"/>
+          <w:sz w:val="23"/>
+          <w:szCs w:val="23"/>
+        </w:rPr>
+        <w:t> – VARCHAR(355)</w:t>
+      </w:r>
+    </w:p>
+    <w:p>
+      <w:pPr>
+        <w:numPr>
+          <w:ilvl w:val="0"/>
+          <w:numId w:val="33"/>
+        </w:numPr>
+        <w:shd w:val="clear" w:color="auto" w:fill="FFFFFF"/>
+        <w:spacing w:before="100" w:beforeAutospacing="1" w:after="100" w:afterAutospacing="1" w:line="240" w:lineRule="auto"/>
+        <w:rPr>
+          <w:rFonts w:ascii="Arial" w:hAnsi="Arial" w:cs="Arial"/>
+          <w:color w:val="3D4251"/>
+          <w:sz w:val="23"/>
+          <w:szCs w:val="23"/>
+        </w:rPr>
+      </w:pPr>
+      <w:r>
+        <w:rPr>
+          <w:rStyle w:val="HTMLCode"/>
+          <w:rFonts w:ascii="Consolas" w:eastAsiaTheme="majorEastAsia" w:hAnsi="Consolas"/>
+          <w:color w:val="C7254E"/>
+          <w:shd w:val="clear" w:color="auto" w:fill="F9F2F4"/>
+        </w:rPr>
+        <w:t>created_on</w:t>
+      </w:r>
+      <w:r>
+        <w:rPr>
+          <w:rFonts w:ascii="Arial" w:hAnsi="Arial" w:cs="Arial"/>
+          <w:color w:val="3D4251"/>
+          <w:sz w:val="23"/>
+          <w:szCs w:val="23"/>
+        </w:rPr>
+        <w:t> – DATE với mặc định là ngày hiện tại</w:t>
+      </w:r>
+    </w:p>
+    <w:p>
+      <w:pPr>
+        <w:numPr>
+          <w:ilvl w:val="0"/>
+          <w:numId w:val="33"/>
+        </w:numPr>
+        <w:shd w:val="clear" w:color="auto" w:fill="FFFFFF"/>
+        <w:spacing w:before="100" w:beforeAutospacing="1" w:after="100" w:afterAutospacing="1" w:line="240" w:lineRule="auto"/>
+        <w:rPr>
+          <w:rFonts w:ascii="Arial" w:hAnsi="Arial" w:cs="Arial"/>
+          <w:color w:val="3D4251"/>
+          <w:sz w:val="23"/>
+          <w:szCs w:val="23"/>
+        </w:rPr>
+      </w:pPr>
+      <w:r>
+        <w:rPr>
+          <w:rStyle w:val="HTMLCode"/>
+          <w:rFonts w:ascii="Consolas" w:eastAsiaTheme="majorEastAsia" w:hAnsi="Consolas"/>
+          <w:color w:val="C7254E"/>
+          <w:shd w:val="clear" w:color="auto" w:fill="F9F2F4"/>
+        </w:rPr>
+        <w:t>last_login</w:t>
+      </w:r>
+      <w:r>
+        <w:rPr>
+          <w:rFonts w:ascii="Arial" w:hAnsi="Arial" w:cs="Arial"/>
+          <w:color w:val="3D4251"/>
+          <w:sz w:val="23"/>
+          <w:szCs w:val="23"/>
+        </w:rPr>
+        <w:t> – TIMESTAMP</w:t>
+      </w:r>
+    </w:p>
+    <w:p>
+      <w:pPr>
+        <w:pStyle w:val="NormalWeb"/>
+        <w:shd w:val="clear" w:color="auto" w:fill="FFFFFF"/>
+        <w:spacing w:before="0" w:beforeAutospacing="0" w:after="150" w:afterAutospacing="0"/>
+        <w:rPr>
+          <w:rFonts w:ascii="Arial" w:hAnsi="Arial" w:cs="Arial"/>
+          <w:color w:val="3D4251"/>
+          <w:sz w:val="23"/>
+          <w:szCs w:val="23"/>
+        </w:rPr>
+      </w:pPr>
+      <w:r>
+        <w:rPr>
+          <w:rFonts w:ascii="Arial" w:hAnsi="Arial" w:cs="Arial"/>
+          <w:color w:val="3D4251"/>
+          <w:sz w:val="23"/>
+          <w:szCs w:val="23"/>
+        </w:rPr>
+        <w:t>Câu lệnh sau đây tạo bảng </w:t>
+      </w:r>
+      <w:r>
+        <w:rPr>
+          <w:rStyle w:val="HTMLCode"/>
+          <w:rFonts w:ascii="Consolas" w:eastAsiaTheme="majorEastAsia" w:hAnsi="Consolas"/>
+          <w:color w:val="C7254E"/>
+          <w:shd w:val="clear" w:color="auto" w:fill="F9F2F4"/>
+        </w:rPr>
+        <w:t>account</w:t>
+      </w:r>
+      <w:r>
+        <w:rPr>
+          <w:rFonts w:ascii="Arial" w:hAnsi="Arial" w:cs="Arial"/>
+          <w:color w:val="3D4251"/>
+          <w:sz w:val="23"/>
+          <w:szCs w:val="23"/>
+        </w:rPr>
+        <w:t>:</w:t>
+      </w:r>
+    </w:p>
+    <w:p>
+      <w:pPr>
+        <w:pStyle w:val="HTMLPreformatted"/>
+        <w:pBdr>
+          <w:top w:val="single" w:sz="6" w:space="7" w:color="CCCCCC"/>
+          <w:left w:val="single" w:sz="6" w:space="7" w:color="CCCCCC"/>
+          <w:bottom w:val="single" w:sz="6" w:space="7" w:color="CCCCCC"/>
+          <w:right w:val="single" w:sz="6" w:space="7" w:color="CCCCCC"/>
+        </w:pBdr>
+        <w:shd w:val="clear" w:color="auto" w:fill="F5F5F5"/>
+        <w:wordWrap w:val="0"/>
+        <w:spacing w:after="150"/>
+        <w:rPr>
+          <w:rFonts w:ascii="Consolas" w:hAnsi="Consolas"/>
+          <w:color w:val="333333"/>
+        </w:rPr>
+      </w:pPr>
+      <w:r>
+        <w:rPr>
+          <w:rFonts w:ascii="Consolas" w:hAnsi="Consolas"/>
+          <w:color w:val="0000FF"/>
+        </w:rPr>
+        <w:t>CREATE</w:t>
+      </w:r>
+      <w:r>
+        <w:rPr>
+          <w:rFonts w:ascii="Consolas" w:hAnsi="Consolas"/>
+          <w:color w:val="333333"/>
+        </w:rPr>
+        <w:t xml:space="preserve"> </w:t>
+      </w:r>
+      <w:r>
+        <w:rPr>
+          <w:rFonts w:ascii="Consolas" w:hAnsi="Consolas"/>
+          <w:color w:val="0000FF"/>
+        </w:rPr>
+        <w:t>TABLE</w:t>
+      </w:r>
+      <w:r>
+        <w:rPr>
+          <w:rFonts w:ascii="Consolas" w:hAnsi="Consolas"/>
+          <w:color w:val="333333"/>
+        </w:rPr>
+        <w:t xml:space="preserve"> account(</w:t>
+      </w:r>
+      <w:r>
+        <w:rPr>
+          <w:rFonts w:ascii="Consolas" w:hAnsi="Consolas"/>
+          <w:color w:val="333333"/>
+        </w:rPr>
+        <w:br/>
+        <w:t xml:space="preserve">   user_id </w:t>
+      </w:r>
+      <w:r>
+        <w:rPr>
+          <w:rFonts w:ascii="Consolas" w:hAnsi="Consolas"/>
+          <w:color w:val="0000FF"/>
+        </w:rPr>
+        <w:t>SERIAL</w:t>
+      </w:r>
+      <w:r>
+        <w:rPr>
+          <w:rFonts w:ascii="Consolas" w:hAnsi="Consolas"/>
+          <w:color w:val="333333"/>
+        </w:rPr>
+        <w:t>,</w:t>
+      </w:r>
+      <w:r>
+        <w:rPr>
+          <w:rFonts w:ascii="Consolas" w:hAnsi="Consolas"/>
+          <w:color w:val="333333"/>
+        </w:rPr>
+        <w:br/>
+        <w:t xml:space="preserve">   username </w:t>
+      </w:r>
+      <w:r>
+        <w:rPr>
+          <w:rFonts w:ascii="Consolas" w:hAnsi="Consolas"/>
+          <w:color w:val="0000FF"/>
+        </w:rPr>
+        <w:t>VARCHAR(50)</w:t>
+      </w:r>
+      <w:r>
+        <w:rPr>
+          <w:rFonts w:ascii="Consolas" w:hAnsi="Consolas"/>
+          <w:color w:val="333333"/>
+        </w:rPr>
+        <w:t>,</w:t>
+      </w:r>
+      <w:r>
+        <w:rPr>
+          <w:rFonts w:ascii="Consolas" w:hAnsi="Consolas"/>
+          <w:color w:val="333333"/>
+        </w:rPr>
+        <w:br/>
+        <w:t xml:space="preserve">   </w:t>
+      </w:r>
+      <w:r>
+        <w:rPr>
+          <w:rFonts w:ascii="Consolas" w:hAnsi="Consolas"/>
+          <w:color w:val="0000FF"/>
+        </w:rPr>
+        <w:t>password</w:t>
+      </w:r>
+      <w:r>
+        <w:rPr>
+          <w:rFonts w:ascii="Consolas" w:hAnsi="Consolas"/>
+          <w:color w:val="333333"/>
+        </w:rPr>
+        <w:t xml:space="preserve"> </w:t>
+      </w:r>
+      <w:r>
+        <w:rPr>
+          <w:rFonts w:ascii="Consolas" w:hAnsi="Consolas"/>
+          <w:color w:val="0000FF"/>
+        </w:rPr>
+        <w:t>VARCHAR(50)</w:t>
+      </w:r>
+      <w:r>
+        <w:rPr>
+          <w:rFonts w:ascii="Consolas" w:hAnsi="Consolas"/>
+          <w:color w:val="333333"/>
+        </w:rPr>
+        <w:t>,</w:t>
+      </w:r>
+      <w:r>
+        <w:rPr>
+          <w:rFonts w:ascii="Consolas" w:hAnsi="Consolas"/>
+          <w:color w:val="333333"/>
+        </w:rPr>
+        <w:br/>
+        <w:t xml:space="preserve">   email </w:t>
+      </w:r>
+      <w:r>
+        <w:rPr>
+          <w:rFonts w:ascii="Consolas" w:hAnsi="Consolas"/>
+          <w:color w:val="0000FF"/>
+        </w:rPr>
+        <w:t>VARCHAR(355)</w:t>
+      </w:r>
+      <w:r>
+        <w:rPr>
+          <w:rFonts w:ascii="Consolas" w:hAnsi="Consolas"/>
+          <w:color w:val="333333"/>
+        </w:rPr>
+        <w:t>,</w:t>
+      </w:r>
+      <w:r>
+        <w:rPr>
+          <w:rFonts w:ascii="Consolas" w:hAnsi="Consolas"/>
+          <w:color w:val="333333"/>
+        </w:rPr>
+        <w:br/>
+        <w:t xml:space="preserve">   created_on </w:t>
+      </w:r>
+      <w:r>
+        <w:rPr>
+          <w:rFonts w:ascii="Consolas" w:hAnsi="Consolas"/>
+          <w:color w:val="0000FF"/>
+        </w:rPr>
+        <w:t>DATE DEFAULT CURRENT_DATE</w:t>
+      </w:r>
+      <w:r>
+        <w:rPr>
+          <w:rFonts w:ascii="Consolas" w:hAnsi="Consolas"/>
+          <w:color w:val="333333"/>
+        </w:rPr>
+        <w:t>,</w:t>
+      </w:r>
+      <w:r>
+        <w:rPr>
+          <w:rFonts w:ascii="Consolas" w:hAnsi="Consolas"/>
+          <w:color w:val="333333"/>
+        </w:rPr>
+        <w:br/>
+        <w:t xml:space="preserve">   last_login </w:t>
+      </w:r>
+      <w:r>
+        <w:rPr>
+          <w:rFonts w:ascii="Consolas" w:hAnsi="Consolas"/>
+          <w:color w:val="0000FF"/>
+        </w:rPr>
+        <w:t>TIMESTAMP</w:t>
+      </w:r>
+      <w:r>
+        <w:rPr>
+          <w:rFonts w:ascii="Consolas" w:hAnsi="Consolas"/>
+          <w:color w:val="333333"/>
+        </w:rPr>
+        <w:br/>
+        <w:t>);</w:t>
+      </w:r>
+    </w:p>
+    <w:p>
+      <w:r>
+        <w:br w:type="page"/>
+      </w:r>
+    </w:p>
+    <w:p>
+      <w:pPr>
+        <w:pStyle w:val="Heading3"/>
+        <w:rPr>
+          <w:lang w:val="vi-VN"/>
+        </w:rPr>
+      </w:pPr>
+      <w:r>
+        <w:rPr>
+          <w:lang w:val="vi-VN"/>
+        </w:rPr>
+        <w:lastRenderedPageBreak/>
+        <w:t>Insert Statment</w:t>
+      </w:r>
+      <w:r>
+        <w:rPr>
+          <w:lang w:val="vi-VN"/>
+        </w:rPr>
+        <w:t xml:space="preserve"> (1)</w:t>
+      </w:r>
+    </w:p>
+    <w:p>
+      <w:pPr>
+        <w:pStyle w:val="Heading4"/>
+        <w:rPr>
+          <w:lang w:val="vi-VN"/>
+        </w:rPr>
+      </w:pPr>
+      <w:r>
+        <w:rPr>
+          <w:lang w:val="vi-VN"/>
+        </w:rPr>
+        <w:t>Câu lệnh để chèn hàng vào bảng là gì?</w:t>
+      </w:r>
+    </w:p>
+    <w:p>
+      <w:pPr>
+        <w:pStyle w:val="NormalWeb"/>
+        <w:shd w:val="clear" w:color="auto" w:fill="FFFFFF"/>
+        <w:spacing w:before="0" w:beforeAutospacing="0" w:after="150" w:afterAutospacing="0"/>
+        <w:jc w:val="both"/>
+        <w:rPr>
+          <w:rFonts w:ascii="Arial" w:hAnsi="Arial" w:cs="Arial"/>
+          <w:color w:val="3D4251"/>
+          <w:sz w:val="23"/>
+          <w:szCs w:val="23"/>
+          <w:lang w:val="vi-VN"/>
+        </w:rPr>
+      </w:pPr>
+      <w:r>
+        <w:rPr>
+          <w:rFonts w:ascii="Arial" w:hAnsi="Arial" w:cs="Arial"/>
+          <w:color w:val="3D4251"/>
+          <w:sz w:val="23"/>
+          <w:szCs w:val="23"/>
+          <w:lang w:val="vi-VN"/>
+        </w:rPr>
+        <w:t>Sau đây minh họa cú pháp của câu lệnh </w:t>
+      </w:r>
+      <w:r>
+        <w:rPr>
+          <w:rStyle w:val="HTMLCode"/>
+          <w:rFonts w:ascii="Consolas" w:hAnsi="Consolas"/>
+          <w:color w:val="C7254E"/>
+          <w:shd w:val="clear" w:color="auto" w:fill="F9F2F4"/>
+          <w:lang w:val="vi-VN"/>
+        </w:rPr>
+        <w:t>INSERT</w:t>
+      </w:r>
+      <w:r>
+        <w:rPr>
+          <w:rFonts w:ascii="Arial" w:hAnsi="Arial" w:cs="Arial"/>
+          <w:color w:val="3D4251"/>
+          <w:sz w:val="23"/>
+          <w:szCs w:val="23"/>
+          <w:lang w:val="vi-VN"/>
+        </w:rPr>
+        <w:t>:</w:t>
+      </w:r>
+    </w:p>
+    <w:p>
+      <w:pPr>
+        <w:pStyle w:val="HTMLPreformatted"/>
+        <w:pBdr>
+          <w:top w:val="single" w:sz="6" w:space="7" w:color="CCCCCC"/>
+          <w:left w:val="single" w:sz="6" w:space="7" w:color="CCCCCC"/>
+          <w:bottom w:val="single" w:sz="6" w:space="7" w:color="CCCCCC"/>
+          <w:right w:val="single" w:sz="6" w:space="7" w:color="CCCCCC"/>
+        </w:pBdr>
+        <w:shd w:val="clear" w:color="auto" w:fill="F5F5F5"/>
+        <w:wordWrap w:val="0"/>
+        <w:spacing w:after="150"/>
+        <w:rPr>
+          <w:rFonts w:ascii="Consolas" w:hAnsi="Consolas"/>
+          <w:color w:val="333333"/>
+        </w:rPr>
+      </w:pPr>
+      <w:r>
+        <w:rPr>
+          <w:rFonts w:ascii="Consolas" w:hAnsi="Consolas"/>
+          <w:color w:val="0000FF"/>
+        </w:rPr>
+        <w:t>INSERT</w:t>
+      </w:r>
+      <w:r>
+        <w:rPr>
+          <w:rFonts w:ascii="Consolas" w:hAnsi="Consolas"/>
+          <w:color w:val="333333"/>
+        </w:rPr>
+        <w:t xml:space="preserve"> </w:t>
+      </w:r>
+      <w:r>
+        <w:rPr>
+          <w:rFonts w:ascii="Consolas" w:hAnsi="Consolas"/>
+          <w:color w:val="0000FF"/>
+        </w:rPr>
+        <w:t>INTO</w:t>
+      </w:r>
+      <w:r>
+        <w:rPr>
+          <w:rFonts w:ascii="Consolas" w:hAnsi="Consolas"/>
+          <w:color w:val="333333"/>
+        </w:rPr>
+        <w:t xml:space="preserve"> bảng(cột1, cột2, …) </w:t>
+      </w:r>
+      <w:r>
+        <w:rPr>
+          <w:rFonts w:ascii="Consolas" w:hAnsi="Consolas"/>
+          <w:color w:val="0000FF"/>
+        </w:rPr>
+        <w:t xml:space="preserve">VALUES </w:t>
+      </w:r>
+      <w:r>
+        <w:rPr>
+          <w:rFonts w:ascii="Consolas" w:hAnsi="Consolas"/>
+          <w:color w:val="333333"/>
+        </w:rPr>
+        <w:t>(giá_trị1, giá_trị2, …);</w:t>
+      </w:r>
+    </w:p>
+    <w:p>
+      <w:pPr>
+        <w:numPr>
+          <w:ilvl w:val="0"/>
+          <w:numId w:val="34"/>
+        </w:numPr>
+        <w:shd w:val="clear" w:color="auto" w:fill="FFFFFF"/>
+        <w:spacing w:before="100" w:beforeAutospacing="1" w:after="100" w:afterAutospacing="1" w:line="240" w:lineRule="auto"/>
+        <w:jc w:val="both"/>
+        <w:rPr>
+          <w:rFonts w:ascii="Arial" w:hAnsi="Arial" w:cs="Arial"/>
+          <w:color w:val="3D4251"/>
+          <w:sz w:val="23"/>
+          <w:szCs w:val="23"/>
+        </w:rPr>
+      </w:pPr>
+      <w:r>
+        <w:rPr>
+          <w:rFonts w:ascii="Arial" w:hAnsi="Arial" w:cs="Arial"/>
+          <w:color w:val="3D4251"/>
+          <w:sz w:val="23"/>
+          <w:szCs w:val="23"/>
+        </w:rPr>
+        <w:t>Đầu tiên, bạn chỉ định tên của bảng mà bạn muốn chèn một hàng mới sau mệnh đề </w:t>
+      </w:r>
+      <w:r>
+        <w:rPr>
+          <w:rStyle w:val="HTMLCode"/>
+          <w:rFonts w:ascii="Consolas" w:eastAsiaTheme="minorEastAsia" w:hAnsi="Consolas"/>
+          <w:color w:val="C7254E"/>
+          <w:shd w:val="clear" w:color="auto" w:fill="F9F2F4"/>
+        </w:rPr>
+        <w:t>INSERT INTO</w:t>
+      </w:r>
+      <w:r>
+        <w:rPr>
+          <w:rFonts w:ascii="Arial" w:hAnsi="Arial" w:cs="Arial"/>
+          <w:color w:val="3D4251"/>
+          <w:sz w:val="23"/>
+          <w:szCs w:val="23"/>
+        </w:rPr>
+        <w:t>, theo sau là danh sách cột được phân tách bằng dấu phẩy.</w:t>
+      </w:r>
+    </w:p>
+    <w:p>
+      <w:pPr>
+        <w:numPr>
+          <w:ilvl w:val="0"/>
+          <w:numId w:val="34"/>
+        </w:numPr>
+        <w:shd w:val="clear" w:color="auto" w:fill="FFFFFF"/>
+        <w:spacing w:before="100" w:beforeAutospacing="1" w:after="100" w:afterAutospacing="1" w:line="240" w:lineRule="auto"/>
+        <w:jc w:val="both"/>
+        <w:rPr>
+          <w:rFonts w:ascii="Arial" w:hAnsi="Arial" w:cs="Arial"/>
+          <w:color w:val="3D4251"/>
+          <w:sz w:val="23"/>
+          <w:szCs w:val="23"/>
+        </w:rPr>
+      </w:pPr>
+      <w:r>
+        <w:rPr>
+          <w:rFonts w:ascii="Arial" w:hAnsi="Arial" w:cs="Arial"/>
+          <w:color w:val="3D4251"/>
+          <w:sz w:val="23"/>
+          <w:szCs w:val="23"/>
+        </w:rPr>
+        <w:t>Thứ hai, bạn liệt kê một danh sách giá trị được phân tách bằng dấu phẩy sau mệnh đề </w:t>
+      </w:r>
+      <w:r>
+        <w:rPr>
+          <w:rStyle w:val="HTMLCode"/>
+          <w:rFonts w:ascii="Consolas" w:eastAsiaTheme="minorEastAsia" w:hAnsi="Consolas"/>
+          <w:color w:val="C7254E"/>
+          <w:shd w:val="clear" w:color="auto" w:fill="F9F2F4"/>
+        </w:rPr>
+        <w:t>VALUES</w:t>
+      </w:r>
+      <w:r>
+        <w:rPr>
+          <w:rFonts w:ascii="Arial" w:hAnsi="Arial" w:cs="Arial"/>
+          <w:color w:val="3D4251"/>
+          <w:sz w:val="23"/>
+          <w:szCs w:val="23"/>
+        </w:rPr>
+        <w:t>. Danh sách giá trị phải theo cùng thứ tự với danh sách cột được chỉ định sau tên bảng.</w:t>
+      </w:r>
+    </w:p>
+    <w:p>
+      <w:r>
+        <w:rPr>
+          <w:rStyle w:val="Strong"/>
+          <w:rFonts w:ascii="Arial" w:hAnsi="Arial" w:cs="Arial"/>
+          <w:b w:val="0"/>
+          <w:bCs w:val="0"/>
+          <w:i/>
+          <w:iCs/>
+          <w:color w:val="3D4251"/>
+          <w:sz w:val="21"/>
+          <w:szCs w:val="21"/>
+        </w:rPr>
+        <w:t>Ví dụ chèn ở PostgreSQL</w:t>
+      </w:r>
+    </w:p>
+    <w:p>
+      <w:pPr>
+        <w:pStyle w:val="NormalWeb"/>
+        <w:shd w:val="clear" w:color="auto" w:fill="FFFFFF"/>
+        <w:spacing w:before="0" w:beforeAutospacing="0" w:after="150" w:afterAutospacing="0"/>
+        <w:jc w:val="both"/>
+        <w:rPr>
+          <w:rFonts w:ascii="Arial" w:hAnsi="Arial" w:cs="Arial"/>
+          <w:color w:val="3D4251"/>
+          <w:sz w:val="23"/>
+          <w:szCs w:val="23"/>
+        </w:rPr>
+      </w:pPr>
+      <w:r>
+        <w:rPr>
+          <w:rFonts w:ascii="Arial" w:hAnsi="Arial" w:cs="Arial"/>
+          <w:color w:val="3D4251"/>
+          <w:sz w:val="23"/>
+          <w:szCs w:val="23"/>
+        </w:rPr>
+        <w:t>Câu lệnh sau chèn các hàng mới vào bảng </w:t>
+      </w:r>
+      <w:r>
+        <w:rPr>
+          <w:rStyle w:val="HTMLCode"/>
+          <w:rFonts w:ascii="Consolas" w:hAnsi="Consolas"/>
+          <w:color w:val="C7254E"/>
+          <w:shd w:val="clear" w:color="auto" w:fill="F9F2F4"/>
+        </w:rPr>
+        <w:t>link</w:t>
+      </w:r>
+      <w:r>
+        <w:rPr>
+          <w:rFonts w:ascii="Arial" w:hAnsi="Arial" w:cs="Arial"/>
+          <w:color w:val="3D4251"/>
+          <w:sz w:val="23"/>
+          <w:szCs w:val="23"/>
+        </w:rPr>
+        <w:t> gồm có 5 cột </w:t>
+      </w:r>
+      <w:r>
+        <w:rPr>
+          <w:rStyle w:val="HTMLCode"/>
+          <w:rFonts w:ascii="Consolas" w:hAnsi="Consolas"/>
+          <w:color w:val="C7254E"/>
+          <w:shd w:val="clear" w:color="auto" w:fill="F9F2F4"/>
+        </w:rPr>
+        <w:t>id</w:t>
+      </w:r>
+      <w:r>
+        <w:rPr>
+          <w:rFonts w:ascii="Arial" w:hAnsi="Arial" w:cs="Arial"/>
+          <w:color w:val="3D4251"/>
+          <w:sz w:val="23"/>
+          <w:szCs w:val="23"/>
+        </w:rPr>
+        <w:t>, </w:t>
+      </w:r>
+      <w:r>
+        <w:rPr>
+          <w:rStyle w:val="HTMLCode"/>
+          <w:rFonts w:ascii="Consolas" w:hAnsi="Consolas"/>
+          <w:color w:val="C7254E"/>
+          <w:shd w:val="clear" w:color="auto" w:fill="F9F2F4"/>
+        </w:rPr>
+        <w:t>url</w:t>
+      </w:r>
+      <w:r>
+        <w:rPr>
+          <w:rFonts w:ascii="Arial" w:hAnsi="Arial" w:cs="Arial"/>
+          <w:color w:val="3D4251"/>
+          <w:sz w:val="23"/>
+          <w:szCs w:val="23"/>
+        </w:rPr>
+        <w:t>, </w:t>
+      </w:r>
+      <w:r>
+        <w:rPr>
+          <w:rStyle w:val="HTMLCode"/>
+          <w:rFonts w:ascii="Consolas" w:hAnsi="Consolas"/>
+          <w:color w:val="C7254E"/>
+          <w:shd w:val="clear" w:color="auto" w:fill="F9F2F4"/>
+        </w:rPr>
+        <w:t>name</w:t>
+      </w:r>
+      <w:r>
+        <w:rPr>
+          <w:rFonts w:ascii="Arial" w:hAnsi="Arial" w:cs="Arial"/>
+          <w:color w:val="3D4251"/>
+          <w:sz w:val="23"/>
+          <w:szCs w:val="23"/>
+        </w:rPr>
+        <w:t>, </w:t>
+      </w:r>
+      <w:r>
+        <w:rPr>
+          <w:rStyle w:val="HTMLCode"/>
+          <w:rFonts w:ascii="Consolas" w:hAnsi="Consolas"/>
+          <w:color w:val="C7254E"/>
+          <w:shd w:val="clear" w:color="auto" w:fill="F9F2F4"/>
+        </w:rPr>
+        <w:t>description</w:t>
+      </w:r>
+      <w:r>
+        <w:rPr>
+          <w:rFonts w:ascii="Arial" w:hAnsi="Arial" w:cs="Arial"/>
+          <w:color w:val="3D4251"/>
+          <w:sz w:val="23"/>
+          <w:szCs w:val="23"/>
+        </w:rPr>
+        <w:t>, </w:t>
+      </w:r>
+      <w:r>
+        <w:rPr>
+          <w:rStyle w:val="HTMLCode"/>
+          <w:rFonts w:ascii="Consolas" w:hAnsi="Consolas"/>
+          <w:color w:val="C7254E"/>
+          <w:shd w:val="clear" w:color="auto" w:fill="F9F2F4"/>
+        </w:rPr>
+        <w:t>rel</w:t>
+      </w:r>
+      <w:r>
+        <w:rPr>
+          <w:rFonts w:ascii="Arial" w:hAnsi="Arial" w:cs="Arial"/>
+          <w:color w:val="3D4251"/>
+          <w:sz w:val="23"/>
+          <w:szCs w:val="23"/>
+        </w:rPr>
+        <w:t>:</w:t>
+      </w:r>
+    </w:p>
+    <w:p>
+      <w:pPr>
+        <w:pStyle w:val="HTMLPreformatted"/>
+        <w:pBdr>
+          <w:top w:val="single" w:sz="6" w:space="7" w:color="CCCCCC"/>
+          <w:left w:val="single" w:sz="6" w:space="7" w:color="CCCCCC"/>
+          <w:bottom w:val="single" w:sz="6" w:space="7" w:color="CCCCCC"/>
+          <w:right w:val="single" w:sz="6" w:space="7" w:color="CCCCCC"/>
+        </w:pBdr>
+        <w:shd w:val="clear" w:color="auto" w:fill="F5F5F5"/>
+        <w:wordWrap w:val="0"/>
+        <w:spacing w:after="150"/>
+        <w:rPr>
+          <w:rFonts w:ascii="Consolas" w:hAnsi="Consolas"/>
+          <w:color w:val="333333"/>
+        </w:rPr>
+      </w:pPr>
+      <w:r>
+        <w:rPr>
+          <w:rFonts w:ascii="Consolas" w:hAnsi="Consolas"/>
+          <w:color w:val="0000FF"/>
+        </w:rPr>
+        <w:t>INSERT</w:t>
+      </w:r>
+      <w:r>
+        <w:rPr>
+          <w:rFonts w:ascii="Consolas" w:hAnsi="Consolas"/>
+          <w:color w:val="333333"/>
+        </w:rPr>
+        <w:t xml:space="preserve"> </w:t>
+      </w:r>
+      <w:r>
+        <w:rPr>
+          <w:rFonts w:ascii="Consolas" w:hAnsi="Consolas"/>
+          <w:color w:val="0000FF"/>
+        </w:rPr>
+        <w:t>INTO</w:t>
+      </w:r>
+      <w:r>
+        <w:rPr>
+          <w:rFonts w:ascii="Consolas" w:hAnsi="Consolas"/>
+          <w:color w:val="333333"/>
+        </w:rPr>
+        <w:t xml:space="preserve"> link (id, url, name,description, rel)</w:t>
+      </w:r>
+      <w:r>
+        <w:rPr>
+          <w:rFonts w:ascii="Consolas" w:hAnsi="Consolas"/>
+          <w:color w:val="333333"/>
+        </w:rPr>
+        <w:br/>
+      </w:r>
+      <w:r>
+        <w:rPr>
+          <w:rFonts w:ascii="Consolas" w:hAnsi="Consolas"/>
+          <w:color w:val="0000FF"/>
+        </w:rPr>
+        <w:t xml:space="preserve">VALUES </w:t>
+      </w:r>
+      <w:r>
+        <w:rPr>
+          <w:rFonts w:ascii="Consolas" w:hAnsi="Consolas"/>
+          <w:color w:val="333333"/>
+        </w:rPr>
+        <w:t>(</w:t>
+      </w:r>
+      <w:r>
+        <w:rPr>
+          <w:rFonts w:ascii="Consolas" w:hAnsi="Consolas"/>
+          <w:color w:val="FF0000"/>
+        </w:rPr>
+        <w:t>'1'</w:t>
+      </w:r>
+      <w:r>
+        <w:rPr>
+          <w:rFonts w:ascii="Consolas" w:hAnsi="Consolas"/>
+          <w:color w:val="333333"/>
+        </w:rPr>
+        <w:t>,</w:t>
+      </w:r>
+      <w:r>
+        <w:rPr>
+          <w:rFonts w:ascii="Consolas" w:hAnsi="Consolas"/>
+          <w:color w:val="FF0000"/>
+        </w:rPr>
+        <w:t>'http://www.postgresqltutorial.com'</w:t>
+      </w:r>
+      <w:r>
+        <w:rPr>
+          <w:rFonts w:ascii="Consolas" w:hAnsi="Consolas"/>
+          <w:color w:val="333333"/>
+        </w:rPr>
+        <w:t>,</w:t>
+      </w:r>
+      <w:r>
+        <w:rPr>
+          <w:rFonts w:ascii="Consolas" w:hAnsi="Consolas"/>
+          <w:color w:val="FF0000"/>
+        </w:rPr>
+        <w:t>'PostgreSQL Tutorial'</w:t>
+      </w:r>
+      <w:r>
+        <w:rPr>
+          <w:rFonts w:ascii="Consolas" w:hAnsi="Consolas"/>
+          <w:color w:val="333333"/>
+        </w:rPr>
+        <w:t>,NULL,NULL);</w:t>
+      </w:r>
+      <w:r>
+        <w:rPr>
+          <w:rFonts w:ascii="Consolas" w:hAnsi="Consolas"/>
+          <w:color w:val="333333"/>
+        </w:rPr>
+        <w:br/>
+      </w:r>
+      <w:r>
+        <w:rPr>
+          <w:rFonts w:ascii="Consolas" w:hAnsi="Consolas"/>
+          <w:color w:val="0000FF"/>
+        </w:rPr>
+        <w:t>INSERT</w:t>
+      </w:r>
+      <w:r>
+        <w:rPr>
+          <w:rFonts w:ascii="Consolas" w:hAnsi="Consolas"/>
+          <w:color w:val="333333"/>
+        </w:rPr>
+        <w:t xml:space="preserve"> </w:t>
+      </w:r>
+      <w:r>
+        <w:rPr>
+          <w:rFonts w:ascii="Consolas" w:hAnsi="Consolas"/>
+          <w:color w:val="0000FF"/>
+        </w:rPr>
+        <w:t>INTO</w:t>
+      </w:r>
+      <w:r>
+        <w:rPr>
+          <w:rFonts w:ascii="Consolas" w:hAnsi="Consolas"/>
+          <w:color w:val="333333"/>
+        </w:rPr>
+        <w:t xml:space="preserve"> link (id, url, name)</w:t>
+      </w:r>
+      <w:r>
+        <w:rPr>
+          <w:rFonts w:ascii="Consolas" w:hAnsi="Consolas"/>
+          <w:color w:val="333333"/>
+        </w:rPr>
+        <w:br/>
+      </w:r>
+      <w:r>
+        <w:rPr>
+          <w:rFonts w:ascii="Consolas" w:hAnsi="Consolas"/>
+          <w:color w:val="0000FF"/>
+        </w:rPr>
+        <w:t xml:space="preserve">VALUES </w:t>
+      </w:r>
+      <w:r>
+        <w:rPr>
+          <w:rFonts w:ascii="Consolas" w:hAnsi="Consolas"/>
+          <w:color w:val="333333"/>
+        </w:rPr>
+        <w:t>(</w:t>
+      </w:r>
+      <w:r>
+        <w:rPr>
+          <w:rFonts w:ascii="Consolas" w:hAnsi="Consolas"/>
+          <w:color w:val="FF0000"/>
+        </w:rPr>
+        <w:t>'2'</w:t>
+      </w:r>
+      <w:r>
+        <w:rPr>
+          <w:rFonts w:ascii="Consolas" w:hAnsi="Consolas"/>
+          <w:color w:val="333333"/>
+        </w:rPr>
+        <w:t>,</w:t>
+      </w:r>
+      <w:r>
+        <w:rPr>
+          <w:rFonts w:ascii="Consolas" w:hAnsi="Consolas"/>
+          <w:color w:val="FF0000"/>
+        </w:rPr>
+        <w:t>'http://www.oreilly.com'</w:t>
+      </w:r>
+      <w:r>
+        <w:rPr>
+          <w:rFonts w:ascii="Consolas" w:hAnsi="Consolas"/>
+          <w:color w:val="333333"/>
+        </w:rPr>
+        <w:t>,</w:t>
+      </w:r>
+      <w:r>
+        <w:rPr>
+          <w:rFonts w:ascii="Consolas" w:hAnsi="Consolas"/>
+          <w:color w:val="FF0000"/>
+        </w:rPr>
+        <w:t>'O''Reilly Media'</w:t>
+      </w:r>
+      <w:r>
+        <w:rPr>
+          <w:rFonts w:ascii="Consolas" w:hAnsi="Consolas"/>
+          <w:color w:val="333333"/>
+        </w:rPr>
+        <w:t>);</w:t>
+      </w:r>
+      <w:r>
+        <w:rPr>
+          <w:rFonts w:ascii="Consolas" w:hAnsi="Consolas"/>
+          <w:color w:val="333333"/>
+        </w:rPr>
+        <w:br/>
+      </w:r>
+      <w:r>
+        <w:rPr>
+          <w:rFonts w:ascii="Consolas" w:hAnsi="Consolas"/>
+          <w:color w:val="0000FF"/>
+        </w:rPr>
+        <w:t>INSERT</w:t>
+      </w:r>
+      <w:r>
+        <w:rPr>
+          <w:rFonts w:ascii="Consolas" w:hAnsi="Consolas"/>
+          <w:color w:val="333333"/>
+        </w:rPr>
+        <w:t xml:space="preserve"> </w:t>
+      </w:r>
+      <w:r>
+        <w:rPr>
+          <w:rFonts w:ascii="Consolas" w:hAnsi="Consolas"/>
+          <w:color w:val="0000FF"/>
+        </w:rPr>
+        <w:t>INTO</w:t>
+      </w:r>
+      <w:r>
+        <w:rPr>
+          <w:rFonts w:ascii="Consolas" w:hAnsi="Consolas"/>
+          <w:color w:val="333333"/>
+        </w:rPr>
+        <w:t xml:space="preserve"> link</w:t>
+      </w:r>
+      <w:r>
+        <w:rPr>
+          <w:rFonts w:ascii="Consolas" w:hAnsi="Consolas"/>
+          <w:color w:val="333333"/>
+        </w:rPr>
+        <w:br/>
+      </w:r>
+      <w:r>
+        <w:rPr>
+          <w:rFonts w:ascii="Consolas" w:hAnsi="Consolas"/>
+          <w:color w:val="0000FF"/>
+        </w:rPr>
+        <w:t xml:space="preserve">VALUES </w:t>
+      </w:r>
+      <w:r>
+        <w:rPr>
+          <w:rFonts w:ascii="Consolas" w:hAnsi="Consolas"/>
+          <w:color w:val="333333"/>
+        </w:rPr>
+        <w:t>(</w:t>
+      </w:r>
+      <w:r>
+        <w:rPr>
+          <w:rFonts w:ascii="Consolas" w:hAnsi="Consolas"/>
+          <w:color w:val="FF0000"/>
+        </w:rPr>
+        <w:t>'3'</w:t>
+      </w:r>
+      <w:r>
+        <w:rPr>
+          <w:rFonts w:ascii="Consolas" w:hAnsi="Consolas"/>
+          <w:color w:val="333333"/>
+        </w:rPr>
+        <w:t>,</w:t>
+      </w:r>
+      <w:r>
+        <w:rPr>
+          <w:rFonts w:ascii="Consolas" w:hAnsi="Consolas"/>
+          <w:color w:val="FF0000"/>
+        </w:rPr>
+        <w:t>'http://www.codelearn.io'</w:t>
+      </w:r>
+      <w:r>
+        <w:rPr>
+          <w:rFonts w:ascii="Consolas" w:hAnsi="Consolas"/>
+          <w:color w:val="333333"/>
+        </w:rPr>
+        <w:t>,</w:t>
+      </w:r>
+      <w:r>
+        <w:rPr>
+          <w:rFonts w:ascii="Consolas" w:hAnsi="Consolas"/>
+          <w:color w:val="FF0000"/>
+        </w:rPr>
+        <w:t>'Codelearn'</w:t>
+      </w:r>
+      <w:r>
+        <w:rPr>
+          <w:rFonts w:ascii="Consolas" w:hAnsi="Consolas"/>
+          <w:color w:val="333333"/>
+        </w:rPr>
+        <w:t>,NULL,NULL);</w:t>
+      </w:r>
+    </w:p>
+    <w:p>
+      <w:pPr>
+        <w:pStyle w:val="NormalWeb"/>
+        <w:shd w:val="clear" w:color="auto" w:fill="FFFFFF"/>
+        <w:spacing w:before="0" w:beforeAutospacing="0" w:after="150" w:afterAutospacing="0"/>
+        <w:jc w:val="both"/>
+        <w:rPr>
+          <w:rFonts w:ascii="Arial" w:hAnsi="Arial" w:cs="Arial"/>
+          <w:color w:val="3D4251"/>
+          <w:sz w:val="23"/>
+          <w:szCs w:val="23"/>
+        </w:rPr>
+      </w:pPr>
+      <w:r>
+        <w:rPr>
+          <w:rFonts w:ascii="Arial" w:hAnsi="Arial" w:cs="Arial"/>
+          <w:color w:val="3D4251"/>
+          <w:sz w:val="23"/>
+          <w:szCs w:val="23"/>
+        </w:rPr>
+        <w:t>Để chèn dữ liệu ký tự, bạn phải đặt nó trong dấu phẩy đơn (‘) chẳng hạn </w:t>
+      </w:r>
+      <w:r>
+        <w:rPr>
+          <w:rStyle w:val="HTMLCode"/>
+          <w:rFonts w:ascii="Consolas" w:hAnsi="Consolas"/>
+          <w:color w:val="C7254E"/>
+          <w:shd w:val="clear" w:color="auto" w:fill="F9F2F4"/>
+        </w:rPr>
+        <w:t>'PostgreSQL Tutorial'</w:t>
+      </w:r>
+      <w:r>
+        <w:rPr>
+          <w:rFonts w:ascii="Arial" w:hAnsi="Arial" w:cs="Arial"/>
+          <w:color w:val="3D4251"/>
+          <w:sz w:val="23"/>
+          <w:szCs w:val="23"/>
+        </w:rPr>
+        <w:t>. Đối với kiểu dữ liệu số, bạn không cần phải làm như vậy, chỉ cần sử dụng các số đơn giản như 1, 2, 3.</w:t>
+      </w:r>
+    </w:p>
+    <w:p>
+      <w:pPr>
+        <w:pStyle w:val="NormalWeb"/>
+        <w:shd w:val="clear" w:color="auto" w:fill="FFFFFF"/>
+        <w:spacing w:before="0" w:beforeAutospacing="0" w:after="150" w:afterAutospacing="0"/>
+        <w:jc w:val="both"/>
+        <w:rPr>
+          <w:rFonts w:ascii="Arial" w:hAnsi="Arial" w:cs="Arial"/>
+          <w:color w:val="3D4251"/>
+          <w:sz w:val="23"/>
+          <w:szCs w:val="23"/>
+        </w:rPr>
+      </w:pPr>
+      <w:r>
+        <w:rPr>
+          <w:rFonts w:ascii="Arial" w:hAnsi="Arial" w:cs="Arial"/>
+          <w:color w:val="3D4251"/>
+          <w:sz w:val="23"/>
+          <w:szCs w:val="23"/>
+        </w:rPr>
+        <w:t>Nếu bạn bỏ qua bất kỳ cột nào chấp nhận </w:t>
+      </w:r>
+      <w:r>
+        <w:rPr>
+          <w:rStyle w:val="HTMLCode"/>
+          <w:rFonts w:ascii="Consolas" w:hAnsi="Consolas"/>
+          <w:color w:val="C7254E"/>
+          <w:shd w:val="clear" w:color="auto" w:fill="F9F2F4"/>
+        </w:rPr>
+        <w:t>NULL</w:t>
+      </w:r>
+      <w:r>
+        <w:rPr>
+          <w:rFonts w:ascii="Arial" w:hAnsi="Arial" w:cs="Arial"/>
+          <w:color w:val="3D4251"/>
+          <w:sz w:val="23"/>
+          <w:szCs w:val="23"/>
+        </w:rPr>
+        <w:t> value trong câu lệnh </w:t>
+      </w:r>
+      <w:r>
+        <w:rPr>
+          <w:rStyle w:val="HTMLCode"/>
+          <w:rFonts w:ascii="Consolas" w:hAnsi="Consolas"/>
+          <w:color w:val="C7254E"/>
+          <w:shd w:val="clear" w:color="auto" w:fill="F9F2F4"/>
+        </w:rPr>
+        <w:t>INSERT</w:t>
+      </w:r>
+      <w:r>
+        <w:rPr>
+          <w:rFonts w:ascii="Arial" w:hAnsi="Arial" w:cs="Arial"/>
+          <w:color w:val="3D4251"/>
+          <w:sz w:val="23"/>
+          <w:szCs w:val="23"/>
+        </w:rPr>
+        <w:t>, cột sẽ lấy giá trị mặc định của nó. Trong trường hợp giá trị mặc định không được đặt cho cột, cột sẽ lấy giá trị </w:t>
+      </w:r>
+      <w:r>
+        <w:rPr>
+          <w:rStyle w:val="HTMLCode"/>
+          <w:rFonts w:ascii="Consolas" w:hAnsi="Consolas"/>
+          <w:color w:val="C7254E"/>
+          <w:shd w:val="clear" w:color="auto" w:fill="F9F2F4"/>
+        </w:rPr>
+        <w:t>NULL</w:t>
+      </w:r>
+      <w:r>
+        <w:rPr>
+          <w:rFonts w:ascii="Arial" w:hAnsi="Arial" w:cs="Arial"/>
+          <w:color w:val="3D4251"/>
+          <w:sz w:val="23"/>
+          <w:szCs w:val="23"/>
+        </w:rPr>
+        <w:t>.</w:t>
+      </w:r>
+    </w:p>
+    <w:p>
+      <w:pPr>
+        <w:pStyle w:val="NormalWeb"/>
+        <w:shd w:val="clear" w:color="auto" w:fill="FFFFFF"/>
+        <w:spacing w:before="0" w:beforeAutospacing="0" w:after="150" w:afterAutospacing="0"/>
+        <w:jc w:val="both"/>
+        <w:rPr>
+          <w:rFonts w:ascii="Arial" w:hAnsi="Arial" w:cs="Arial"/>
+          <w:color w:val="3D4251"/>
+          <w:sz w:val="23"/>
+          <w:szCs w:val="23"/>
+        </w:rPr>
+      </w:pPr>
+      <w:r>
+        <w:rPr>
+          <w:rFonts w:ascii="Arial" w:hAnsi="Arial" w:cs="Arial"/>
+          <w:color w:val="3D4251"/>
+          <w:sz w:val="23"/>
+          <w:szCs w:val="23"/>
+        </w:rPr>
+        <w:t>Bạn có thể xác minh hàng được chèn bằng cách sử dụng câu lệnh </w:t>
+      </w:r>
+      <w:r>
+        <w:rPr>
+          <w:rStyle w:val="HTMLCode"/>
+          <w:rFonts w:ascii="Consolas" w:hAnsi="Consolas"/>
+          <w:color w:val="C7254E"/>
+          <w:shd w:val="clear" w:color="auto" w:fill="F9F2F4"/>
+        </w:rPr>
+        <w:t>SELECT</w:t>
+      </w:r>
+      <w:r>
+        <w:rPr>
+          <w:rFonts w:ascii="Arial" w:hAnsi="Arial" w:cs="Arial"/>
+          <w:color w:val="3D4251"/>
+          <w:sz w:val="23"/>
+          <w:szCs w:val="23"/>
+        </w:rPr>
+        <w:t>:</w:t>
+      </w:r>
+    </w:p>
+    <w:p>
+      <w:pPr>
+        <w:pStyle w:val="HTMLPreformatted"/>
+        <w:pBdr>
+          <w:top w:val="single" w:sz="6" w:space="7" w:color="CCCCCC"/>
+          <w:left w:val="single" w:sz="6" w:space="7" w:color="CCCCCC"/>
+          <w:bottom w:val="single" w:sz="6" w:space="7" w:color="CCCCCC"/>
+          <w:right w:val="single" w:sz="6" w:space="7" w:color="CCCCCC"/>
+        </w:pBdr>
+        <w:shd w:val="clear" w:color="auto" w:fill="F5F5F5"/>
+        <w:wordWrap w:val="0"/>
+        <w:spacing w:after="150"/>
+        <w:rPr>
+          <w:rFonts w:ascii="Consolas" w:hAnsi="Consolas"/>
+          <w:color w:val="333333"/>
+        </w:rPr>
+      </w:pPr>
+      <w:r>
+        <w:rPr>
+          <w:rFonts w:ascii="Consolas" w:hAnsi="Consolas"/>
+          <w:color w:val="0000FF"/>
+        </w:rPr>
+        <w:t xml:space="preserve">SELECT </w:t>
+      </w:r>
+      <w:r>
+        <w:rPr>
+          <w:rFonts w:ascii="Consolas" w:hAnsi="Consolas"/>
+          <w:color w:val="333333"/>
+        </w:rPr>
+        <w:t xml:space="preserve">* </w:t>
+      </w:r>
+      <w:r>
+        <w:rPr>
+          <w:rFonts w:ascii="Consolas" w:hAnsi="Consolas"/>
+          <w:color w:val="0000FF"/>
+        </w:rPr>
+        <w:t xml:space="preserve">FROM </w:t>
+      </w:r>
+      <w:r>
+        <w:rPr>
+          <w:rFonts w:ascii="Consolas" w:hAnsi="Consolas"/>
+          <w:color w:val="333333"/>
+        </w:rPr>
+        <w:t xml:space="preserve">link; </w:t>
+      </w:r>
+      <w:r>
+        <w:rPr>
+          <w:rFonts w:ascii="Consolas" w:hAnsi="Consolas"/>
+          <w:color w:val="008000"/>
+        </w:rPr>
+        <w:t>--Hiển thị tất cả các bản ghi của bảng link</w:t>
+      </w:r>
+    </w:p>
+    <w:p>
+      <w:pPr>
+        <w:pStyle w:val="NormalWeb"/>
+        <w:shd w:val="clear" w:color="auto" w:fill="FFFFFF"/>
+        <w:spacing w:before="0" w:beforeAutospacing="0" w:after="150" w:afterAutospacing="0"/>
+        <w:rPr>
+          <w:rFonts w:ascii="Arial" w:hAnsi="Arial" w:cs="Arial"/>
+          <w:color w:val="3D4251"/>
+          <w:sz w:val="23"/>
+          <w:szCs w:val="23"/>
+        </w:rPr>
+      </w:pPr>
+      <w:r>
+        <w:rPr>
+          <w:rFonts w:ascii="Arial" w:hAnsi="Arial" w:cs="Arial"/>
+          <w:color w:val="3D4251"/>
+          <w:sz w:val="23"/>
+          <w:szCs w:val="23"/>
+        </w:rPr>
+        <w:t>Đầu ra sẽ là:</w:t>
+      </w:r>
+    </w:p>
+    <w:tbl>
+      <w:tblPr>
+        <w:tblW w:w="8250" w:type="dxa"/>
+        <w:tblCellSpacing w:w="15" w:type="dxa"/>
+        <w:tblBorders>
+          <w:top w:val="single" w:sz="6" w:space="0" w:color="DDDDDD"/>
+          <w:left w:val="single" w:sz="6" w:space="0" w:color="DDDDDD"/>
+          <w:bottom w:val="single" w:sz="6" w:space="0" w:color="DDDDDD"/>
+          <w:right w:val="single" w:sz="6" w:space="0" w:color="DDDDDD"/>
+        </w:tblBorders>
+        <w:shd w:val="clear" w:color="auto" w:fill="FFFFFF"/>
+        <w:tblCellMar>
+          <w:top w:w="15" w:type="dxa"/>
+          <w:left w:w="15" w:type="dxa"/>
+          <w:bottom w:w="15" w:type="dxa"/>
+          <w:right w:w="15" w:type="dxa"/>
+        </w:tblCellMar>
+        <w:tblLook w:val="04A0" w:firstRow="1" w:lastRow="0" w:firstColumn="1" w:lastColumn="0" w:noHBand="0" w:noVBand="1"/>
+      </w:tblPr>
+      <w:tblGrid>
+        <w:gridCol w:w="430"/>
+        <w:gridCol w:w="3740"/>
+        <w:gridCol w:w="2078"/>
+        <w:gridCol w:w="1450"/>
+        <w:gridCol w:w="552"/>
+      </w:tblGrid>
+      <w:tr>
+        <w:trPr>
+          <w:trHeight w:val="225"/>
+          <w:tblHeader/>
+          <w:tblCellSpacing w:w="15" w:type="dxa"/>
+        </w:trPr>
+        <w:tc>
+          <w:tcPr>
+            <w:tcW w:w="285" w:type="dxa"/>
+            <w:tcBorders>
+              <w:top w:val="nil"/>
+              <w:left w:val="single" w:sz="6" w:space="0" w:color="DDDDDD"/>
+              <w:bottom w:val="single" w:sz="12" w:space="0" w:color="DDDDDD"/>
+              <w:right w:val="single" w:sz="6" w:space="0" w:color="DDDDDD"/>
+            </w:tcBorders>
+            <w:shd w:val="clear" w:color="auto" w:fill="FFFFFF"/>
+            <w:tcMar>
+              <w:top w:w="75" w:type="dxa"/>
+              <w:left w:w="75" w:type="dxa"/>
+              <w:bottom w:w="75" w:type="dxa"/>
+              <w:right w:w="75" w:type="dxa"/>
+            </w:tcMar>
+            <w:vAlign w:val="bottom"/>
+            <w:hideMark/>
+          </w:tcPr>
+          <w:p>
+            <w:pPr>
+              <w:spacing w:before="75" w:after="300"/>
+              <w:rPr>
+                <w:rFonts w:ascii="Arial" w:hAnsi="Arial" w:cs="Arial"/>
+                <w:b/>
+                <w:bCs/>
+                <w:color w:val="3D4251"/>
+                <w:sz w:val="23"/>
+                <w:szCs w:val="23"/>
+              </w:rPr>
+            </w:pPr>
+            <w:r>
+              <w:rPr>
+                <w:rStyle w:val="Strong"/>
+                <w:rFonts w:ascii="Arial" w:hAnsi="Arial" w:cs="Arial"/>
+                <w:color w:val="3D4251"/>
+                <w:sz w:val="23"/>
+                <w:szCs w:val="23"/>
+              </w:rPr>
+              <w:lastRenderedPageBreak/>
+              <w:t>id</w:t>
+            </w:r>
+          </w:p>
+        </w:tc>
+        <w:tc>
+          <w:tcPr>
+            <w:tcW w:w="3795" w:type="dxa"/>
+            <w:tcBorders>
+              <w:top w:val="nil"/>
+              <w:left w:val="single" w:sz="6" w:space="0" w:color="DDDDDD"/>
+              <w:bottom w:val="single" w:sz="12" w:space="0" w:color="DDDDDD"/>
+              <w:right w:val="single" w:sz="6" w:space="0" w:color="DDDDDD"/>
+            </w:tcBorders>
+            <w:shd w:val="clear" w:color="auto" w:fill="FFFFFF"/>
+            <w:tcMar>
+              <w:top w:w="75" w:type="dxa"/>
+              <w:left w:w="75" w:type="dxa"/>
+              <w:bottom w:w="75" w:type="dxa"/>
+              <w:right w:w="75" w:type="dxa"/>
+            </w:tcMar>
+            <w:vAlign w:val="bottom"/>
+            <w:hideMark/>
+          </w:tcPr>
+          <w:p>
+            <w:pPr>
+              <w:spacing w:before="75" w:after="300"/>
+              <w:rPr>
+                <w:rFonts w:ascii="Arial" w:hAnsi="Arial" w:cs="Arial"/>
+                <w:b/>
+                <w:bCs/>
+                <w:color w:val="3D4251"/>
+                <w:sz w:val="23"/>
+                <w:szCs w:val="23"/>
+              </w:rPr>
+            </w:pPr>
+            <w:r>
+              <w:rPr>
+                <w:rStyle w:val="Strong"/>
+                <w:rFonts w:ascii="Arial" w:hAnsi="Arial" w:cs="Arial"/>
+                <w:color w:val="3D4251"/>
+                <w:sz w:val="23"/>
+                <w:szCs w:val="23"/>
+              </w:rPr>
+              <w:t>url</w:t>
+            </w:r>
+          </w:p>
+        </w:tc>
+        <w:tc>
+          <w:tcPr>
+            <w:tcW w:w="2190" w:type="dxa"/>
+            <w:tcBorders>
+              <w:top w:val="nil"/>
+              <w:left w:val="single" w:sz="6" w:space="0" w:color="DDDDDD"/>
+              <w:bottom w:val="single" w:sz="12" w:space="0" w:color="DDDDDD"/>
+              <w:right w:val="single" w:sz="6" w:space="0" w:color="DDDDDD"/>
+            </w:tcBorders>
+            <w:shd w:val="clear" w:color="auto" w:fill="FFFFFF"/>
+            <w:tcMar>
+              <w:top w:w="75" w:type="dxa"/>
+              <w:left w:w="75" w:type="dxa"/>
+              <w:bottom w:w="75" w:type="dxa"/>
+              <w:right w:w="75" w:type="dxa"/>
+            </w:tcMar>
+            <w:vAlign w:val="bottom"/>
+            <w:hideMark/>
+          </w:tcPr>
+          <w:p>
+            <w:pPr>
+              <w:spacing w:before="75" w:after="300"/>
+              <w:rPr>
+                <w:rFonts w:ascii="Arial" w:hAnsi="Arial" w:cs="Arial"/>
+                <w:b/>
+                <w:bCs/>
+                <w:color w:val="3D4251"/>
+                <w:sz w:val="23"/>
+                <w:szCs w:val="23"/>
+              </w:rPr>
+            </w:pPr>
+            <w:r>
+              <w:rPr>
+                <w:rStyle w:val="Strong"/>
+                <w:rFonts w:ascii="Arial" w:hAnsi="Arial" w:cs="Arial"/>
+                <w:color w:val="3D4251"/>
+                <w:sz w:val="23"/>
+                <w:szCs w:val="23"/>
+              </w:rPr>
+              <w:t>name</w:t>
+            </w:r>
+          </w:p>
+        </w:tc>
+        <w:tc>
+          <w:tcPr>
+            <w:tcW w:w="1410" w:type="dxa"/>
+            <w:tcBorders>
+              <w:top w:val="nil"/>
+              <w:left w:val="single" w:sz="6" w:space="0" w:color="DDDDDD"/>
+              <w:bottom w:val="single" w:sz="12" w:space="0" w:color="DDDDDD"/>
+              <w:right w:val="single" w:sz="6" w:space="0" w:color="DDDDDD"/>
+            </w:tcBorders>
+            <w:shd w:val="clear" w:color="auto" w:fill="FFFFFF"/>
+            <w:tcMar>
+              <w:top w:w="75" w:type="dxa"/>
+              <w:left w:w="75" w:type="dxa"/>
+              <w:bottom w:w="75" w:type="dxa"/>
+              <w:right w:w="75" w:type="dxa"/>
+            </w:tcMar>
+            <w:vAlign w:val="bottom"/>
+            <w:hideMark/>
+          </w:tcPr>
+          <w:p>
+            <w:pPr>
+              <w:spacing w:before="75" w:after="300"/>
+              <w:rPr>
+                <w:rFonts w:ascii="Arial" w:hAnsi="Arial" w:cs="Arial"/>
+                <w:b/>
+                <w:bCs/>
+                <w:color w:val="3D4251"/>
+                <w:sz w:val="23"/>
+                <w:szCs w:val="23"/>
+              </w:rPr>
+            </w:pPr>
+            <w:r>
+              <w:rPr>
+                <w:rStyle w:val="Strong"/>
+                <w:rFonts w:ascii="Arial" w:hAnsi="Arial" w:cs="Arial"/>
+                <w:color w:val="3D4251"/>
+                <w:sz w:val="23"/>
+                <w:szCs w:val="23"/>
+              </w:rPr>
+              <w:t>description</w:t>
+            </w:r>
+          </w:p>
+        </w:tc>
+        <w:tc>
+          <w:tcPr>
+            <w:tcW w:w="465" w:type="dxa"/>
+            <w:tcBorders>
+              <w:top w:val="nil"/>
+              <w:left w:val="single" w:sz="6" w:space="0" w:color="DDDDDD"/>
+              <w:bottom w:val="single" w:sz="12" w:space="0" w:color="DDDDDD"/>
+              <w:right w:val="single" w:sz="6" w:space="0" w:color="DDDDDD"/>
+            </w:tcBorders>
+            <w:shd w:val="clear" w:color="auto" w:fill="FFFFFF"/>
+            <w:tcMar>
+              <w:top w:w="75" w:type="dxa"/>
+              <w:left w:w="75" w:type="dxa"/>
+              <w:bottom w:w="75" w:type="dxa"/>
+              <w:right w:w="75" w:type="dxa"/>
+            </w:tcMar>
+            <w:vAlign w:val="bottom"/>
+            <w:hideMark/>
+          </w:tcPr>
+          <w:p>
+            <w:pPr>
+              <w:spacing w:before="75" w:after="300"/>
+              <w:rPr>
+                <w:rFonts w:ascii="Arial" w:hAnsi="Arial" w:cs="Arial"/>
+                <w:b/>
+                <w:bCs/>
+                <w:color w:val="3D4251"/>
+                <w:sz w:val="23"/>
+                <w:szCs w:val="23"/>
+              </w:rPr>
+            </w:pPr>
+            <w:r>
+              <w:rPr>
+                <w:rStyle w:val="Strong"/>
+                <w:rFonts w:ascii="Arial" w:hAnsi="Arial" w:cs="Arial"/>
+                <w:color w:val="3D4251"/>
+                <w:sz w:val="23"/>
+                <w:szCs w:val="23"/>
+              </w:rPr>
+              <w:t>rel</w:t>
+            </w:r>
+          </w:p>
+        </w:tc>
+      </w:tr>
+      <w:tr>
+        <w:trPr>
+          <w:trHeight w:val="495"/>
+          <w:tblCellSpacing w:w="15" w:type="dxa"/>
+        </w:trPr>
+        <w:tc>
+          <w:tcPr>
+            <w:tcW w:w="285" w:type="dxa"/>
+            <w:tcBorders>
+              <w:top w:val="single" w:sz="6" w:space="0" w:color="DDDDDD"/>
+              <w:left w:val="single" w:sz="6" w:space="0" w:color="DDDDDD"/>
+              <w:bottom w:val="single" w:sz="6" w:space="0" w:color="DDDDDD"/>
+              <w:right w:val="single" w:sz="6" w:space="0" w:color="DDDDDD"/>
+            </w:tcBorders>
+            <w:shd w:val="clear" w:color="auto" w:fill="F9F9F9"/>
+            <w:tcMar>
+              <w:top w:w="75" w:type="dxa"/>
+              <w:left w:w="75" w:type="dxa"/>
+              <w:bottom w:w="75" w:type="dxa"/>
+              <w:right w:w="75" w:type="dxa"/>
+            </w:tcMar>
+            <w:hideMark/>
+          </w:tcPr>
+          <w:p>
+            <w:pPr>
+              <w:spacing w:before="75" w:after="300"/>
+              <w:rPr>
+                <w:rFonts w:ascii="Arial" w:hAnsi="Arial" w:cs="Arial"/>
+                <w:color w:val="677897"/>
+                <w:sz w:val="21"/>
+                <w:szCs w:val="21"/>
+              </w:rPr>
+            </w:pPr>
+            <w:r>
+              <w:rPr>
+                <w:rFonts w:ascii="Arial" w:hAnsi="Arial" w:cs="Arial"/>
+                <w:color w:val="677897"/>
+                <w:sz w:val="21"/>
+                <w:szCs w:val="21"/>
+              </w:rPr>
+              <w:t>1</w:t>
+            </w:r>
+          </w:p>
+        </w:tc>
+        <w:tc>
+          <w:tcPr>
+            <w:tcW w:w="3795" w:type="dxa"/>
+            <w:tcBorders>
+              <w:top w:val="single" w:sz="6" w:space="0" w:color="DDDDDD"/>
+              <w:left w:val="single" w:sz="6" w:space="0" w:color="DDDDDD"/>
+              <w:bottom w:val="single" w:sz="6" w:space="0" w:color="DDDDDD"/>
+              <w:right w:val="single" w:sz="6" w:space="0" w:color="DDDDDD"/>
+            </w:tcBorders>
+            <w:shd w:val="clear" w:color="auto" w:fill="F9F9F9"/>
+            <w:tcMar>
+              <w:top w:w="75" w:type="dxa"/>
+              <w:left w:w="75" w:type="dxa"/>
+              <w:bottom w:w="75" w:type="dxa"/>
+              <w:right w:w="75" w:type="dxa"/>
+            </w:tcMar>
+            <w:hideMark/>
+          </w:tcPr>
+          <w:p>
+            <w:pPr>
+              <w:spacing w:before="75" w:after="300"/>
+              <w:rPr>
+                <w:rFonts w:ascii="Arial" w:hAnsi="Arial" w:cs="Arial"/>
+                <w:color w:val="677897"/>
+                <w:sz w:val="21"/>
+                <w:szCs w:val="21"/>
+              </w:rPr>
+            </w:pPr>
+            <w:r>
+              <w:rPr>
+                <w:rFonts w:ascii="Arial" w:hAnsi="Arial" w:cs="Arial"/>
+                <w:color w:val="677897"/>
+                <w:sz w:val="21"/>
+                <w:szCs w:val="21"/>
+              </w:rPr>
+              <w:t>http://www.postgresqltutorial.com</w:t>
+            </w:r>
+          </w:p>
+        </w:tc>
+        <w:tc>
+          <w:tcPr>
+            <w:tcW w:w="2190" w:type="dxa"/>
+            <w:tcBorders>
+              <w:top w:val="single" w:sz="6" w:space="0" w:color="DDDDDD"/>
+              <w:left w:val="single" w:sz="6" w:space="0" w:color="DDDDDD"/>
+              <w:bottom w:val="single" w:sz="6" w:space="0" w:color="DDDDDD"/>
+              <w:right w:val="single" w:sz="6" w:space="0" w:color="DDDDDD"/>
+            </w:tcBorders>
+            <w:shd w:val="clear" w:color="auto" w:fill="F9F9F9"/>
+            <w:tcMar>
+              <w:top w:w="75" w:type="dxa"/>
+              <w:left w:w="75" w:type="dxa"/>
+              <w:bottom w:w="75" w:type="dxa"/>
+              <w:right w:w="75" w:type="dxa"/>
+            </w:tcMar>
+            <w:hideMark/>
+          </w:tcPr>
+          <w:p>
+            <w:pPr>
+              <w:spacing w:before="75" w:after="300"/>
+              <w:rPr>
+                <w:rFonts w:ascii="Arial" w:hAnsi="Arial" w:cs="Arial"/>
+                <w:color w:val="677897"/>
+                <w:sz w:val="21"/>
+                <w:szCs w:val="21"/>
+              </w:rPr>
+            </w:pPr>
+            <w:r>
+              <w:rPr>
+                <w:rFonts w:ascii="Arial" w:hAnsi="Arial" w:cs="Arial"/>
+                <w:color w:val="677897"/>
+                <w:sz w:val="21"/>
+                <w:szCs w:val="21"/>
+              </w:rPr>
+              <w:t>PostgreSQL Tutorial</w:t>
+            </w:r>
+          </w:p>
+        </w:tc>
+        <w:tc>
+          <w:tcPr>
+            <w:tcW w:w="1410" w:type="dxa"/>
+            <w:tcBorders>
+              <w:top w:val="single" w:sz="6" w:space="0" w:color="DDDDDD"/>
+              <w:left w:val="single" w:sz="6" w:space="0" w:color="DDDDDD"/>
+              <w:bottom w:val="single" w:sz="6" w:space="0" w:color="DDDDDD"/>
+              <w:right w:val="single" w:sz="6" w:space="0" w:color="DDDDDD"/>
+            </w:tcBorders>
+            <w:shd w:val="clear" w:color="auto" w:fill="F9F9F9"/>
+            <w:tcMar>
+              <w:top w:w="75" w:type="dxa"/>
+              <w:left w:w="75" w:type="dxa"/>
+              <w:bottom w:w="75" w:type="dxa"/>
+              <w:right w:w="75" w:type="dxa"/>
+            </w:tcMar>
+            <w:hideMark/>
+          </w:tcPr>
+          <w:p>
+            <w:pPr>
+              <w:spacing w:before="75" w:after="300"/>
+              <w:rPr>
+                <w:rFonts w:ascii="Arial" w:hAnsi="Arial" w:cs="Arial"/>
+                <w:color w:val="3D4251"/>
+                <w:sz w:val="21"/>
+                <w:szCs w:val="21"/>
+              </w:rPr>
+            </w:pPr>
+            <w:r>
+              <w:rPr>
+                <w:rFonts w:ascii="Arial" w:hAnsi="Arial" w:cs="Arial"/>
+                <w:color w:val="3D4251"/>
+                <w:sz w:val="21"/>
+                <w:szCs w:val="21"/>
+              </w:rPr>
+              <w:t>null</w:t>
+            </w:r>
+          </w:p>
+        </w:tc>
+        <w:tc>
+          <w:tcPr>
+            <w:tcW w:w="465" w:type="dxa"/>
+            <w:tcBorders>
+              <w:top w:val="single" w:sz="6" w:space="0" w:color="DDDDDD"/>
+              <w:left w:val="single" w:sz="6" w:space="0" w:color="DDDDDD"/>
+              <w:bottom w:val="single" w:sz="6" w:space="0" w:color="DDDDDD"/>
+              <w:right w:val="single" w:sz="6" w:space="0" w:color="DDDDDD"/>
+            </w:tcBorders>
+            <w:shd w:val="clear" w:color="auto" w:fill="F9F9F9"/>
+            <w:tcMar>
+              <w:top w:w="75" w:type="dxa"/>
+              <w:left w:w="75" w:type="dxa"/>
+              <w:bottom w:w="75" w:type="dxa"/>
+              <w:right w:w="75" w:type="dxa"/>
+            </w:tcMar>
+            <w:hideMark/>
+          </w:tcPr>
+          <w:p>
+            <w:pPr>
+              <w:spacing w:before="75" w:after="300"/>
+              <w:rPr>
+                <w:rFonts w:ascii="Arial" w:hAnsi="Arial" w:cs="Arial"/>
+                <w:color w:val="3D4251"/>
+                <w:sz w:val="21"/>
+                <w:szCs w:val="21"/>
+              </w:rPr>
+            </w:pPr>
+            <w:r>
+              <w:rPr>
+                <w:rFonts w:ascii="Arial" w:hAnsi="Arial" w:cs="Arial"/>
+                <w:color w:val="3D4251"/>
+                <w:sz w:val="21"/>
+                <w:szCs w:val="21"/>
+              </w:rPr>
+              <w:t>null</w:t>
+            </w:r>
+          </w:p>
+        </w:tc>
+      </w:tr>
+      <w:tr>
+        <w:trPr>
+          <w:trHeight w:val="225"/>
+          <w:tblCellSpacing w:w="15" w:type="dxa"/>
+        </w:trPr>
+        <w:tc>
+          <w:tcPr>
+            <w:tcW w:w="285" w:type="dxa"/>
+            <w:tcBorders>
+              <w:top w:val="single" w:sz="6" w:space="0" w:color="DDDDDD"/>
+              <w:left w:val="single" w:sz="6" w:space="0" w:color="DDDDDD"/>
+              <w:bottom w:val="single" w:sz="6" w:space="0" w:color="DDDDDD"/>
+              <w:right w:val="single" w:sz="6" w:space="0" w:color="DDDDDD"/>
+            </w:tcBorders>
+            <w:shd w:val="clear" w:color="auto" w:fill="FFFFFF"/>
+            <w:tcMar>
+              <w:top w:w="75" w:type="dxa"/>
+              <w:left w:w="75" w:type="dxa"/>
+              <w:bottom w:w="75" w:type="dxa"/>
+              <w:right w:w="75" w:type="dxa"/>
+            </w:tcMar>
+            <w:hideMark/>
+          </w:tcPr>
+          <w:p>
+            <w:pPr>
+              <w:spacing w:before="75" w:after="300"/>
+              <w:rPr>
+                <w:rFonts w:ascii="Arial" w:hAnsi="Arial" w:cs="Arial"/>
+                <w:color w:val="677897"/>
+                <w:sz w:val="21"/>
+                <w:szCs w:val="21"/>
+              </w:rPr>
+            </w:pPr>
+            <w:r>
+              <w:rPr>
+                <w:rFonts w:ascii="Arial" w:hAnsi="Arial" w:cs="Arial"/>
+                <w:color w:val="677897"/>
+                <w:sz w:val="21"/>
+                <w:szCs w:val="21"/>
+              </w:rPr>
+              <w:t>2</w:t>
+            </w:r>
+          </w:p>
+        </w:tc>
+        <w:tc>
+          <w:tcPr>
+            <w:tcW w:w="3795" w:type="dxa"/>
+            <w:tcBorders>
+              <w:top w:val="single" w:sz="6" w:space="0" w:color="DDDDDD"/>
+              <w:left w:val="single" w:sz="6" w:space="0" w:color="DDDDDD"/>
+              <w:bottom w:val="single" w:sz="6" w:space="0" w:color="DDDDDD"/>
+              <w:right w:val="single" w:sz="6" w:space="0" w:color="DDDDDD"/>
+            </w:tcBorders>
+            <w:shd w:val="clear" w:color="auto" w:fill="FFFFFF"/>
+            <w:tcMar>
+              <w:top w:w="75" w:type="dxa"/>
+              <w:left w:w="75" w:type="dxa"/>
+              <w:bottom w:w="75" w:type="dxa"/>
+              <w:right w:w="75" w:type="dxa"/>
+            </w:tcMar>
+            <w:hideMark/>
+          </w:tcPr>
+          <w:p>
+            <w:pPr>
+              <w:spacing w:before="75" w:after="300"/>
+              <w:rPr>
+                <w:rFonts w:ascii="Arial" w:hAnsi="Arial" w:cs="Arial"/>
+                <w:color w:val="677897"/>
+                <w:sz w:val="21"/>
+                <w:szCs w:val="21"/>
+              </w:rPr>
+            </w:pPr>
+            <w:r>
+              <w:rPr>
+                <w:rFonts w:ascii="Arial" w:hAnsi="Arial" w:cs="Arial"/>
+                <w:color w:val="677897"/>
+                <w:sz w:val="21"/>
+                <w:szCs w:val="21"/>
+              </w:rPr>
+              <w:t>http://www.oreilly.com</w:t>
+            </w:r>
+          </w:p>
+        </w:tc>
+        <w:tc>
+          <w:tcPr>
+            <w:tcW w:w="2190" w:type="dxa"/>
+            <w:tcBorders>
+              <w:top w:val="single" w:sz="6" w:space="0" w:color="DDDDDD"/>
+              <w:left w:val="single" w:sz="6" w:space="0" w:color="DDDDDD"/>
+              <w:bottom w:val="single" w:sz="6" w:space="0" w:color="DDDDDD"/>
+              <w:right w:val="single" w:sz="6" w:space="0" w:color="DDDDDD"/>
+            </w:tcBorders>
+            <w:shd w:val="clear" w:color="auto" w:fill="FFFFFF"/>
+            <w:tcMar>
+              <w:top w:w="75" w:type="dxa"/>
+              <w:left w:w="75" w:type="dxa"/>
+              <w:bottom w:w="75" w:type="dxa"/>
+              <w:right w:w="75" w:type="dxa"/>
+            </w:tcMar>
+            <w:hideMark/>
+          </w:tcPr>
+          <w:p>
+            <w:pPr>
+              <w:spacing w:before="75" w:after="300"/>
+              <w:rPr>
+                <w:rFonts w:ascii="Arial" w:hAnsi="Arial" w:cs="Arial"/>
+                <w:color w:val="677897"/>
+                <w:sz w:val="21"/>
+                <w:szCs w:val="21"/>
+              </w:rPr>
+            </w:pPr>
+            <w:r>
+              <w:rPr>
+                <w:rFonts w:ascii="Arial" w:hAnsi="Arial" w:cs="Arial"/>
+                <w:color w:val="677897"/>
+                <w:sz w:val="21"/>
+                <w:szCs w:val="21"/>
+              </w:rPr>
+              <w:t>O'Reilly Media</w:t>
+            </w:r>
+          </w:p>
+        </w:tc>
+        <w:tc>
+          <w:tcPr>
+            <w:tcW w:w="1410" w:type="dxa"/>
+            <w:tcBorders>
+              <w:top w:val="single" w:sz="6" w:space="0" w:color="DDDDDD"/>
+              <w:left w:val="single" w:sz="6" w:space="0" w:color="DDDDDD"/>
+              <w:bottom w:val="single" w:sz="6" w:space="0" w:color="DDDDDD"/>
+              <w:right w:val="single" w:sz="6" w:space="0" w:color="DDDDDD"/>
+            </w:tcBorders>
+            <w:shd w:val="clear" w:color="auto" w:fill="FFFFFF"/>
+            <w:tcMar>
+              <w:top w:w="75" w:type="dxa"/>
+              <w:left w:w="75" w:type="dxa"/>
+              <w:bottom w:w="75" w:type="dxa"/>
+              <w:right w:w="75" w:type="dxa"/>
+            </w:tcMar>
+            <w:hideMark/>
+          </w:tcPr>
+          <w:p>
+            <w:pPr>
+              <w:spacing w:before="75" w:after="300"/>
+              <w:rPr>
+                <w:rFonts w:ascii="Arial" w:hAnsi="Arial" w:cs="Arial"/>
+                <w:color w:val="3D4251"/>
+                <w:sz w:val="21"/>
+                <w:szCs w:val="21"/>
+              </w:rPr>
+            </w:pPr>
+            <w:r>
+              <w:rPr>
+                <w:rFonts w:ascii="Arial" w:hAnsi="Arial" w:cs="Arial"/>
+                <w:color w:val="3D4251"/>
+                <w:sz w:val="21"/>
+                <w:szCs w:val="21"/>
+              </w:rPr>
+              <w:t>null</w:t>
+            </w:r>
+          </w:p>
+        </w:tc>
+        <w:tc>
+          <w:tcPr>
+            <w:tcW w:w="465" w:type="dxa"/>
+            <w:tcBorders>
+              <w:top w:val="single" w:sz="6" w:space="0" w:color="DDDDDD"/>
+              <w:left w:val="single" w:sz="6" w:space="0" w:color="DDDDDD"/>
+              <w:bottom w:val="single" w:sz="6" w:space="0" w:color="DDDDDD"/>
+              <w:right w:val="single" w:sz="6" w:space="0" w:color="DDDDDD"/>
+            </w:tcBorders>
+            <w:shd w:val="clear" w:color="auto" w:fill="FFFFFF"/>
+            <w:tcMar>
+              <w:top w:w="75" w:type="dxa"/>
+              <w:left w:w="75" w:type="dxa"/>
+              <w:bottom w:w="75" w:type="dxa"/>
+              <w:right w:w="75" w:type="dxa"/>
+            </w:tcMar>
+            <w:hideMark/>
+          </w:tcPr>
+          <w:p>
+            <w:pPr>
+              <w:spacing w:before="75" w:after="300"/>
+              <w:rPr>
+                <w:rFonts w:ascii="Arial" w:hAnsi="Arial" w:cs="Arial"/>
+                <w:color w:val="3D4251"/>
+                <w:sz w:val="21"/>
+                <w:szCs w:val="21"/>
+              </w:rPr>
+            </w:pPr>
+            <w:r>
+              <w:rPr>
+                <w:rFonts w:ascii="Arial" w:hAnsi="Arial" w:cs="Arial"/>
+                <w:color w:val="3D4251"/>
+                <w:sz w:val="21"/>
+                <w:szCs w:val="21"/>
+              </w:rPr>
+              <w:t>null</w:t>
+            </w:r>
+          </w:p>
+        </w:tc>
+      </w:tr>
+      <w:tr>
+        <w:trPr>
+          <w:trHeight w:val="225"/>
+          <w:tblCellSpacing w:w="15" w:type="dxa"/>
+        </w:trPr>
+        <w:tc>
+          <w:tcPr>
+            <w:tcW w:w="285" w:type="dxa"/>
+            <w:tcBorders>
+              <w:top w:val="single" w:sz="6" w:space="0" w:color="DDDDDD"/>
+              <w:left w:val="single" w:sz="6" w:space="0" w:color="DDDDDD"/>
+              <w:bottom w:val="single" w:sz="6" w:space="0" w:color="DDDDDD"/>
+              <w:right w:val="single" w:sz="6" w:space="0" w:color="DDDDDD"/>
+            </w:tcBorders>
+            <w:shd w:val="clear" w:color="auto" w:fill="F9F9F9"/>
+            <w:tcMar>
+              <w:top w:w="75" w:type="dxa"/>
+              <w:left w:w="75" w:type="dxa"/>
+              <w:bottom w:w="75" w:type="dxa"/>
+              <w:right w:w="75" w:type="dxa"/>
+            </w:tcMar>
+            <w:hideMark/>
+          </w:tcPr>
+          <w:p>
+            <w:pPr>
+              <w:spacing w:before="75" w:after="300"/>
+              <w:rPr>
+                <w:rFonts w:ascii="Arial" w:hAnsi="Arial" w:cs="Arial"/>
+                <w:color w:val="677897"/>
+                <w:sz w:val="21"/>
+                <w:szCs w:val="21"/>
+              </w:rPr>
+            </w:pPr>
+            <w:r>
+              <w:rPr>
+                <w:rFonts w:ascii="Arial" w:hAnsi="Arial" w:cs="Arial"/>
+                <w:color w:val="677897"/>
+                <w:sz w:val="21"/>
+                <w:szCs w:val="21"/>
+              </w:rPr>
+              <w:t>3</w:t>
+            </w:r>
+          </w:p>
+        </w:tc>
+        <w:tc>
+          <w:tcPr>
+            <w:tcW w:w="3795" w:type="dxa"/>
+            <w:tcBorders>
+              <w:top w:val="single" w:sz="6" w:space="0" w:color="DDDDDD"/>
+              <w:left w:val="single" w:sz="6" w:space="0" w:color="DDDDDD"/>
+              <w:bottom w:val="single" w:sz="6" w:space="0" w:color="DDDDDD"/>
+              <w:right w:val="single" w:sz="6" w:space="0" w:color="DDDDDD"/>
+            </w:tcBorders>
+            <w:shd w:val="clear" w:color="auto" w:fill="F9F9F9"/>
+            <w:tcMar>
+              <w:top w:w="75" w:type="dxa"/>
+              <w:left w:w="75" w:type="dxa"/>
+              <w:bottom w:w="75" w:type="dxa"/>
+              <w:right w:w="75" w:type="dxa"/>
+            </w:tcMar>
+            <w:hideMark/>
+          </w:tcPr>
+          <w:p>
+            <w:pPr>
+              <w:spacing w:before="75" w:after="300"/>
+              <w:rPr>
+                <w:rFonts w:ascii="Arial" w:hAnsi="Arial" w:cs="Arial"/>
+                <w:color w:val="677897"/>
+                <w:sz w:val="21"/>
+                <w:szCs w:val="21"/>
+              </w:rPr>
+            </w:pPr>
+            <w:r>
+              <w:rPr>
+                <w:rFonts w:ascii="Arial" w:hAnsi="Arial" w:cs="Arial"/>
+                <w:color w:val="677897"/>
+                <w:sz w:val="21"/>
+                <w:szCs w:val="21"/>
+              </w:rPr>
+              <w:t>http://www.codelearn.io</w:t>
+            </w:r>
+          </w:p>
+        </w:tc>
+        <w:tc>
+          <w:tcPr>
+            <w:tcW w:w="2190" w:type="dxa"/>
+            <w:tcBorders>
+              <w:top w:val="single" w:sz="6" w:space="0" w:color="DDDDDD"/>
+              <w:left w:val="single" w:sz="6" w:space="0" w:color="DDDDDD"/>
+              <w:bottom w:val="single" w:sz="6" w:space="0" w:color="DDDDDD"/>
+              <w:right w:val="single" w:sz="6" w:space="0" w:color="DDDDDD"/>
+            </w:tcBorders>
+            <w:shd w:val="clear" w:color="auto" w:fill="F9F9F9"/>
+            <w:tcMar>
+              <w:top w:w="75" w:type="dxa"/>
+              <w:left w:w="75" w:type="dxa"/>
+              <w:bottom w:w="75" w:type="dxa"/>
+              <w:right w:w="75" w:type="dxa"/>
+            </w:tcMar>
+            <w:hideMark/>
+          </w:tcPr>
+          <w:p>
+            <w:pPr>
+              <w:spacing w:before="75" w:after="300"/>
+              <w:rPr>
+                <w:rFonts w:ascii="Arial" w:hAnsi="Arial" w:cs="Arial"/>
+                <w:color w:val="677897"/>
+                <w:sz w:val="21"/>
+                <w:szCs w:val="21"/>
+              </w:rPr>
+            </w:pPr>
+            <w:r>
+              <w:rPr>
+                <w:rFonts w:ascii="Arial" w:hAnsi="Arial" w:cs="Arial"/>
+                <w:color w:val="677897"/>
+                <w:sz w:val="21"/>
+                <w:szCs w:val="21"/>
+              </w:rPr>
+              <w:t>Codelearn</w:t>
+            </w:r>
+          </w:p>
+        </w:tc>
+        <w:tc>
+          <w:tcPr>
+            <w:tcW w:w="1410" w:type="dxa"/>
+            <w:tcBorders>
+              <w:top w:val="single" w:sz="6" w:space="0" w:color="DDDDDD"/>
+              <w:left w:val="single" w:sz="6" w:space="0" w:color="DDDDDD"/>
+              <w:bottom w:val="single" w:sz="6" w:space="0" w:color="DDDDDD"/>
+              <w:right w:val="single" w:sz="6" w:space="0" w:color="DDDDDD"/>
+            </w:tcBorders>
+            <w:shd w:val="clear" w:color="auto" w:fill="F9F9F9"/>
+            <w:tcMar>
+              <w:top w:w="75" w:type="dxa"/>
+              <w:left w:w="75" w:type="dxa"/>
+              <w:bottom w:w="75" w:type="dxa"/>
+              <w:right w:w="75" w:type="dxa"/>
+            </w:tcMar>
+            <w:hideMark/>
+          </w:tcPr>
+          <w:p>
+            <w:pPr>
+              <w:spacing w:before="75" w:after="300"/>
+              <w:rPr>
+                <w:rFonts w:ascii="Arial" w:hAnsi="Arial" w:cs="Arial"/>
+                <w:color w:val="3D4251"/>
+                <w:sz w:val="21"/>
+                <w:szCs w:val="21"/>
+              </w:rPr>
+            </w:pPr>
+            <w:r>
+              <w:rPr>
+                <w:rFonts w:ascii="Arial" w:hAnsi="Arial" w:cs="Arial"/>
+                <w:color w:val="3D4251"/>
+                <w:sz w:val="21"/>
+                <w:szCs w:val="21"/>
+              </w:rPr>
+              <w:t>null</w:t>
+            </w:r>
+          </w:p>
+        </w:tc>
+        <w:tc>
+          <w:tcPr>
+            <w:tcW w:w="465" w:type="dxa"/>
+            <w:tcBorders>
+              <w:top w:val="single" w:sz="6" w:space="0" w:color="DDDDDD"/>
+              <w:left w:val="single" w:sz="6" w:space="0" w:color="DDDDDD"/>
+              <w:bottom w:val="single" w:sz="6" w:space="0" w:color="DDDDDD"/>
+              <w:right w:val="single" w:sz="6" w:space="0" w:color="DDDDDD"/>
+            </w:tcBorders>
+            <w:shd w:val="clear" w:color="auto" w:fill="F9F9F9"/>
+            <w:tcMar>
+              <w:top w:w="75" w:type="dxa"/>
+              <w:left w:w="75" w:type="dxa"/>
+              <w:bottom w:w="75" w:type="dxa"/>
+              <w:right w:w="75" w:type="dxa"/>
+            </w:tcMar>
+            <w:hideMark/>
+          </w:tcPr>
+          <w:p>
+            <w:pPr>
+              <w:spacing w:before="75" w:after="300"/>
+              <w:rPr>
+                <w:rFonts w:ascii="Arial" w:hAnsi="Arial" w:cs="Arial"/>
+                <w:color w:val="3D4251"/>
+                <w:sz w:val="21"/>
+                <w:szCs w:val="21"/>
+              </w:rPr>
+            </w:pPr>
+            <w:r>
+              <w:rPr>
+                <w:rFonts w:ascii="Arial" w:hAnsi="Arial" w:cs="Arial"/>
+                <w:color w:val="3D4251"/>
+                <w:sz w:val="21"/>
+                <w:szCs w:val="21"/>
+              </w:rPr>
+              <w:t>null</w:t>
+            </w:r>
+          </w:p>
+        </w:tc>
+      </w:tr>
+    </w:tbl>
+    <w:p>
+      <w:pPr>
+        <w:rPr>
+          <w:lang w:val="vi-VN"/>
+        </w:rPr>
+      </w:pPr>
+    </w:p>
+    <w:p>
+      <w:pPr>
+        <w:pStyle w:val="Heading3"/>
+        <w:rPr>
+          <w:lang w:val="vi-VN"/>
+        </w:rPr>
+      </w:pPr>
+      <w:r>
+        <w:rPr>
+          <w:lang w:val="vi-VN"/>
+        </w:rPr>
+        <w:t>Insert Statement (2)</w:t>
+      </w:r>
+    </w:p>
+    <w:p>
+      <w:pPr>
+        <w:pStyle w:val="Heading4"/>
+        <w:rPr>
+          <w:lang w:val="vi-VN"/>
+        </w:rPr>
+      </w:pPr>
+      <w:r>
+        <w:rPr>
+          <w:lang w:val="vi-VN"/>
+        </w:rPr>
+        <w:t>Câu lệnh để thêm nhiều hàng vào 1 bảng cùng một lúc là gì?</w:t>
+      </w:r>
+    </w:p>
+    <w:p>
+      <w:pPr>
+        <w:pStyle w:val="NormalWeb"/>
+        <w:shd w:val="clear" w:color="auto" w:fill="FFFFFF"/>
+        <w:spacing w:before="0" w:beforeAutospacing="0" w:after="150" w:afterAutospacing="0"/>
+        <w:jc w:val="both"/>
+        <w:rPr>
+          <w:rFonts w:ascii="Arial" w:hAnsi="Arial" w:cs="Arial"/>
+          <w:color w:val="3D4251"/>
+          <w:sz w:val="23"/>
+          <w:szCs w:val="23"/>
+          <w:lang w:val="vi-VN"/>
+        </w:rPr>
+      </w:pPr>
+      <w:r>
+        <w:rPr>
+          <w:rFonts w:ascii="Arial" w:hAnsi="Arial" w:cs="Arial"/>
+          <w:color w:val="3D4251"/>
+          <w:sz w:val="23"/>
+          <w:szCs w:val="23"/>
+          <w:lang w:val="vi-VN"/>
+        </w:rPr>
+        <w:t>Để thêm nhiều hàng vào một bảng cùng một lúc, bạn sử dụng cú pháp sau:</w:t>
+      </w:r>
+    </w:p>
+    <w:p>
+      <w:pPr>
+        <w:pStyle w:val="HTMLPreformatted"/>
+        <w:pBdr>
+          <w:top w:val="single" w:sz="6" w:space="7" w:color="CCCCCC"/>
+          <w:left w:val="single" w:sz="6" w:space="7" w:color="CCCCCC"/>
+          <w:bottom w:val="single" w:sz="6" w:space="7" w:color="CCCCCC"/>
+          <w:right w:val="single" w:sz="6" w:space="7" w:color="CCCCCC"/>
+        </w:pBdr>
+        <w:shd w:val="clear" w:color="auto" w:fill="F5F5F5"/>
+        <w:wordWrap w:val="0"/>
+        <w:spacing w:after="150"/>
+        <w:jc w:val="both"/>
+        <w:rPr>
+          <w:rFonts w:ascii="Consolas" w:hAnsi="Consolas"/>
+          <w:color w:val="333333"/>
+        </w:rPr>
+      </w:pPr>
+      <w:r>
+        <w:rPr>
+          <w:rFonts w:ascii="Consolas" w:hAnsi="Consolas"/>
+          <w:color w:val="0000FF"/>
+        </w:rPr>
+        <w:t>INSERT INTO</w:t>
+      </w:r>
+      <w:r>
+        <w:rPr>
+          <w:rFonts w:ascii="Consolas" w:hAnsi="Consolas"/>
+          <w:color w:val="333333"/>
+        </w:rPr>
+        <w:t xml:space="preserve"> bảng (cột1, cột2, …) </w:t>
+      </w:r>
+    </w:p>
+    <w:p>
+      <w:pPr>
+        <w:pStyle w:val="HTMLPreformatted"/>
+        <w:pBdr>
+          <w:top w:val="single" w:sz="6" w:space="7" w:color="CCCCCC"/>
+          <w:left w:val="single" w:sz="6" w:space="7" w:color="CCCCCC"/>
+          <w:bottom w:val="single" w:sz="6" w:space="7" w:color="CCCCCC"/>
+          <w:right w:val="single" w:sz="6" w:space="7" w:color="CCCCCC"/>
+        </w:pBdr>
+        <w:shd w:val="clear" w:color="auto" w:fill="F5F5F5"/>
+        <w:wordWrap w:val="0"/>
+        <w:spacing w:after="150"/>
+        <w:jc w:val="both"/>
+        <w:rPr>
+          <w:rFonts w:ascii="Consolas" w:hAnsi="Consolas"/>
+          <w:color w:val="333333"/>
+        </w:rPr>
+      </w:pPr>
+      <w:r>
+        <w:rPr>
+          <w:rFonts w:ascii="Consolas" w:hAnsi="Consolas"/>
+          <w:color w:val="0000FF"/>
+        </w:rPr>
+        <w:t>VALUES</w:t>
+      </w:r>
+    </w:p>
+    <w:p>
+      <w:pPr>
+        <w:pStyle w:val="HTMLPreformatted"/>
+        <w:pBdr>
+          <w:top w:val="single" w:sz="6" w:space="7" w:color="CCCCCC"/>
+          <w:left w:val="single" w:sz="6" w:space="7" w:color="CCCCCC"/>
+          <w:bottom w:val="single" w:sz="6" w:space="7" w:color="CCCCCC"/>
+          <w:right w:val="single" w:sz="6" w:space="7" w:color="CCCCCC"/>
+        </w:pBdr>
+        <w:shd w:val="clear" w:color="auto" w:fill="F5F5F5"/>
+        <w:wordWrap w:val="0"/>
+        <w:spacing w:after="150"/>
+        <w:jc w:val="both"/>
+        <w:rPr>
+          <w:rFonts w:ascii="Consolas" w:hAnsi="Consolas"/>
+          <w:color w:val="333333"/>
+        </w:rPr>
+      </w:pPr>
+      <w:r>
+        <w:rPr>
+          <w:rFonts w:ascii="Consolas" w:hAnsi="Consolas"/>
+          <w:color w:val="333333"/>
+        </w:rPr>
+        <w:tab/>
+        <w:t>(giá_trị1, giá_trị2, …),</w:t>
+      </w:r>
+    </w:p>
+    <w:p>
+      <w:pPr>
+        <w:pStyle w:val="HTMLPreformatted"/>
+        <w:pBdr>
+          <w:top w:val="single" w:sz="6" w:space="7" w:color="CCCCCC"/>
+          <w:left w:val="single" w:sz="6" w:space="7" w:color="CCCCCC"/>
+          <w:bottom w:val="single" w:sz="6" w:space="7" w:color="CCCCCC"/>
+          <w:right w:val="single" w:sz="6" w:space="7" w:color="CCCCCC"/>
+        </w:pBdr>
+        <w:shd w:val="clear" w:color="auto" w:fill="F5F5F5"/>
+        <w:wordWrap w:val="0"/>
+        <w:spacing w:after="150"/>
+        <w:jc w:val="both"/>
+        <w:rPr>
+          <w:rFonts w:ascii="Consolas" w:hAnsi="Consolas"/>
+          <w:color w:val="333333"/>
+        </w:rPr>
+      </w:pPr>
+      <w:r>
+        <w:rPr>
+          <w:rFonts w:ascii="Consolas" w:hAnsi="Consolas"/>
+          <w:color w:val="333333"/>
+        </w:rPr>
+        <w:tab/>
+        <w:t>(giá_trị1, giá_trị2, …);</w:t>
+      </w:r>
+    </w:p>
+    <w:p>
+      <w:pPr>
+        <w:pStyle w:val="NormalWeb"/>
+        <w:shd w:val="clear" w:color="auto" w:fill="FFFFFF"/>
+        <w:spacing w:before="0" w:beforeAutospacing="0" w:after="150" w:afterAutospacing="0"/>
+        <w:jc w:val="both"/>
+        <w:rPr>
+          <w:rFonts w:ascii="Arial" w:hAnsi="Arial" w:cs="Arial"/>
+          <w:color w:val="3D4251"/>
+          <w:sz w:val="23"/>
+          <w:szCs w:val="23"/>
+        </w:rPr>
+      </w:pPr>
+      <w:r>
+        <w:rPr>
+          <w:rFonts w:ascii="Arial" w:hAnsi="Arial" w:cs="Arial"/>
+          <w:color w:val="3D4251"/>
+          <w:sz w:val="23"/>
+          <w:szCs w:val="23"/>
+        </w:rPr>
+        <w:t>Bạn chỉ cần thêm danh sách giá trị được phân tách bằng dấu phẩy sau danh sách đầu tiên, mỗi giá trị trong danh sách được phân tách bằng dấu phẩy (,).</w:t>
+      </w:r>
+    </w:p>
+    <w:p>
+      <w:r>
+        <w:br w:type="page"/>
+      </w:r>
+    </w:p>
+    <w:p>
+      <w:pPr>
+        <w:pStyle w:val="Heading3"/>
+      </w:pPr>
+      <w:r>
+        <w:lastRenderedPageBreak/>
+        <w:t>Insert Statement (3)</w:t>
+      </w:r>
+    </w:p>
+    <w:p>
+      <w:pPr>
+        <w:pStyle w:val="Heading4"/>
+        <w:rPr>
+          <w:lang w:val="vi-VN"/>
+        </w:rPr>
+      </w:pPr>
+      <w:r>
+        <w:rPr>
+          <w:lang w:val="vi-VN"/>
+        </w:rPr>
+        <w:t>Câu lệnh</w:t>
+      </w:r>
+      <w:r>
+        <w:rPr>
+          <w:lang w:val="vi-VN"/>
+        </w:rPr>
+        <w:t xml:space="preserve"> để</w:t>
+      </w:r>
+      <w:r>
+        <w:rPr>
+          <w:lang w:val="vi-VN"/>
+        </w:rPr>
+        <w:t xml:space="preserve"> chèn dữ liệu từ 1 bảng khác?</w:t>
+      </w:r>
+    </w:p>
+    <w:p>
+      <w:pPr>
+        <w:pStyle w:val="NormalWeb"/>
+        <w:shd w:val="clear" w:color="auto" w:fill="FFFFFF"/>
+        <w:spacing w:before="0" w:beforeAutospacing="0" w:after="150" w:afterAutospacing="0"/>
+        <w:jc w:val="both"/>
+        <w:rPr>
+          <w:rFonts w:ascii="Arial" w:hAnsi="Arial" w:cs="Arial"/>
+          <w:color w:val="3D4251"/>
+          <w:sz w:val="23"/>
+          <w:szCs w:val="23"/>
+        </w:rPr>
+      </w:pPr>
+      <w:r>
+        <w:rPr>
+          <w:rFonts w:ascii="Arial" w:hAnsi="Arial" w:cs="Arial"/>
+          <w:color w:val="3D4251"/>
+          <w:sz w:val="23"/>
+          <w:szCs w:val="23"/>
+        </w:rPr>
+        <w:t>Để chèn dữ liệu đến từ một bảng khác, bạn sử dụng câu lệnh </w:t>
+      </w:r>
+      <w:r>
+        <w:rPr>
+          <w:rStyle w:val="HTMLCode"/>
+          <w:rFonts w:ascii="Consolas" w:hAnsi="Consolas"/>
+          <w:color w:val="C7254E"/>
+          <w:shd w:val="clear" w:color="auto" w:fill="F9F2F4"/>
+        </w:rPr>
+        <w:t>INSERT INTO SELECT</w:t>
+      </w:r>
+      <w:r>
+        <w:rPr>
+          <w:rFonts w:ascii="Arial" w:hAnsi="Arial" w:cs="Arial"/>
+          <w:color w:val="3D4251"/>
+          <w:sz w:val="23"/>
+          <w:szCs w:val="23"/>
+        </w:rPr>
+        <w:t> như sau:</w:t>
+      </w:r>
+    </w:p>
+    <w:p>
+      <w:pPr>
+        <w:pStyle w:val="HTMLPreformatted"/>
+        <w:pBdr>
+          <w:top w:val="single" w:sz="6" w:space="7" w:color="CCCCCC"/>
+          <w:left w:val="single" w:sz="6" w:space="7" w:color="CCCCCC"/>
+          <w:bottom w:val="single" w:sz="6" w:space="7" w:color="CCCCCC"/>
+          <w:right w:val="single" w:sz="6" w:space="7" w:color="CCCCCC"/>
+        </w:pBdr>
+        <w:shd w:val="clear" w:color="auto" w:fill="F5F5F5"/>
+        <w:wordWrap w:val="0"/>
+        <w:spacing w:after="150"/>
+        <w:jc w:val="both"/>
+        <w:rPr>
+          <w:rFonts w:ascii="Consolas" w:hAnsi="Consolas"/>
+          <w:color w:val="333333"/>
+        </w:rPr>
+      </w:pPr>
+      <w:r>
+        <w:rPr>
+          <w:rFonts w:ascii="Consolas" w:hAnsi="Consolas"/>
+          <w:color w:val="0000FF"/>
+        </w:rPr>
+        <w:t>INSERT INTO</w:t>
+      </w:r>
+      <w:r>
+        <w:rPr>
+          <w:rFonts w:ascii="Consolas" w:hAnsi="Consolas"/>
+          <w:color w:val="333333"/>
+        </w:rPr>
+        <w:t xml:space="preserve"> bảng(cột1, cột2,...)</w:t>
+      </w:r>
+    </w:p>
+    <w:p>
+      <w:pPr>
+        <w:pStyle w:val="HTMLPreformatted"/>
+        <w:pBdr>
+          <w:top w:val="single" w:sz="6" w:space="7" w:color="CCCCCC"/>
+          <w:left w:val="single" w:sz="6" w:space="7" w:color="CCCCCC"/>
+          <w:bottom w:val="single" w:sz="6" w:space="7" w:color="CCCCCC"/>
+          <w:right w:val="single" w:sz="6" w:space="7" w:color="CCCCCC"/>
+        </w:pBdr>
+        <w:shd w:val="clear" w:color="auto" w:fill="F5F5F5"/>
+        <w:wordWrap w:val="0"/>
+        <w:spacing w:after="150"/>
+        <w:jc w:val="both"/>
+        <w:rPr>
+          <w:rFonts w:ascii="Consolas" w:hAnsi="Consolas"/>
+          <w:color w:val="333333"/>
+        </w:rPr>
+      </w:pPr>
+      <w:r>
+        <w:rPr>
+          <w:rFonts w:ascii="Consolas" w:hAnsi="Consolas"/>
+          <w:color w:val="0000FF"/>
+        </w:rPr>
+        <w:t>SELECT</w:t>
+      </w:r>
+      <w:r>
+        <w:rPr>
+          <w:rFonts w:ascii="Consolas" w:hAnsi="Consolas"/>
+          <w:color w:val="333333"/>
+        </w:rPr>
+        <w:t xml:space="preserve">  cột1, cột2,...</w:t>
+      </w:r>
+    </w:p>
+    <w:p>
+      <w:pPr>
+        <w:pStyle w:val="HTMLPreformatted"/>
+        <w:pBdr>
+          <w:top w:val="single" w:sz="6" w:space="7" w:color="CCCCCC"/>
+          <w:left w:val="single" w:sz="6" w:space="7" w:color="CCCCCC"/>
+          <w:bottom w:val="single" w:sz="6" w:space="7" w:color="CCCCCC"/>
+          <w:right w:val="single" w:sz="6" w:space="7" w:color="CCCCCC"/>
+        </w:pBdr>
+        <w:shd w:val="clear" w:color="auto" w:fill="F5F5F5"/>
+        <w:wordWrap w:val="0"/>
+        <w:spacing w:after="150"/>
+        <w:jc w:val="both"/>
+        <w:rPr>
+          <w:rFonts w:ascii="Consolas" w:hAnsi="Consolas"/>
+          <w:color w:val="333333"/>
+        </w:rPr>
+      </w:pPr>
+      <w:r>
+        <w:rPr>
+          <w:rFonts w:ascii="Consolas" w:hAnsi="Consolas"/>
+          <w:color w:val="0000FF"/>
+        </w:rPr>
+        <w:t>FROM</w:t>
+      </w:r>
+      <w:r>
+        <w:rPr>
+          <w:rFonts w:ascii="Consolas" w:hAnsi="Consolas"/>
+          <w:color w:val="333333"/>
+        </w:rPr>
+        <w:t xml:space="preserve">  bảng_khác </w:t>
+      </w:r>
+      <w:r>
+        <w:rPr>
+          <w:rFonts w:ascii="Consolas" w:hAnsi="Consolas"/>
+          <w:color w:val="0000FF"/>
+        </w:rPr>
+        <w:t>WHERE</w:t>
+      </w:r>
+      <w:r>
+        <w:rPr>
+          <w:rFonts w:ascii="Consolas" w:hAnsi="Consolas"/>
+          <w:color w:val="333333"/>
+        </w:rPr>
+        <w:t xml:space="preserve">  điều_kiện;</w:t>
+      </w:r>
+    </w:p>
+    <w:p>
+      <w:pPr>
+        <w:pStyle w:val="NormalWeb"/>
+        <w:shd w:val="clear" w:color="auto" w:fill="FFFFFF"/>
+        <w:spacing w:before="0" w:beforeAutospacing="0" w:after="150" w:afterAutospacing="0"/>
+        <w:jc w:val="both"/>
+        <w:rPr>
+          <w:rFonts w:ascii="Arial" w:hAnsi="Arial" w:cs="Arial"/>
+          <w:color w:val="3D4251"/>
+          <w:sz w:val="23"/>
+          <w:szCs w:val="23"/>
+        </w:rPr>
+      </w:pPr>
+      <w:r>
+        <w:rPr>
+          <w:rFonts w:ascii="Arial" w:hAnsi="Arial" w:cs="Arial"/>
+          <w:color w:val="3D4251"/>
+          <w:sz w:val="23"/>
+          <w:szCs w:val="23"/>
+        </w:rPr>
+        <w:t>Đầu tiên, chỉ định những cột của bảng mà bạn muốn truy vấn dữ liệu trong mệnh đề </w:t>
+      </w:r>
+      <w:r>
+        <w:rPr>
+          <w:rStyle w:val="HTMLCode"/>
+          <w:rFonts w:ascii="Consolas" w:hAnsi="Consolas"/>
+          <w:color w:val="C7254E"/>
+          <w:shd w:val="clear" w:color="auto" w:fill="F9F2F4"/>
+        </w:rPr>
+        <w:t>SELECT</w:t>
+      </w:r>
+      <w:r>
+        <w:rPr>
+          <w:rFonts w:ascii="Arial" w:hAnsi="Arial" w:cs="Arial"/>
+          <w:color w:val="3D4251"/>
+          <w:sz w:val="23"/>
+          <w:szCs w:val="23"/>
+        </w:rPr>
+        <w:t>. Thứ hai, chỉ định tên của bảng mà bạn muốn truy vấn dữ liệu sau từ khóa </w:t>
+      </w:r>
+      <w:r>
+        <w:rPr>
+          <w:rStyle w:val="HTMLCode"/>
+          <w:rFonts w:ascii="Consolas" w:hAnsi="Consolas"/>
+          <w:color w:val="C7254E"/>
+          <w:shd w:val="clear" w:color="auto" w:fill="F9F2F4"/>
+        </w:rPr>
+        <w:t>FROM</w:t>
+      </w:r>
+      <w:r>
+        <w:rPr>
+          <w:rFonts w:ascii="Arial" w:hAnsi="Arial" w:cs="Arial"/>
+          <w:color w:val="3D4251"/>
+          <w:sz w:val="23"/>
+          <w:szCs w:val="23"/>
+        </w:rPr>
+        <w:t>. Mệnh đề </w:t>
+      </w:r>
+      <w:r>
+        <w:rPr>
+          <w:rStyle w:val="HTMLCode"/>
+          <w:rFonts w:ascii="Consolas" w:hAnsi="Consolas"/>
+          <w:color w:val="C7254E"/>
+          <w:shd w:val="clear" w:color="auto" w:fill="F9F2F4"/>
+        </w:rPr>
+        <w:t>WHERE</w:t>
+      </w:r>
+      <w:r>
+        <w:rPr>
+          <w:rFonts w:ascii="Arial" w:hAnsi="Arial" w:cs="Arial"/>
+          <w:color w:val="3D4251"/>
+          <w:sz w:val="23"/>
+          <w:szCs w:val="23"/>
+        </w:rPr>
+        <w:t> đư</w:t>
+      </w:r>
       <w:bookmarkStart w:id="0" w:name="_GoBack"/>
       <w:bookmarkEnd w:id="0"/>
+      <w:r>
+        <w:rPr>
+          <w:rFonts w:ascii="Arial" w:hAnsi="Arial" w:cs="Arial"/>
+          <w:color w:val="3D4251"/>
+          <w:sz w:val="23"/>
+          <w:szCs w:val="23"/>
+        </w:rPr>
+        <w:t>ợc sử dụng để lọc các hàng mà bạn chèn dữ liệu từ </w:t>
+      </w:r>
+      <w:r>
+        <w:rPr>
+          <w:rStyle w:val="HTMLCode"/>
+          <w:rFonts w:ascii="Consolas" w:hAnsi="Consolas"/>
+          <w:color w:val="C7254E"/>
+          <w:shd w:val="clear" w:color="auto" w:fill="F9F2F4"/>
+        </w:rPr>
+        <w:t>bảng_khác</w:t>
+      </w:r>
+      <w:r>
+        <w:rPr>
+          <w:rFonts w:ascii="Arial" w:hAnsi="Arial" w:cs="Arial"/>
+          <w:color w:val="3D4251"/>
+          <w:sz w:val="23"/>
+          <w:szCs w:val="23"/>
+        </w:rPr>
+        <w:t> vào </w:t>
+      </w:r>
+      <w:r>
+        <w:rPr>
+          <w:rStyle w:val="HTMLCode"/>
+          <w:rFonts w:ascii="Consolas" w:hAnsi="Consolas"/>
+          <w:color w:val="C7254E"/>
+          <w:shd w:val="clear" w:color="auto" w:fill="F9F2F4"/>
+        </w:rPr>
+        <w:t>bảng</w:t>
+      </w:r>
+      <w:r>
+        <w:rPr>
+          <w:rFonts w:ascii="Arial" w:hAnsi="Arial" w:cs="Arial"/>
+          <w:color w:val="3D4251"/>
+          <w:sz w:val="23"/>
+          <w:szCs w:val="23"/>
+        </w:rPr>
+        <w:t>. Chúng ta sẽ tìm hiểu thêm về các mệnh đề này ở các bài học sau.</w:t>
+      </w:r>
+    </w:p>
+    <w:p>
+      <w:pPr>
+        <w:pStyle w:val="NormalWeb"/>
+        <w:shd w:val="clear" w:color="auto" w:fill="FFFFFF"/>
+        <w:spacing w:before="0" w:beforeAutospacing="0" w:after="150" w:afterAutospacing="0"/>
+        <w:jc w:val="both"/>
+        <w:rPr>
+          <w:rFonts w:ascii="Arial" w:hAnsi="Arial" w:cs="Arial"/>
+          <w:color w:val="3D4251"/>
+          <w:sz w:val="23"/>
+          <w:szCs w:val="23"/>
+        </w:rPr>
+      </w:pPr>
+      <w:r>
+        <w:rPr>
+          <w:rFonts w:ascii="Arial" w:hAnsi="Arial" w:cs="Arial"/>
+          <w:color w:val="3D4251"/>
+          <w:sz w:val="23"/>
+          <w:szCs w:val="23"/>
+        </w:rPr>
+        <w:t>Câu lệnh </w:t>
+      </w:r>
+      <w:r>
+        <w:rPr>
+          <w:rStyle w:val="HTMLCode"/>
+          <w:rFonts w:ascii="Consolas" w:hAnsi="Consolas"/>
+          <w:color w:val="C7254E"/>
+          <w:shd w:val="clear" w:color="auto" w:fill="F9F2F4"/>
+        </w:rPr>
+        <w:t>INSERT INTO</w:t>
+      </w:r>
+      <w:r>
+        <w:rPr>
+          <w:rFonts w:ascii="Arial" w:hAnsi="Arial" w:cs="Arial"/>
+          <w:color w:val="3D4251"/>
+          <w:sz w:val="23"/>
+          <w:szCs w:val="23"/>
+        </w:rPr>
+        <w:t> sẽ chèn tất cả dữ liệu mà bạn đã lấy được từ </w:t>
+      </w:r>
+      <w:r>
+        <w:rPr>
+          <w:rStyle w:val="HTMLCode"/>
+          <w:rFonts w:ascii="Consolas" w:hAnsi="Consolas"/>
+          <w:color w:val="C7254E"/>
+          <w:shd w:val="clear" w:color="auto" w:fill="F9F2F4"/>
+        </w:rPr>
+        <w:t>bảng_khác</w:t>
+      </w:r>
+      <w:r>
+        <w:rPr>
+          <w:rFonts w:ascii="Arial" w:hAnsi="Arial" w:cs="Arial"/>
+          <w:color w:val="3D4251"/>
+          <w:sz w:val="23"/>
+          <w:szCs w:val="23"/>
+        </w:rPr>
+        <w:t>.</w:t>
+      </w:r>
+    </w:p>
+    <w:p>
+      <w:pPr>
+        <w:pStyle w:val="NormalWeb"/>
+        <w:shd w:val="clear" w:color="auto" w:fill="FFFFFF"/>
+        <w:spacing w:before="0" w:beforeAutospacing="0" w:after="150" w:afterAutospacing="0"/>
+        <w:jc w:val="both"/>
+        <w:rPr>
+          <w:rFonts w:ascii="Arial" w:hAnsi="Arial" w:cs="Arial"/>
+          <w:color w:val="3D4251"/>
+          <w:sz w:val="23"/>
+          <w:szCs w:val="23"/>
+        </w:rPr>
+      </w:pPr>
+      <w:r>
+        <w:rPr>
+          <w:rFonts w:ascii="Arial" w:hAnsi="Arial" w:cs="Arial"/>
+          <w:color w:val="3D4251"/>
+          <w:sz w:val="23"/>
+          <w:szCs w:val="23"/>
+        </w:rPr>
+        <w:t>Nếu bạn muốn chỉ chèn giá trị duy nhất từ một bảng khác, bạn có thể sử dụng từ khóa </w:t>
+      </w:r>
+      <w:r>
+        <w:rPr>
+          <w:rStyle w:val="HTMLCode"/>
+          <w:rFonts w:ascii="Consolas" w:hAnsi="Consolas"/>
+          <w:color w:val="C7254E"/>
+          <w:shd w:val="clear" w:color="auto" w:fill="F9F2F4"/>
+        </w:rPr>
+        <w:t>DISTINCT</w:t>
+      </w:r>
+      <w:r>
+        <w:rPr>
+          <w:rFonts w:ascii="Arial" w:hAnsi="Arial" w:cs="Arial"/>
+          <w:color w:val="3D4251"/>
+          <w:sz w:val="23"/>
+          <w:szCs w:val="23"/>
+        </w:rPr>
+        <w:t> trong câu lệnh </w:t>
+      </w:r>
+      <w:r>
+        <w:rPr>
+          <w:rStyle w:val="HTMLCode"/>
+          <w:rFonts w:ascii="Consolas" w:hAnsi="Consolas"/>
+          <w:color w:val="C7254E"/>
+          <w:shd w:val="clear" w:color="auto" w:fill="F9F2F4"/>
+        </w:rPr>
+        <w:t>SELECT</w:t>
+      </w:r>
+      <w:r>
+        <w:rPr>
+          <w:rFonts w:ascii="Arial" w:hAnsi="Arial" w:cs="Arial"/>
+          <w:color w:val="3D4251"/>
+          <w:sz w:val="23"/>
+          <w:szCs w:val="23"/>
+        </w:rPr>
+        <w:t>:</w:t>
+      </w:r>
+    </w:p>
+    <w:p>
+      <w:pPr>
+        <w:pStyle w:val="HTMLPreformatted"/>
+        <w:pBdr>
+          <w:top w:val="single" w:sz="6" w:space="7" w:color="CCCCCC"/>
+          <w:left w:val="single" w:sz="6" w:space="7" w:color="CCCCCC"/>
+          <w:bottom w:val="single" w:sz="6" w:space="7" w:color="CCCCCC"/>
+          <w:right w:val="single" w:sz="6" w:space="7" w:color="CCCCCC"/>
+        </w:pBdr>
+        <w:shd w:val="clear" w:color="auto" w:fill="F5F5F5"/>
+        <w:wordWrap w:val="0"/>
+        <w:spacing w:after="150"/>
+        <w:jc w:val="both"/>
+        <w:rPr>
+          <w:rFonts w:ascii="Consolas" w:hAnsi="Consolas"/>
+          <w:color w:val="333333"/>
+        </w:rPr>
+      </w:pPr>
+      <w:r>
+        <w:rPr>
+          <w:rFonts w:ascii="Consolas" w:hAnsi="Consolas"/>
+          <w:color w:val="0000FF"/>
+        </w:rPr>
+        <w:t>INSERT INTO</w:t>
+      </w:r>
+      <w:r>
+        <w:rPr>
+          <w:rFonts w:ascii="Consolas" w:hAnsi="Consolas"/>
+          <w:color w:val="333333"/>
+        </w:rPr>
+        <w:t xml:space="preserve"> bảng(cột1,cột2,...)</w:t>
+      </w:r>
+    </w:p>
+    <w:p>
+      <w:pPr>
+        <w:pStyle w:val="HTMLPreformatted"/>
+        <w:pBdr>
+          <w:top w:val="single" w:sz="6" w:space="7" w:color="CCCCCC"/>
+          <w:left w:val="single" w:sz="6" w:space="7" w:color="CCCCCC"/>
+          <w:bottom w:val="single" w:sz="6" w:space="7" w:color="CCCCCC"/>
+          <w:right w:val="single" w:sz="6" w:space="7" w:color="CCCCCC"/>
+        </w:pBdr>
+        <w:shd w:val="clear" w:color="auto" w:fill="F5F5F5"/>
+        <w:wordWrap w:val="0"/>
+        <w:spacing w:after="150"/>
+        <w:jc w:val="both"/>
+        <w:rPr>
+          <w:rFonts w:ascii="Consolas" w:hAnsi="Consolas"/>
+          <w:color w:val="333333"/>
+        </w:rPr>
+      </w:pPr>
+      <w:r>
+        <w:rPr>
+          <w:rFonts w:ascii="Consolas" w:hAnsi="Consolas"/>
+          <w:color w:val="0000FF"/>
+        </w:rPr>
+        <w:t>SELECT DISTINCT</w:t>
+      </w:r>
+      <w:r>
+        <w:rPr>
+          <w:rFonts w:ascii="Consolas" w:hAnsi="Consolas"/>
+          <w:color w:val="333333"/>
+        </w:rPr>
+        <w:t xml:space="preserve"> cột1, cột2,...</w:t>
+      </w:r>
+    </w:p>
+    <w:p>
+      <w:pPr>
+        <w:pStyle w:val="HTMLPreformatted"/>
+        <w:pBdr>
+          <w:top w:val="single" w:sz="6" w:space="7" w:color="CCCCCC"/>
+          <w:left w:val="single" w:sz="6" w:space="7" w:color="CCCCCC"/>
+          <w:bottom w:val="single" w:sz="6" w:space="7" w:color="CCCCCC"/>
+          <w:right w:val="single" w:sz="6" w:space="7" w:color="CCCCCC"/>
+        </w:pBdr>
+        <w:shd w:val="clear" w:color="auto" w:fill="F5F5F5"/>
+        <w:wordWrap w:val="0"/>
+        <w:spacing w:after="150"/>
+        <w:jc w:val="both"/>
+        <w:rPr>
+          <w:rFonts w:ascii="Consolas" w:hAnsi="Consolas"/>
+          <w:color w:val="333333"/>
+        </w:rPr>
+      </w:pPr>
+      <w:r>
+        <w:rPr>
+          <w:rFonts w:ascii="Consolas" w:hAnsi="Consolas"/>
+          <w:color w:val="0000FF"/>
+        </w:rPr>
+        <w:t>FROM</w:t>
+      </w:r>
+      <w:r>
+        <w:rPr>
+          <w:rFonts w:ascii="Consolas" w:hAnsi="Consolas"/>
+          <w:color w:val="333333"/>
+        </w:rPr>
+        <w:t xml:space="preserve"> bảng_khác </w:t>
+      </w:r>
+      <w:r>
+        <w:rPr>
+          <w:rFonts w:ascii="Consolas" w:hAnsi="Consolas"/>
+          <w:color w:val="0000FF"/>
+        </w:rPr>
+        <w:t>WHERE</w:t>
+      </w:r>
+      <w:r>
+        <w:rPr>
+          <w:rFonts w:ascii="Consolas" w:hAnsi="Consolas"/>
+          <w:color w:val="333333"/>
+        </w:rPr>
+        <w:t xml:space="preserve"> điều_kiện;</w:t>
+      </w:r>
+    </w:p>
+    <w:p>
+      <w:pPr>
+        <w:rPr>
+          <w:rFonts w:hint="eastAsia"/>
+        </w:rPr>
+      </w:pPr>
     </w:p>
     <w:sectPr>
       <w:pgSz w:w="12240" w:h="15840"/>
@@ -2444,6 +5784,304 @@
     </w:lvl>
   </w:abstractNum>
   <w:abstractNum w:abstractNumId="5" w15:restartNumberingAfterBreak="0">
+    <w:nsid w:val="1ABD04AB"/>
+    <w:multiLevelType w:val="multilevel"/>
+    <w:tmpl w:val="823EED86"/>
+    <w:lvl w:ilvl="0">
+      <w:start w:val="1"/>
+      <w:numFmt w:val="bullet"/>
+      <w:lvlText w:val=""/>
+      <w:lvlJc w:val="left"/>
+      <w:pPr>
+        <w:tabs>
+          <w:tab w:val="num" w:pos="720"/>
+        </w:tabs>
+        <w:ind w:left="720" w:hanging="360"/>
+      </w:pPr>
+      <w:rPr>
+        <w:rFonts w:ascii="Symbol" w:hAnsi="Symbol" w:hint="default"/>
+        <w:sz w:val="20"/>
+      </w:rPr>
+    </w:lvl>
+    <w:lvl w:ilvl="1" w:tentative="1">
+      <w:start w:val="1"/>
+      <w:numFmt w:val="bullet"/>
+      <w:lvlText w:val="o"/>
+      <w:lvlJc w:val="left"/>
+      <w:pPr>
+        <w:tabs>
+          <w:tab w:val="num" w:pos="1440"/>
+        </w:tabs>
+        <w:ind w:left="1440" w:hanging="360"/>
+      </w:pPr>
+      <w:rPr>
+        <w:rFonts w:ascii="Courier New" w:hAnsi="Courier New" w:hint="default"/>
+        <w:sz w:val="20"/>
+      </w:rPr>
+    </w:lvl>
+    <w:lvl w:ilvl="2" w:tentative="1">
+      <w:start w:val="1"/>
+      <w:numFmt w:val="bullet"/>
+      <w:lvlText w:val=""/>
+      <w:lvlJc w:val="left"/>
+      <w:pPr>
+        <w:tabs>
+          <w:tab w:val="num" w:pos="2160"/>
+        </w:tabs>
+        <w:ind w:left="2160" w:hanging="360"/>
+      </w:pPr>
+      <w:rPr>
+        <w:rFonts w:ascii="Wingdings" w:hAnsi="Wingdings" w:hint="default"/>
+        <w:sz w:val="20"/>
+      </w:rPr>
+    </w:lvl>
+    <w:lvl w:ilvl="3" w:tentative="1">
+      <w:start w:val="1"/>
+      <w:numFmt w:val="bullet"/>
+      <w:lvlText w:val=""/>
+      <w:lvlJc w:val="left"/>
+      <w:pPr>
+        <w:tabs>
+          <w:tab w:val="num" w:pos="2880"/>
+        </w:tabs>
+        <w:ind w:left="2880" w:hanging="360"/>
+      </w:pPr>
+      <w:rPr>
+        <w:rFonts w:ascii="Wingdings" w:hAnsi="Wingdings" w:hint="default"/>
+        <w:sz w:val="20"/>
+      </w:rPr>
+    </w:lvl>
+    <w:lvl w:ilvl="4" w:tentative="1">
+      <w:start w:val="1"/>
+      <w:numFmt w:val="bullet"/>
+      <w:lvlText w:val=""/>
+      <w:lvlJc w:val="left"/>
+      <w:pPr>
+        <w:tabs>
+          <w:tab w:val="num" w:pos="3600"/>
+        </w:tabs>
+        <w:ind w:left="3600" w:hanging="360"/>
+      </w:pPr>
+      <w:rPr>
+        <w:rFonts w:ascii="Wingdings" w:hAnsi="Wingdings" w:hint="default"/>
+        <w:sz w:val="20"/>
+      </w:rPr>
+    </w:lvl>
+    <w:lvl w:ilvl="5" w:tentative="1">
+      <w:start w:val="1"/>
+      <w:numFmt w:val="bullet"/>
+      <w:lvlText w:val=""/>
+      <w:lvlJc w:val="left"/>
+      <w:pPr>
+        <w:tabs>
+          <w:tab w:val="num" w:pos="4320"/>
+        </w:tabs>
+        <w:ind w:left="4320" w:hanging="360"/>
+      </w:pPr>
+      <w:rPr>
+        <w:rFonts w:ascii="Wingdings" w:hAnsi="Wingdings" w:hint="default"/>
+        <w:sz w:val="20"/>
+      </w:rPr>
+    </w:lvl>
+    <w:lvl w:ilvl="6" w:tentative="1">
+      <w:start w:val="1"/>
+      <w:numFmt w:val="bullet"/>
+      <w:lvlText w:val=""/>
+      <w:lvlJc w:val="left"/>
+      <w:pPr>
+        <w:tabs>
+          <w:tab w:val="num" w:pos="5040"/>
+        </w:tabs>
+        <w:ind w:left="5040" w:hanging="360"/>
+      </w:pPr>
+      <w:rPr>
+        <w:rFonts w:ascii="Wingdings" w:hAnsi="Wingdings" w:hint="default"/>
+        <w:sz w:val="20"/>
+      </w:rPr>
+    </w:lvl>
+    <w:lvl w:ilvl="7" w:tentative="1">
+      <w:start w:val="1"/>
+      <w:numFmt w:val="bullet"/>
+      <w:lvlText w:val=""/>
+      <w:lvlJc w:val="left"/>
+      <w:pPr>
+        <w:tabs>
+          <w:tab w:val="num" w:pos="5760"/>
+        </w:tabs>
+        <w:ind w:left="5760" w:hanging="360"/>
+      </w:pPr>
+      <w:rPr>
+        <w:rFonts w:ascii="Wingdings" w:hAnsi="Wingdings" w:hint="default"/>
+        <w:sz w:val="20"/>
+      </w:rPr>
+    </w:lvl>
+    <w:lvl w:ilvl="8" w:tentative="1">
+      <w:start w:val="1"/>
+      <w:numFmt w:val="bullet"/>
+      <w:lvlText w:val=""/>
+      <w:lvlJc w:val="left"/>
+      <w:pPr>
+        <w:tabs>
+          <w:tab w:val="num" w:pos="6480"/>
+        </w:tabs>
+        <w:ind w:left="6480" w:hanging="360"/>
+      </w:pPr>
+      <w:rPr>
+        <w:rFonts w:ascii="Wingdings" w:hAnsi="Wingdings" w:hint="default"/>
+        <w:sz w:val="20"/>
+      </w:rPr>
+    </w:lvl>
+  </w:abstractNum>
+  <w:abstractNum w:abstractNumId="6" w15:restartNumberingAfterBreak="0">
+    <w:nsid w:val="1FE55172"/>
+    <w:multiLevelType w:val="multilevel"/>
+    <w:tmpl w:val="7C00A870"/>
+    <w:lvl w:ilvl="0">
+      <w:start w:val="1"/>
+      <w:numFmt w:val="bullet"/>
+      <w:lvlText w:val=""/>
+      <w:lvlJc w:val="left"/>
+      <w:pPr>
+        <w:tabs>
+          <w:tab w:val="num" w:pos="720"/>
+        </w:tabs>
+        <w:ind w:left="720" w:hanging="360"/>
+      </w:pPr>
+      <w:rPr>
+        <w:rFonts w:ascii="Symbol" w:hAnsi="Symbol" w:hint="default"/>
+        <w:sz w:val="20"/>
+      </w:rPr>
+    </w:lvl>
+    <w:lvl w:ilvl="1" w:tentative="1">
+      <w:start w:val="1"/>
+      <w:numFmt w:val="bullet"/>
+      <w:lvlText w:val="o"/>
+      <w:lvlJc w:val="left"/>
+      <w:pPr>
+        <w:tabs>
+          <w:tab w:val="num" w:pos="1440"/>
+        </w:tabs>
+        <w:ind w:left="1440" w:hanging="360"/>
+      </w:pPr>
+      <w:rPr>
+        <w:rFonts w:ascii="Courier New" w:hAnsi="Courier New" w:hint="default"/>
+        <w:sz w:val="20"/>
+      </w:rPr>
+    </w:lvl>
+    <w:lvl w:ilvl="2" w:tentative="1">
+      <w:start w:val="1"/>
+      <w:numFmt w:val="bullet"/>
+      <w:lvlText w:val=""/>
+      <w:lvlJc w:val="left"/>
+      <w:pPr>
+        <w:tabs>
+          <w:tab w:val="num" w:pos="2160"/>
+        </w:tabs>
+        <w:ind w:left="2160" w:hanging="360"/>
+      </w:pPr>
+      <w:rPr>
+        <w:rFonts w:ascii="Wingdings" w:hAnsi="Wingdings" w:hint="default"/>
+        <w:sz w:val="20"/>
+      </w:rPr>
+    </w:lvl>
+    <w:lvl w:ilvl="3" w:tentative="1">
+      <w:start w:val="1"/>
+      <w:numFmt w:val="bullet"/>
+      <w:lvlText w:val=""/>
+      <w:lvlJc w:val="left"/>
+      <w:pPr>
+        <w:tabs>
+          <w:tab w:val="num" w:pos="2880"/>
+        </w:tabs>
+        <w:ind w:left="2880" w:hanging="360"/>
+      </w:pPr>
+      <w:rPr>
+        <w:rFonts w:ascii="Wingdings" w:hAnsi="Wingdings" w:hint="default"/>
+        <w:sz w:val="20"/>
+      </w:rPr>
+    </w:lvl>
+    <w:lvl w:ilvl="4" w:tentative="1">
+      <w:start w:val="1"/>
+      <w:numFmt w:val="bullet"/>
+      <w:lvlText w:val=""/>
+      <w:lvlJc w:val="left"/>
+      <w:pPr>
+        <w:tabs>
+          <w:tab w:val="num" w:pos="3600"/>
+        </w:tabs>
+        <w:ind w:left="3600" w:hanging="360"/>
+      </w:pPr>
+      <w:rPr>
+        <w:rFonts w:ascii="Wingdings" w:hAnsi="Wingdings" w:hint="default"/>
+        <w:sz w:val="20"/>
+      </w:rPr>
+    </w:lvl>
+    <w:lvl w:ilvl="5" w:tentative="1">
+      <w:start w:val="1"/>
+      <w:numFmt w:val="bullet"/>
+      <w:lvlText w:val=""/>
+      <w:lvlJc w:val="left"/>
+      <w:pPr>
+        <w:tabs>
+          <w:tab w:val="num" w:pos="4320"/>
+        </w:tabs>
+        <w:ind w:left="4320" w:hanging="360"/>
+      </w:pPr>
+      <w:rPr>
+        <w:rFonts w:ascii="Wingdings" w:hAnsi="Wingdings" w:hint="default"/>
+        <w:sz w:val="20"/>
+      </w:rPr>
+    </w:lvl>
+    <w:lvl w:ilvl="6" w:tentative="1">
+      <w:start w:val="1"/>
+      <w:numFmt w:val="bullet"/>
+      <w:lvlText w:val=""/>
+      <w:lvlJc w:val="left"/>
+      <w:pPr>
+        <w:tabs>
+          <w:tab w:val="num" w:pos="5040"/>
+        </w:tabs>
+        <w:ind w:left="5040" w:hanging="360"/>
+      </w:pPr>
+      <w:rPr>
+        <w:rFonts w:ascii="Wingdings" w:hAnsi="Wingdings" w:hint="default"/>
+        <w:sz w:val="20"/>
+      </w:rPr>
+    </w:lvl>
+    <w:lvl w:ilvl="7" w:tentative="1">
+      <w:start w:val="1"/>
+      <w:numFmt w:val="bullet"/>
+      <w:lvlText w:val=""/>
+      <w:lvlJc w:val="left"/>
+      <w:pPr>
+        <w:tabs>
+          <w:tab w:val="num" w:pos="5760"/>
+        </w:tabs>
+        <w:ind w:left="5760" w:hanging="360"/>
+      </w:pPr>
+      <w:rPr>
+        <w:rFonts w:ascii="Wingdings" w:hAnsi="Wingdings" w:hint="default"/>
+        <w:sz w:val="20"/>
+      </w:rPr>
+    </w:lvl>
+    <w:lvl w:ilvl="8" w:tentative="1">
+      <w:start w:val="1"/>
+      <w:numFmt w:val="bullet"/>
+      <w:lvlText w:val=""/>
+      <w:lvlJc w:val="left"/>
+      <w:pPr>
+        <w:tabs>
+          <w:tab w:val="num" w:pos="6480"/>
+        </w:tabs>
+        <w:ind w:left="6480" w:hanging="360"/>
+      </w:pPr>
+      <w:rPr>
+        <w:rFonts w:ascii="Wingdings" w:hAnsi="Wingdings" w:hint="default"/>
+        <w:sz w:val="20"/>
+      </w:rPr>
+    </w:lvl>
+  </w:abstractNum>
+  <w:abstractNum w:abstractNumId="7" w15:restartNumberingAfterBreak="0">
     <w:nsid w:val="20C560B0"/>
     <w:multiLevelType w:val="hybridMultilevel"/>
     <w:tmpl w:val="4240EABA"/>
@@ -2555,7 +6193,7 @@
       </w:rPr>
     </w:lvl>
   </w:abstractNum>
-  <w:abstractNum w:abstractNumId="6" w15:restartNumberingAfterBreak="0">
+  <w:abstractNum w:abstractNumId="8" w15:restartNumberingAfterBreak="0">
     <w:nsid w:val="21EA3ADD"/>
     <w:multiLevelType w:val="hybridMultilevel"/>
     <w:tmpl w:val="D1321172"/>
@@ -2667,7 +6305,156 @@
       </w:rPr>
     </w:lvl>
   </w:abstractNum>
-  <w:abstractNum w:abstractNumId="7" w15:restartNumberingAfterBreak="0">
+  <w:abstractNum w:abstractNumId="9" w15:restartNumberingAfterBreak="0">
+    <w:nsid w:val="2F9050B2"/>
+    <w:multiLevelType w:val="multilevel"/>
+    <w:tmpl w:val="F8CEB5E6"/>
+    <w:lvl w:ilvl="0">
+      <w:start w:val="1"/>
+      <w:numFmt w:val="bullet"/>
+      <w:lvlText w:val=""/>
+      <w:lvlJc w:val="left"/>
+      <w:pPr>
+        <w:tabs>
+          <w:tab w:val="num" w:pos="720"/>
+        </w:tabs>
+        <w:ind w:left="720" w:hanging="360"/>
+      </w:pPr>
+      <w:rPr>
+        <w:rFonts w:ascii="Symbol" w:hAnsi="Symbol" w:hint="default"/>
+        <w:sz w:val="20"/>
+      </w:rPr>
+    </w:lvl>
+    <w:lvl w:ilvl="1" w:tentative="1">
+      <w:start w:val="1"/>
+      <w:numFmt w:val="bullet"/>
+      <w:lvlText w:val="o"/>
+      <w:lvlJc w:val="left"/>
+      <w:pPr>
+        <w:tabs>
+          <w:tab w:val="num" w:pos="1440"/>
+        </w:tabs>
+        <w:ind w:left="1440" w:hanging="360"/>
+      </w:pPr>
+      <w:rPr>
+        <w:rFonts w:ascii="Courier New" w:hAnsi="Courier New" w:hint="default"/>
+        <w:sz w:val="20"/>
+      </w:rPr>
+    </w:lvl>
+    <w:lvl w:ilvl="2" w:tentative="1">
+      <w:start w:val="1"/>
+      <w:numFmt w:val="bullet"/>
+      <w:lvlText w:val=""/>
+      <w:lvlJc w:val="left"/>
+      <w:pPr>
+        <w:tabs>
+          <w:tab w:val="num" w:pos="2160"/>
+        </w:tabs>
+        <w:ind w:left="2160" w:hanging="360"/>
+      </w:pPr>
+      <w:rPr>
+        <w:rFonts w:ascii="Wingdings" w:hAnsi="Wingdings" w:hint="default"/>
+        <w:sz w:val="20"/>
+      </w:rPr>
+    </w:lvl>
+    <w:lvl w:ilvl="3" w:tentative="1">
+      <w:start w:val="1"/>
+      <w:numFmt w:val="bullet"/>
+      <w:lvlText w:val=""/>
+      <w:lvlJc w:val="left"/>
+      <w:pPr>
+        <w:tabs>
+          <w:tab w:val="num" w:pos="2880"/>
+        </w:tabs>
+        <w:ind w:left="2880" w:hanging="360"/>
+      </w:pPr>
+      <w:rPr>
+        <w:rFonts w:ascii="Wingdings" w:hAnsi="Wingdings" w:hint="default"/>
+        <w:sz w:val="20"/>
+      </w:rPr>
+    </w:lvl>
+    <w:lvl w:ilvl="4" w:tentative="1">
+      <w:start w:val="1"/>
+      <w:numFmt w:val="bullet"/>
+      <w:lvlText w:val=""/>
+      <w:lvlJc w:val="left"/>
+      <w:pPr>
+        <w:tabs>
+          <w:tab w:val="num" w:pos="3600"/>
+        </w:tabs>
+        <w:ind w:left="3600" w:hanging="360"/>
+      </w:pPr>
+      <w:rPr>
+        <w:rFonts w:ascii="Wingdings" w:hAnsi="Wingdings" w:hint="default"/>
+        <w:sz w:val="20"/>
+      </w:rPr>
+    </w:lvl>
+    <w:lvl w:ilvl="5" w:tentative="1">
+      <w:start w:val="1"/>
+      <w:numFmt w:val="bullet"/>
+      <w:lvlText w:val=""/>
+      <w:lvlJc w:val="left"/>
+      <w:pPr>
+        <w:tabs>
+          <w:tab w:val="num" w:pos="4320"/>
+        </w:tabs>
+        <w:ind w:left="4320" w:hanging="360"/>
+      </w:pPr>
+      <w:rPr>
+        <w:rFonts w:ascii="Wingdings" w:hAnsi="Wingdings" w:hint="default"/>
+        <w:sz w:val="20"/>
+      </w:rPr>
+    </w:lvl>
+    <w:lvl w:ilvl="6" w:tentative="1">
+      <w:start w:val="1"/>
+      <w:numFmt w:val="bullet"/>
+      <w:lvlText w:val=""/>
+      <w:lvlJc w:val="left"/>
+      <w:pPr>
+        <w:tabs>
+          <w:tab w:val="num" w:pos="5040"/>
+        </w:tabs>
+        <w:ind w:left="5040" w:hanging="360"/>
+      </w:pPr>
+      <w:rPr>
+        <w:rFonts w:ascii="Wingdings" w:hAnsi="Wingdings" w:hint="default"/>
+        <w:sz w:val="20"/>
+      </w:rPr>
+    </w:lvl>
+    <w:lvl w:ilvl="7" w:tentative="1">
+      <w:start w:val="1"/>
+      <w:numFmt w:val="bullet"/>
+      <w:lvlText w:val=""/>
+      <w:lvlJc w:val="left"/>
+      <w:pPr>
+        <w:tabs>
+          <w:tab w:val="num" w:pos="5760"/>
+        </w:tabs>
+        <w:ind w:left="5760" w:hanging="360"/>
+      </w:pPr>
+      <w:rPr>
+        <w:rFonts w:ascii="Wingdings" w:hAnsi="Wingdings" w:hint="default"/>
+        <w:sz w:val="20"/>
+      </w:rPr>
+    </w:lvl>
+    <w:lvl w:ilvl="8" w:tentative="1">
+      <w:start w:val="1"/>
+      <w:numFmt w:val="bullet"/>
+      <w:lvlText w:val=""/>
+      <w:lvlJc w:val="left"/>
+      <w:pPr>
+        <w:tabs>
+          <w:tab w:val="num" w:pos="6480"/>
+        </w:tabs>
+        <w:ind w:left="6480" w:hanging="360"/>
+      </w:pPr>
+      <w:rPr>
+        <w:rFonts w:ascii="Wingdings" w:hAnsi="Wingdings" w:hint="default"/>
+        <w:sz w:val="20"/>
+      </w:rPr>
+    </w:lvl>
+  </w:abstractNum>
+  <w:abstractNum w:abstractNumId="10" w15:restartNumberingAfterBreak="0">
     <w:nsid w:val="38277F86"/>
     <w:multiLevelType w:val="hybridMultilevel"/>
     <w:tmpl w:val="45485498"/>
@@ -2779,7 +6566,7 @@
       </w:rPr>
     </w:lvl>
   </w:abstractNum>
-  <w:abstractNum w:abstractNumId="8" w15:restartNumberingAfterBreak="0">
+  <w:abstractNum w:abstractNumId="11" w15:restartNumberingAfterBreak="0">
     <w:nsid w:val="448A282D"/>
     <w:multiLevelType w:val="hybridMultilevel"/>
     <w:tmpl w:val="05003C5A"/>
@@ -2866,7 +6653,7 @@
       </w:pPr>
     </w:lvl>
   </w:abstractNum>
-  <w:abstractNum w:abstractNumId="9" w15:restartNumberingAfterBreak="0">
+  <w:abstractNum w:abstractNumId="12" w15:restartNumberingAfterBreak="0">
     <w:nsid w:val="542C6F77"/>
     <w:multiLevelType w:val="hybridMultilevel"/>
     <w:tmpl w:val="FC3AE548"/>
@@ -2953,7 +6740,7 @@
       </w:pPr>
     </w:lvl>
   </w:abstractNum>
-  <w:abstractNum w:abstractNumId="10" w15:restartNumberingAfterBreak="0">
+  <w:abstractNum w:abstractNumId="13" w15:restartNumberingAfterBreak="0">
     <w:nsid w:val="56CB65B3"/>
     <w:multiLevelType w:val="hybridMultilevel"/>
     <w:tmpl w:val="BBAEA4C6"/>
@@ -3065,7 +6852,7 @@
       </w:rPr>
     </w:lvl>
   </w:abstractNum>
-  <w:abstractNum w:abstractNumId="11" w15:restartNumberingAfterBreak="0">
+  <w:abstractNum w:abstractNumId="14" w15:restartNumberingAfterBreak="0">
     <w:nsid w:val="5B1910DE"/>
     <w:multiLevelType w:val="hybridMultilevel"/>
     <w:tmpl w:val="2474F4A0"/>
@@ -3177,7 +6964,7 @@
       </w:rPr>
     </w:lvl>
   </w:abstractNum>
-  <w:abstractNum w:abstractNumId="12" w15:restartNumberingAfterBreak="0">
+  <w:abstractNum w:abstractNumId="15" w15:restartNumberingAfterBreak="0">
     <w:nsid w:val="6E364CF3"/>
     <w:multiLevelType w:val="hybridMultilevel"/>
     <w:tmpl w:val="2252EAEE"/>
@@ -3289,7 +7076,156 @@
       </w:rPr>
     </w:lvl>
   </w:abstractNum>
-  <w:abstractNum w:abstractNumId="13" w15:restartNumberingAfterBreak="0">
+  <w:abstractNum w:abstractNumId="16" w15:restartNumberingAfterBreak="0">
+    <w:nsid w:val="70F65521"/>
+    <w:multiLevelType w:val="multilevel"/>
+    <w:tmpl w:val="536E3408"/>
+    <w:lvl w:ilvl="0">
+      <w:start w:val="1"/>
+      <w:numFmt w:val="bullet"/>
+      <w:lvlText w:val=""/>
+      <w:lvlJc w:val="left"/>
+      <w:pPr>
+        <w:tabs>
+          <w:tab w:val="num" w:pos="720"/>
+        </w:tabs>
+        <w:ind w:left="720" w:hanging="360"/>
+      </w:pPr>
+      <w:rPr>
+        <w:rFonts w:ascii="Symbol" w:hAnsi="Symbol" w:hint="default"/>
+        <w:sz w:val="20"/>
+      </w:rPr>
+    </w:lvl>
+    <w:lvl w:ilvl="1" w:tentative="1">
+      <w:start w:val="1"/>
+      <w:numFmt w:val="bullet"/>
+      <w:lvlText w:val="o"/>
+      <w:lvlJc w:val="left"/>
+      <w:pPr>
+        <w:tabs>
+          <w:tab w:val="num" w:pos="1440"/>
+        </w:tabs>
+        <w:ind w:left="1440" w:hanging="360"/>
+      </w:pPr>
+      <w:rPr>
+        <w:rFonts w:ascii="Courier New" w:hAnsi="Courier New" w:hint="default"/>
+        <w:sz w:val="20"/>
+      </w:rPr>
+    </w:lvl>
+    <w:lvl w:ilvl="2" w:tentative="1">
+      <w:start w:val="1"/>
+      <w:numFmt w:val="bullet"/>
+      <w:lvlText w:val=""/>
+      <w:lvlJc w:val="left"/>
+      <w:pPr>
+        <w:tabs>
+          <w:tab w:val="num" w:pos="2160"/>
+        </w:tabs>
+        <w:ind w:left="2160" w:hanging="360"/>
+      </w:pPr>
+      <w:rPr>
+        <w:rFonts w:ascii="Wingdings" w:hAnsi="Wingdings" w:hint="default"/>
+        <w:sz w:val="20"/>
+      </w:rPr>
+    </w:lvl>
+    <w:lvl w:ilvl="3" w:tentative="1">
+      <w:start w:val="1"/>
+      <w:numFmt w:val="bullet"/>
+      <w:lvlText w:val=""/>
+      <w:lvlJc w:val="left"/>
+      <w:pPr>
+        <w:tabs>
+          <w:tab w:val="num" w:pos="2880"/>
+        </w:tabs>
+        <w:ind w:left="2880" w:hanging="360"/>
+      </w:pPr>
+      <w:rPr>
+        <w:rFonts w:ascii="Wingdings" w:hAnsi="Wingdings" w:hint="default"/>
+        <w:sz w:val="20"/>
+      </w:rPr>
+    </w:lvl>
+    <w:lvl w:ilvl="4" w:tentative="1">
+      <w:start w:val="1"/>
+      <w:numFmt w:val="bullet"/>
+      <w:lvlText w:val=""/>
+      <w:lvlJc w:val="left"/>
+      <w:pPr>
+        <w:tabs>
+          <w:tab w:val="num" w:pos="3600"/>
+        </w:tabs>
+        <w:ind w:left="3600" w:hanging="360"/>
+      </w:pPr>
+      <w:rPr>
+        <w:rFonts w:ascii="Wingdings" w:hAnsi="Wingdings" w:hint="default"/>
+        <w:sz w:val="20"/>
+      </w:rPr>
+    </w:lvl>
+    <w:lvl w:ilvl="5" w:tentative="1">
+      <w:start w:val="1"/>
+      <w:numFmt w:val="bullet"/>
+      <w:lvlText w:val=""/>
+      <w:lvlJc w:val="left"/>
+      <w:pPr>
+        <w:tabs>
+          <w:tab w:val="num" w:pos="4320"/>
+        </w:tabs>
+        <w:ind w:left="4320" w:hanging="360"/>
+      </w:pPr>
+      <w:rPr>
+        <w:rFonts w:ascii="Wingdings" w:hAnsi="Wingdings" w:hint="default"/>
+        <w:sz w:val="20"/>
+      </w:rPr>
+    </w:lvl>
+    <w:lvl w:ilvl="6" w:tentative="1">
+      <w:start w:val="1"/>
+      <w:numFmt w:val="bullet"/>
+      <w:lvlText w:val=""/>
+      <w:lvlJc w:val="left"/>
+      <w:pPr>
+        <w:tabs>
+          <w:tab w:val="num" w:pos="5040"/>
+        </w:tabs>
+        <w:ind w:left="5040" w:hanging="360"/>
+      </w:pPr>
+      <w:rPr>
+        <w:rFonts w:ascii="Wingdings" w:hAnsi="Wingdings" w:hint="default"/>
+        <w:sz w:val="20"/>
+      </w:rPr>
+    </w:lvl>
+    <w:lvl w:ilvl="7" w:tentative="1">
+      <w:start w:val="1"/>
+      <w:numFmt w:val="bullet"/>
+      <w:lvlText w:val=""/>
+      <w:lvlJc w:val="left"/>
+      <w:pPr>
+        <w:tabs>
+          <w:tab w:val="num" w:pos="5760"/>
+        </w:tabs>
+        <w:ind w:left="5760" w:hanging="360"/>
+      </w:pPr>
+      <w:rPr>
+        <w:rFonts w:ascii="Wingdings" w:hAnsi="Wingdings" w:hint="default"/>
+        <w:sz w:val="20"/>
+      </w:rPr>
+    </w:lvl>
+    <w:lvl w:ilvl="8" w:tentative="1">
+      <w:start w:val="1"/>
+      <w:numFmt w:val="bullet"/>
+      <w:lvlText w:val=""/>
+      <w:lvlJc w:val="left"/>
+      <w:pPr>
+        <w:tabs>
+          <w:tab w:val="num" w:pos="6480"/>
+        </w:tabs>
+        <w:ind w:left="6480" w:hanging="360"/>
+      </w:pPr>
+      <w:rPr>
+        <w:rFonts w:ascii="Wingdings" w:hAnsi="Wingdings" w:hint="default"/>
+        <w:sz w:val="20"/>
+      </w:rPr>
+    </w:lvl>
+  </w:abstractNum>
+  <w:abstractNum w:abstractNumId="17" w15:restartNumberingAfterBreak="0">
     <w:nsid w:val="76340C5D"/>
     <w:multiLevelType w:val="hybridMultilevel"/>
     <w:tmpl w:val="7A9AC74A"/>
@@ -3401,7 +7337,7 @@
       </w:rPr>
     </w:lvl>
   </w:abstractNum>
-  <w:abstractNum w:abstractNumId="14" w15:restartNumberingAfterBreak="0">
+  <w:abstractNum w:abstractNumId="18" w15:restartNumberingAfterBreak="0">
     <w:nsid w:val="766B39EB"/>
     <w:multiLevelType w:val="hybridMultilevel"/>
     <w:tmpl w:val="C540CA42"/>
@@ -3513,7 +7449,7 @@
       </w:rPr>
     </w:lvl>
   </w:abstractNum>
-  <w:abstractNum w:abstractNumId="15" w15:restartNumberingAfterBreak="0">
+  <w:abstractNum w:abstractNumId="19" w15:restartNumberingAfterBreak="0">
     <w:nsid w:val="7DC77F95"/>
     <w:multiLevelType w:val="hybridMultilevel"/>
     <w:tmpl w:val="C90EAD38"/>
@@ -3625,20 +7561,169 @@
       </w:rPr>
     </w:lvl>
   </w:abstractNum>
+  <w:abstractNum w:abstractNumId="20" w15:restartNumberingAfterBreak="0">
+    <w:nsid w:val="7DDE7791"/>
+    <w:multiLevelType w:val="multilevel"/>
+    <w:tmpl w:val="7FFC55C8"/>
+    <w:lvl w:ilvl="0">
+      <w:start w:val="1"/>
+      <w:numFmt w:val="bullet"/>
+      <w:lvlText w:val=""/>
+      <w:lvlJc w:val="left"/>
+      <w:pPr>
+        <w:tabs>
+          <w:tab w:val="num" w:pos="720"/>
+        </w:tabs>
+        <w:ind w:left="720" w:hanging="360"/>
+      </w:pPr>
+      <w:rPr>
+        <w:rFonts w:ascii="Symbol" w:hAnsi="Symbol" w:hint="default"/>
+        <w:sz w:val="20"/>
+      </w:rPr>
+    </w:lvl>
+    <w:lvl w:ilvl="1" w:tentative="1">
+      <w:start w:val="1"/>
+      <w:numFmt w:val="bullet"/>
+      <w:lvlText w:val="o"/>
+      <w:lvlJc w:val="left"/>
+      <w:pPr>
+        <w:tabs>
+          <w:tab w:val="num" w:pos="1440"/>
+        </w:tabs>
+        <w:ind w:left="1440" w:hanging="360"/>
+      </w:pPr>
+      <w:rPr>
+        <w:rFonts w:ascii="Courier New" w:hAnsi="Courier New" w:hint="default"/>
+        <w:sz w:val="20"/>
+      </w:rPr>
+    </w:lvl>
+    <w:lvl w:ilvl="2" w:tentative="1">
+      <w:start w:val="1"/>
+      <w:numFmt w:val="bullet"/>
+      <w:lvlText w:val=""/>
+      <w:lvlJc w:val="left"/>
+      <w:pPr>
+        <w:tabs>
+          <w:tab w:val="num" w:pos="2160"/>
+        </w:tabs>
+        <w:ind w:left="2160" w:hanging="360"/>
+      </w:pPr>
+      <w:rPr>
+        <w:rFonts w:ascii="Wingdings" w:hAnsi="Wingdings" w:hint="default"/>
+        <w:sz w:val="20"/>
+      </w:rPr>
+    </w:lvl>
+    <w:lvl w:ilvl="3" w:tentative="1">
+      <w:start w:val="1"/>
+      <w:numFmt w:val="bullet"/>
+      <w:lvlText w:val=""/>
+      <w:lvlJc w:val="left"/>
+      <w:pPr>
+        <w:tabs>
+          <w:tab w:val="num" w:pos="2880"/>
+        </w:tabs>
+        <w:ind w:left="2880" w:hanging="360"/>
+      </w:pPr>
+      <w:rPr>
+        <w:rFonts w:ascii="Wingdings" w:hAnsi="Wingdings" w:hint="default"/>
+        <w:sz w:val="20"/>
+      </w:rPr>
+    </w:lvl>
+    <w:lvl w:ilvl="4" w:tentative="1">
+      <w:start w:val="1"/>
+      <w:numFmt w:val="bullet"/>
+      <w:lvlText w:val=""/>
+      <w:lvlJc w:val="left"/>
+      <w:pPr>
+        <w:tabs>
+          <w:tab w:val="num" w:pos="3600"/>
+        </w:tabs>
+        <w:ind w:left="3600" w:hanging="360"/>
+      </w:pPr>
+      <w:rPr>
+        <w:rFonts w:ascii="Wingdings" w:hAnsi="Wingdings" w:hint="default"/>
+        <w:sz w:val="20"/>
+      </w:rPr>
+    </w:lvl>
+    <w:lvl w:ilvl="5" w:tentative="1">
+      <w:start w:val="1"/>
+      <w:numFmt w:val="bullet"/>
+      <w:lvlText w:val=""/>
+      <w:lvlJc w:val="left"/>
+      <w:pPr>
+        <w:tabs>
+          <w:tab w:val="num" w:pos="4320"/>
+        </w:tabs>
+        <w:ind w:left="4320" w:hanging="360"/>
+      </w:pPr>
+      <w:rPr>
+        <w:rFonts w:ascii="Wingdings" w:hAnsi="Wingdings" w:hint="default"/>
+        <w:sz w:val="20"/>
+      </w:rPr>
+    </w:lvl>
+    <w:lvl w:ilvl="6" w:tentative="1">
+      <w:start w:val="1"/>
+      <w:numFmt w:val="bullet"/>
+      <w:lvlText w:val=""/>
+      <w:lvlJc w:val="left"/>
+      <w:pPr>
+        <w:tabs>
+          <w:tab w:val="num" w:pos="5040"/>
+        </w:tabs>
+        <w:ind w:left="5040" w:hanging="360"/>
+      </w:pPr>
+      <w:rPr>
+        <w:rFonts w:ascii="Wingdings" w:hAnsi="Wingdings" w:hint="default"/>
+        <w:sz w:val="20"/>
+      </w:rPr>
+    </w:lvl>
+    <w:lvl w:ilvl="7" w:tentative="1">
+      <w:start w:val="1"/>
+      <w:numFmt w:val="bullet"/>
+      <w:lvlText w:val=""/>
+      <w:lvlJc w:val="left"/>
+      <w:pPr>
+        <w:tabs>
+          <w:tab w:val="num" w:pos="5760"/>
+        </w:tabs>
+        <w:ind w:left="5760" w:hanging="360"/>
+      </w:pPr>
+      <w:rPr>
+        <w:rFonts w:ascii="Wingdings" w:hAnsi="Wingdings" w:hint="default"/>
+        <w:sz w:val="20"/>
+      </w:rPr>
+    </w:lvl>
+    <w:lvl w:ilvl="8" w:tentative="1">
+      <w:start w:val="1"/>
+      <w:numFmt w:val="bullet"/>
+      <w:lvlText w:val=""/>
+      <w:lvlJc w:val="left"/>
+      <w:pPr>
+        <w:tabs>
+          <w:tab w:val="num" w:pos="6480"/>
+        </w:tabs>
+        <w:ind w:left="6480" w:hanging="360"/>
+      </w:pPr>
+      <w:rPr>
+        <w:rFonts w:ascii="Wingdings" w:hAnsi="Wingdings" w:hint="default"/>
+        <w:sz w:val="20"/>
+      </w:rPr>
+    </w:lvl>
+  </w:abstractNum>
   <w:num w:numId="1">
-    <w:abstractNumId w:val="11"/>
+    <w:abstractNumId w:val="14"/>
   </w:num>
   <w:num w:numId="2">
-    <w:abstractNumId w:val="6"/>
+    <w:abstractNumId w:val="8"/>
   </w:num>
   <w:num w:numId="3">
-    <w:abstractNumId w:val="9"/>
+    <w:abstractNumId w:val="12"/>
   </w:num>
   <w:num w:numId="4">
     <w:abstractNumId w:val="4"/>
   </w:num>
   <w:num w:numId="5">
-    <w:abstractNumId w:val="8"/>
+    <w:abstractNumId w:val="11"/>
   </w:num>
   <w:num w:numId="6">
     <w:abstractNumId w:val="0"/>
@@ -3650,13 +7735,13 @@
     <w:abstractNumId w:val="1"/>
   </w:num>
   <w:num w:numId="9">
-    <w:abstractNumId w:val="8"/>
+    <w:abstractNumId w:val="11"/>
     <w:lvlOverride w:ilvl="0">
       <w:startOverride w:val="1"/>
     </w:lvlOverride>
   </w:num>
   <w:num w:numId="10">
-    <w:abstractNumId w:val="8"/>
+    <w:abstractNumId w:val="11"/>
     <w:lvlOverride w:ilvl="0">
       <w:startOverride w:val="1"/>
     </w:lvlOverride>
@@ -3665,7 +7750,7 @@
     <w:abstractNumId w:val="3"/>
   </w:num>
   <w:num w:numId="12">
-    <w:abstractNumId w:val="7"/>
+    <w:abstractNumId w:val="10"/>
   </w:num>
   <w:num w:numId="13">
     <w:abstractNumId w:val="2"/>
@@ -3674,16 +7759,16 @@
     </w:lvlOverride>
   </w:num>
   <w:num w:numId="14">
-    <w:abstractNumId w:val="10"/>
+    <w:abstractNumId w:val="13"/>
   </w:num>
   <w:num w:numId="15">
-    <w:abstractNumId w:val="15"/>
+    <w:abstractNumId w:val="19"/>
   </w:num>
   <w:num w:numId="16">
-    <w:abstractNumId w:val="14"/>
+    <w:abstractNumId w:val="18"/>
   </w:num>
   <w:num w:numId="17">
-    <w:abstractNumId w:val="8"/>
+    <w:abstractNumId w:val="11"/>
     <w:lvlOverride w:ilvl="0">
       <w:startOverride w:val="1"/>
     </w:lvlOverride>
@@ -3725,13 +7810,13 @@
     </w:lvlOverride>
   </w:num>
   <w:num w:numId="24">
-    <w:abstractNumId w:val="8"/>
+    <w:abstractNumId w:val="11"/>
     <w:lvlOverride w:ilvl="0">
       <w:startOverride w:val="1"/>
     </w:lvlOverride>
   </w:num>
   <w:num w:numId="25">
-    <w:abstractNumId w:val="12"/>
+    <w:abstractNumId w:val="15"/>
   </w:num>
   <w:num w:numId="26">
     <w:abstractNumId w:val="2"/>
@@ -3746,10 +7831,25 @@
     </w:lvlOverride>
   </w:num>
   <w:num w:numId="28">
-    <w:abstractNumId w:val="13"/>
+    <w:abstractNumId w:val="17"/>
   </w:num>
   <w:num w:numId="29">
+    <w:abstractNumId w:val="7"/>
+  </w:num>
+  <w:num w:numId="30">
     <w:abstractNumId w:val="5"/>
+  </w:num>
+  <w:num w:numId="31">
+    <w:abstractNumId w:val="16"/>
+  </w:num>
+  <w:num w:numId="32">
+    <w:abstractNumId w:val="20"/>
+  </w:num>
+  <w:num w:numId="33">
+    <w:abstractNumId w:val="9"/>
+  </w:num>
+  <w:num w:numId="34">
+    <w:abstractNumId w:val="6"/>
   </w:num>
 </w:numbering>
 </file>
@@ -4413,6 +8513,94 @@
       <w:color w:val="2E74B5" w:themeColor="accent1" w:themeShade="BF"/>
     </w:rPr>
   </w:style>
+  <w:style w:type="character" w:styleId="Strong">
+    <w:name w:val="Strong"/>
+    <w:basedOn w:val="DefaultParagraphFont"/>
+    <w:uiPriority w:val="22"/>
+    <w:qFormat/>
+    <w:rsid w:val="009E6DBE"/>
+    <w:rPr>
+      <w:b/>
+      <w:bCs/>
+    </w:rPr>
+  </w:style>
+  <w:style w:type="character" w:styleId="HTMLCode">
+    <w:name w:val="HTML Code"/>
+    <w:basedOn w:val="DefaultParagraphFont"/>
+    <w:uiPriority w:val="99"/>
+    <w:semiHidden/>
+    <w:unhideWhenUsed/>
+    <w:rsid w:val="009E6DBE"/>
+    <w:rPr>
+      <w:rFonts w:ascii="Courier New" w:eastAsia="Times New Roman" w:hAnsi="Courier New" w:cs="Courier New"/>
+      <w:sz w:val="20"/>
+      <w:szCs w:val="20"/>
+    </w:rPr>
+  </w:style>
+  <w:style w:type="paragraph" w:styleId="NormalWeb">
+    <w:name w:val="Normal (Web)"/>
+    <w:basedOn w:val="Normal"/>
+    <w:uiPriority w:val="99"/>
+    <w:semiHidden/>
+    <w:unhideWhenUsed/>
+    <w:rsid w:val="009E6DBE"/>
+    <w:pPr>
+      <w:spacing w:before="100" w:beforeAutospacing="1" w:after="100" w:afterAutospacing="1" w:line="240" w:lineRule="auto"/>
+    </w:pPr>
+    <w:rPr>
+      <w:rFonts w:ascii="Times New Roman" w:eastAsia="Times New Roman" w:hAnsi="Times New Roman" w:cs="Times New Roman"/>
+      <w:sz w:val="24"/>
+      <w:szCs w:val="24"/>
+    </w:rPr>
+  </w:style>
+  <w:style w:type="paragraph" w:styleId="HTMLPreformatted">
+    <w:name w:val="HTML Preformatted"/>
+    <w:basedOn w:val="Normal"/>
+    <w:link w:val="HTMLPreformattedChar"/>
+    <w:uiPriority w:val="99"/>
+    <w:semiHidden/>
+    <w:unhideWhenUsed/>
+    <w:rsid w:val="009E6DBE"/>
+    <w:pPr>
+      <w:tabs>
+        <w:tab w:val="left" w:pos="916"/>
+        <w:tab w:val="left" w:pos="1832"/>
+        <w:tab w:val="left" w:pos="2748"/>
+        <w:tab w:val="left" w:pos="3664"/>
+        <w:tab w:val="left" w:pos="4580"/>
+        <w:tab w:val="left" w:pos="5496"/>
+        <w:tab w:val="left" w:pos="6412"/>
+        <w:tab w:val="left" w:pos="7328"/>
+        <w:tab w:val="left" w:pos="8244"/>
+        <w:tab w:val="left" w:pos="9160"/>
+        <w:tab w:val="left" w:pos="10076"/>
+        <w:tab w:val="left" w:pos="10992"/>
+        <w:tab w:val="left" w:pos="11908"/>
+        <w:tab w:val="left" w:pos="12824"/>
+        <w:tab w:val="left" w:pos="13740"/>
+        <w:tab w:val="left" w:pos="14656"/>
+      </w:tabs>
+      <w:spacing w:after="0" w:line="240" w:lineRule="auto"/>
+    </w:pPr>
+    <w:rPr>
+      <w:rFonts w:ascii="Courier New" w:eastAsia="Times New Roman" w:hAnsi="Courier New" w:cs="Courier New"/>
+      <w:sz w:val="20"/>
+      <w:szCs w:val="20"/>
+    </w:rPr>
+  </w:style>
+  <w:style w:type="character" w:customStyle="1" w:styleId="HTMLPreformattedChar">
+    <w:name w:val="HTML Preformatted Char"/>
+    <w:basedOn w:val="DefaultParagraphFont"/>
+    <w:link w:val="HTMLPreformatted"/>
+    <w:uiPriority w:val="99"/>
+    <w:semiHidden/>
+    <w:rsid w:val="009E6DBE"/>
+    <w:rPr>
+      <w:rFonts w:ascii="Courier New" w:eastAsia="Times New Roman" w:hAnsi="Courier New" w:cs="Courier New"/>
+      <w:sz w:val="20"/>
+      <w:szCs w:val="20"/>
+    </w:rPr>
+  </w:style>
 </w:styles>
 </file>
 
@@ -4682,7 +8870,7 @@
 </file>
 
 <file path=customXml/itemProps1.xml><?xml version="1.0" encoding="utf-8"?>
-<ds:datastoreItem xmlns:ds="http://schemas.openxmlformats.org/officeDocument/2006/customXml" ds:itemID="{88DDAE07-9CBB-4722-AD5D-1ED0F7EC87DF}">
+<ds:datastoreItem xmlns:ds="http://schemas.openxmlformats.org/officeDocument/2006/customXml" ds:itemID="{27E3F3E6-E994-42A8-B23C-C49C40B0AA24}">
   <ds:schemaRefs>
     <ds:schemaRef ds:uri="http://schemas.openxmlformats.org/officeDocument/2006/bibliography"/>
   </ds:schemaRefs>

</xml_diff>

<commit_message>
Foreign key and Referential integrity
</commit_message>
<xml_diff>
--- a/postgresql_base.docx
+++ b/postgresql_base.docx
@@ -9988,7 +9988,6 @@
       <w:pPr>
         <w:pStyle w:val="Heading4"/>
         <w:rPr>
-          <w:rFonts w:hint="eastAsia"/>
           <w:lang w:val="vi-VN"/>
         </w:rPr>
       </w:pPr>
@@ -10389,7 +10388,13 @@
       </w:pPr>
       <w:r>
         <w:lastRenderedPageBreak/>
-        <w:t>Data Constraints (3)</w:t>
+        <w:t>Data</w:t>
+      </w:r>
+      <w:r>
+        <w:t>base</w:t>
+      </w:r>
+      <w:r>
+        <w:t xml:space="preserve"> Constraints (3)</w:t>
       </w:r>
     </w:p>
     <w:p>
@@ -10406,7 +10411,15 @@
       </w:r>
     </w:p>
     <w:p>
-      <w:r>
+      <w:pPr>
+        <w:rPr>
+          <w:lang w:val="vi-VN"/>
+        </w:rPr>
+      </w:pPr>
+      <w:r>
+        <w:rPr>
+          <w:lang w:val="vi-VN"/>
+        </w:rPr>
         <w:t>Một bảng chỉ chứa các bản ghi khác biệt nhau (tính duy nhất của các bản ghi), có nghĩa là sự kết hợp của tất cả các thuộc tính là một khóa trong chính nó. Tuy nhiên, nó vẫn chưa được gọi là khóa chính, mà được gọi là một siêu khóa (superkey). Nếu xóa một hoặc một số thuộc tính trong tập hợp các thuộc tính đó cho đến khi không thể xóa được nữa mà tập hợp thuộc tính đấy vẫn xác định tính duy nhất của các bản ghi thì tập hợp đấy là khóa.</w:t>
       </w:r>
     </w:p>
@@ -10426,12 +10439,14 @@
         <w:rPr>
           <w:rFonts w:ascii="Consolas" w:hAnsi="Consolas"/>
           <w:color w:val="FF0000"/>
+          <w:lang w:val="vi-VN"/>
         </w:rPr>
       </w:pPr>
       <w:r>
         <w:rPr>
           <w:rFonts w:ascii="Consolas" w:hAnsi="Consolas"/>
           <w:color w:val="FF0000"/>
+          <w:lang w:val="vi-VN"/>
         </w:rPr>
         <w:t>Vì vậy, khóa luôn là tối giản nhất.</w:t>
       </w:r>
@@ -10441,12 +10456,14 @@
         <w:rPr>
           <w:b/>
           <w:u w:val="single"/>
+          <w:lang w:val="vi-VN"/>
         </w:rPr>
       </w:pPr>
       <w:r>
         <w:rPr>
           <w:b/>
           <w:u w:val="single"/>
+          <w:lang w:val="vi-VN"/>
         </w:rPr>
         <w:t>Khóa chính</w:t>
       </w:r>
@@ -10461,6 +10478,7 @@
           <w:color w:val="3D4251"/>
           <w:sz w:val="23"/>
           <w:szCs w:val="23"/>
+          <w:lang w:val="vi-VN"/>
         </w:rPr>
       </w:pPr>
       <w:r>
@@ -10470,6 +10488,7 @@
           <w:sz w:val="20"/>
           <w:szCs w:val="20"/>
           <w:shd w:val="clear" w:color="auto" w:fill="F9F2F4"/>
+          <w:lang w:val="vi-VN"/>
         </w:rPr>
         <w:t>Khóa chính</w:t>
       </w:r>
@@ -10479,6 +10498,7 @@
           <w:color w:val="3D4251"/>
           <w:sz w:val="23"/>
           <w:szCs w:val="23"/>
+          <w:lang w:val="vi-VN"/>
         </w:rPr>
         <w:t> là một trong những khái niệm quan trọng nhất trong thiết kế cơ sở dữ liệu.</w:t>
       </w:r>
@@ -10497,6 +10517,7 @@
           <w:color w:val="3D4251"/>
           <w:sz w:val="23"/>
           <w:szCs w:val="23"/>
+          <w:lang w:val="vi-VN"/>
         </w:rPr>
       </w:pPr>
       <w:r>
@@ -10505,6 +10526,7 @@
           <w:color w:val="3D4251"/>
           <w:sz w:val="23"/>
           <w:szCs w:val="23"/>
+          <w:lang w:val="vi-VN"/>
         </w:rPr>
         <w:t>Hầu như mọi bảng cơ sở dữ liệu có một khóa chính. Mục đích chính của khóa chính là xác định tính duy nhất của</w:t>
       </w:r>
@@ -10524,6 +10546,7 @@
           <w:color w:val="3D4251"/>
           <w:sz w:val="23"/>
           <w:szCs w:val="23"/>
+          <w:lang w:val="vi-VN"/>
         </w:rPr>
         <w:t>bản ghi trong một bảng.</w:t>
       </w:r>
@@ -10542,6 +10565,7 @@
           <w:color w:val="3D4251"/>
           <w:sz w:val="23"/>
           <w:szCs w:val="23"/>
+          <w:lang w:val="vi-VN"/>
         </w:rPr>
       </w:pPr>
       <w:r>
@@ -10550,6 +10574,7 @@
           <w:color w:val="3D4251"/>
           <w:sz w:val="23"/>
           <w:szCs w:val="23"/>
+          <w:lang w:val="vi-VN"/>
         </w:rPr>
         <w:t>Các khóa chính cần được xác định trên các cột không chấp nhận giá trị trùng lặp hoặc </w:t>
       </w:r>
@@ -10560,6 +10585,7 @@
           <w:sz w:val="20"/>
           <w:szCs w:val="20"/>
           <w:shd w:val="clear" w:color="auto" w:fill="F9F2F4"/>
+          <w:lang w:val="vi-VN"/>
         </w:rPr>
         <w:t>NULL</w:t>
       </w:r>
@@ -10569,6 +10595,7 @@
           <w:color w:val="3D4251"/>
           <w:sz w:val="23"/>
           <w:szCs w:val="23"/>
+          <w:lang w:val="vi-VN"/>
         </w:rPr>
         <w:t>.</w:t>
       </w:r>
@@ -10587,6 +10614,7 @@
           <w:color w:val="3D4251"/>
           <w:sz w:val="23"/>
           <w:szCs w:val="23"/>
+          <w:lang w:val="vi-VN"/>
         </w:rPr>
       </w:pPr>
       <w:r>
@@ -10595,6 +10623,7 @@
           <w:color w:val="3D4251"/>
           <w:sz w:val="23"/>
           <w:szCs w:val="23"/>
+          <w:lang w:val="vi-VN"/>
         </w:rPr>
         <w:t>Các ràng buộc khóa chính là bất biến theo thời gian. Do đó, nên chọn các cột trong đó các giá trị sẽ luôn là duy nhất và không rỗng.</w:t>
       </w:r>
@@ -10752,7 +10781,6 @@
     <w:p>
       <w:pPr>
         <w:rPr>
-          <w:rFonts w:hint="eastAsia"/>
           <w:lang w:val="vi-VN"/>
         </w:rPr>
       </w:pPr>
@@ -10796,9 +10824,2029 @@
           </wp:inline>
         </w:drawing>
       </w:r>
+    </w:p>
+    <w:p>
+      <w:pPr>
+        <w:rPr>
+          <w:lang w:val="vi-VN"/>
+        </w:rPr>
+      </w:pPr>
+      <w:r>
+        <w:rPr>
+          <w:lang w:val="vi-VN"/>
+        </w:rPr>
+        <w:br w:type="page"/>
+      </w:r>
+    </w:p>
+    <w:p>
+      <w:pPr>
+        <w:pStyle w:val="Heading3"/>
+        <w:rPr>
+          <w:lang w:val="vi-VN"/>
+        </w:rPr>
+      </w:pPr>
+      <w:r>
+        <w:rPr>
+          <w:lang w:val="vi-VN"/>
+        </w:rPr>
+        <w:lastRenderedPageBreak/>
+        <w:t>Database Constraints (4</w:t>
+      </w:r>
+      <w:r>
+        <w:rPr>
+          <w:lang w:val="vi-VN"/>
+        </w:rPr>
+        <w:t>)</w:t>
+      </w:r>
+    </w:p>
+    <w:p>
+      <w:pPr>
+        <w:pStyle w:val="Heading4"/>
+      </w:pPr>
+      <w:r>
+        <w:t>Khóa ngoại</w:t>
+      </w:r>
+      <w:r>
+        <w:t xml:space="preserve"> Foreign key</w:t>
+      </w:r>
+    </w:p>
+    <w:p>
+      <w:r>
+        <w:t>Mối quan hệ giữa các bảng được thực hiện bằng các khóa ngoại - các cột của bảng này được chỉ định trỏ đến khóa chính của bảng</w:t>
+      </w:r>
+      <w:r>
+        <w:t xml:space="preserve"> khác.</w:t>
+      </w:r>
+    </w:p>
+    <w:p>
+      <w:pPr>
+        <w:pStyle w:val="Heading4"/>
+        <w:rPr>
+          <w:lang w:val="vi-VN"/>
+        </w:rPr>
+      </w:pPr>
+      <w:r>
+        <w:rPr>
+          <w:lang w:val="vi-VN"/>
+        </w:rPr>
+        <w:t>Kể ra những quy định đối với khóa ngoại foreign key?</w:t>
+      </w:r>
+    </w:p>
+    <w:p>
+      <w:pPr>
+        <w:rPr>
+          <w:lang w:val="vi-VN"/>
+        </w:rPr>
+      </w:pPr>
+      <w:r>
+        <w:rPr>
+          <w:lang w:val="vi-VN"/>
+        </w:rPr>
+        <w:t>Có một số quy định đối với khóa ngoạ</w:t>
+      </w:r>
+      <w:r>
+        <w:rPr>
+          <w:lang w:val="vi-VN"/>
+        </w:rPr>
+        <w:t>i:</w:t>
+      </w:r>
+    </w:p>
+    <w:p>
+      <w:pPr>
+        <w:pStyle w:val="ListParagraph"/>
+        <w:numPr>
+          <w:ilvl w:val="0"/>
+          <w:numId w:val="29"/>
+        </w:numPr>
+      </w:pPr>
+      <w:r>
+        <w:rPr>
+          <w:rFonts w:hint="eastAsia"/>
+        </w:rPr>
+        <w:t>Đ</w:t>
+      </w:r>
+      <w:r>
+        <w:t>ầu tiên, tên và kiểu dữ liệu phải giống như với khóa chính được trỏ đến.</w:t>
+      </w:r>
+    </w:p>
+    <w:p>
+      <w:pPr>
+        <w:pStyle w:val="ListParagraph"/>
+        <w:numPr>
+          <w:ilvl w:val="0"/>
+          <w:numId w:val="29"/>
+        </w:numPr>
+      </w:pPr>
+      <w:r>
+        <w:t>Thứ hai, chỉ các giá trị khóa ngoại được phép tồn tại dưới dạng giá trị trong khóa chính của bảng được tham chiếu. Đây là ràng buộc khóa ngoại, còn được gọi là "tính toàn vẹn tham chiếu" (referential integrity)</w:t>
+      </w:r>
+    </w:p>
+    <w:p>
+      <w:pPr>
+        <w:pStyle w:val="ListParagraph"/>
+        <w:numPr>
+          <w:ilvl w:val="0"/>
+          <w:numId w:val="29"/>
+        </w:numPr>
+      </w:pPr>
+      <w:r>
+        <w:t>Cuối cùng, khóa ngoại không nhất thiết phải là khóa, vì các giá trị trùng lặp và giá trị NULL được cho phép đối với cột khóa ngoại.</w:t>
+      </w:r>
+    </w:p>
+    <w:p>
+      <w:r>
+        <w:rPr>
+          <w:rFonts w:hint="eastAsia"/>
+        </w:rPr>
+        <w:t>Đ</w:t>
+      </w:r>
+      <w:r>
+        <w:t>ể xác định khóa ngoại, bạn nên sử dụng một trong các cách dưới đây:</w:t>
+      </w:r>
+    </w:p>
+    <w:p>
+      <w:r>
+        <w:rPr>
+          <w:noProof/>
+        </w:rPr>
+        <w:drawing>
+          <wp:inline distT="0" distB="0" distL="0" distR="0" wp14:anchorId="627ADB83" wp14:editId="31DEB4DB">
+            <wp:extent cx="5612130" cy="2559050"/>
+            <wp:effectExtent l="0" t="0" r="7620" b="0"/>
+            <wp:docPr id="16" name="Picture 16"/>
+            <wp:cNvGraphicFramePr>
+              <a:graphicFrameLocks xmlns:a="http://schemas.openxmlformats.org/drawingml/2006/main" noChangeAspect="1"/>
+            </wp:cNvGraphicFramePr>
+            <a:graphic xmlns:a="http://schemas.openxmlformats.org/drawingml/2006/main">
+              <a:graphicData uri="http://schemas.openxmlformats.org/drawingml/2006/picture">
+                <pic:pic xmlns:pic="http://schemas.openxmlformats.org/drawingml/2006/picture">
+                  <pic:nvPicPr>
+                    <pic:cNvPr id="1" name=""/>
+                    <pic:cNvPicPr/>
+                  </pic:nvPicPr>
+                  <pic:blipFill>
+                    <a:blip r:embed="rId20"/>
+                    <a:stretch>
+                      <a:fillRect/>
+                    </a:stretch>
+                  </pic:blipFill>
+                  <pic:spPr>
+                    <a:xfrm>
+                      <a:off x="0" y="0"/>
+                      <a:ext cx="5612130" cy="2559050"/>
+                    </a:xfrm>
+                    <a:prstGeom prst="rect">
+                      <a:avLst/>
+                    </a:prstGeom>
+                  </pic:spPr>
+                </pic:pic>
+              </a:graphicData>
+            </a:graphic>
+          </wp:inline>
+        </w:drawing>
+      </w:r>
+    </w:p>
+    <w:p>
+      <w:r>
+        <w:br w:type="page"/>
+      </w:r>
+    </w:p>
+    <w:p>
+      <w:r>
+        <w:lastRenderedPageBreak/>
+        <w:t>Trong trường hợp khóa ngoại là một nhóm cột, chúng ta có thể xác định ràng buộc khóa ngoài bằng cú pháp sau:</w:t>
+      </w:r>
+    </w:p>
+    <w:p>
+      <w:r>
+        <w:rPr>
+          <w:noProof/>
+        </w:rPr>
+        <w:drawing>
+          <wp:inline distT="0" distB="0" distL="0" distR="0" wp14:anchorId="1D1973FE" wp14:editId="0DCCE61C">
+            <wp:extent cx="5612130" cy="1522095"/>
+            <wp:effectExtent l="0" t="0" r="7620" b="1905"/>
+            <wp:docPr id="17" name="Picture 17"/>
+            <wp:cNvGraphicFramePr>
+              <a:graphicFrameLocks xmlns:a="http://schemas.openxmlformats.org/drawingml/2006/main" noChangeAspect="1"/>
+            </wp:cNvGraphicFramePr>
+            <a:graphic xmlns:a="http://schemas.openxmlformats.org/drawingml/2006/main">
+              <a:graphicData uri="http://schemas.openxmlformats.org/drawingml/2006/picture">
+                <pic:pic xmlns:pic="http://schemas.openxmlformats.org/drawingml/2006/picture">
+                  <pic:nvPicPr>
+                    <pic:cNvPr id="1" name=""/>
+                    <pic:cNvPicPr/>
+                  </pic:nvPicPr>
+                  <pic:blipFill>
+                    <a:blip r:embed="rId21"/>
+                    <a:stretch>
+                      <a:fillRect/>
+                    </a:stretch>
+                  </pic:blipFill>
+                  <pic:spPr>
+                    <a:xfrm>
+                      <a:off x="0" y="0"/>
+                      <a:ext cx="5612130" cy="1522095"/>
+                    </a:xfrm>
+                    <a:prstGeom prst="rect">
+                      <a:avLst/>
+                    </a:prstGeom>
+                  </pic:spPr>
+                </pic:pic>
+              </a:graphicData>
+            </a:graphic>
+          </wp:inline>
+        </w:drawing>
+      </w:r>
+    </w:p>
+    <w:p>
+      <w:r>
+        <w:t>Cú pháp để thêm khóa ngoại vào bảng đã được tạo là</w:t>
+      </w:r>
+    </w:p>
+    <w:p>
+      <w:r>
+        <w:rPr>
+          <w:noProof/>
+        </w:rPr>
+        <w:drawing>
+          <wp:inline distT="0" distB="0" distL="0" distR="0" wp14:anchorId="6A3ACC4C" wp14:editId="650BDD21">
+            <wp:extent cx="5612130" cy="694055"/>
+            <wp:effectExtent l="0" t="0" r="7620" b="0"/>
+            <wp:docPr id="18" name="Picture 18"/>
+            <wp:cNvGraphicFramePr>
+              <a:graphicFrameLocks xmlns:a="http://schemas.openxmlformats.org/drawingml/2006/main" noChangeAspect="1"/>
+            </wp:cNvGraphicFramePr>
+            <a:graphic xmlns:a="http://schemas.openxmlformats.org/drawingml/2006/main">
+              <a:graphicData uri="http://schemas.openxmlformats.org/drawingml/2006/picture">
+                <pic:pic xmlns:pic="http://schemas.openxmlformats.org/drawingml/2006/picture">
+                  <pic:nvPicPr>
+                    <pic:cNvPr id="1" name=""/>
+                    <pic:cNvPicPr/>
+                  </pic:nvPicPr>
+                  <pic:blipFill>
+                    <a:blip r:embed="rId22"/>
+                    <a:stretch>
+                      <a:fillRect/>
+                    </a:stretch>
+                  </pic:blipFill>
+                  <pic:spPr>
+                    <a:xfrm>
+                      <a:off x="0" y="0"/>
+                      <a:ext cx="5612130" cy="694055"/>
+                    </a:xfrm>
+                    <a:prstGeom prst="rect">
+                      <a:avLst/>
+                    </a:prstGeom>
+                  </pic:spPr>
+                </pic:pic>
+              </a:graphicData>
+            </a:graphic>
+          </wp:inline>
+        </w:drawing>
+      </w:r>
+    </w:p>
+    <w:p>
+      <w:pPr>
+        <w:pStyle w:val="Heading4"/>
+        <w:rPr>
+          <w:lang w:val="vi-VN"/>
+        </w:rPr>
+      </w:pPr>
+      <w:r>
+        <w:t>Toàn vẹn tham chiếu</w:t>
+      </w:r>
+      <w:r>
+        <w:rPr>
+          <w:lang w:val="vi-VN"/>
+        </w:rPr>
+        <w:t xml:space="preserve"> là gì?</w:t>
+      </w:r>
+    </w:p>
+    <w:p>
+      <w:r>
+        <w:t xml:space="preserve">Toàn vẹn tham chiếu là một khái niệm rất đơn giản nêu rõ: Một bản ghi tham chiếu một bảng khác phải luôn luôn tham chiếu đến một bản ghi hiện có. </w:t>
+      </w:r>
+    </w:p>
+    <w:p>
+      <w:pPr>
+        <w:pStyle w:val="ListParagraph"/>
+        <w:numPr>
+          <w:ilvl w:val="0"/>
+          <w:numId w:val="29"/>
+        </w:numPr>
+      </w:pPr>
+      <w:r>
+        <w:t xml:space="preserve">Nói cách khác: Một bản ghi trong bảng A không thể trỏ đến một bản ghi không tồn tại ở trong bảng B.  </w:t>
+      </w:r>
+    </w:p>
+    <w:p>
+      <w:pPr>
+        <w:pStyle w:val="ListParagraph"/>
+        <w:numPr>
+          <w:ilvl w:val="0"/>
+          <w:numId w:val="29"/>
+        </w:numPr>
+      </w:pPr>
+      <w:r>
+        <w:t>Tính toàn vẹn của tham chiếu là một ràng buộc luôn liên quan đến hai bảng và được thi hành thông qua các khóa ngoạ</w:t>
+      </w:r>
+      <w:r>
+        <w:t>i.</w:t>
+      </w:r>
+    </w:p>
+    <w:p>
+      <w:pPr>
+        <w:pStyle w:val="Heading4"/>
+        <w:rPr>
+          <w:rFonts w:hint="eastAsia"/>
+          <w:lang w:val="vi-VN"/>
+        </w:rPr>
+      </w:pPr>
       <w:bookmarkStart w:id="0" w:name="_GoBack"/>
-      <w:bookmarkEnd w:id="0"/>
-    </w:p>
+      <w:r>
+        <w:rPr>
+          <w:lang w:val="vi-VN"/>
+        </w:rPr>
+        <w:t>Tính toàn vẹn tham chiếu có thể bị vi phạm trong trường hợp nào?</w:t>
+      </w:r>
+    </w:p>
+    <w:bookmarkEnd w:id="0"/>
+    <w:p>
+      <w:pPr>
+        <w:rPr>
+          <w:lang w:val="vi-VN"/>
+        </w:rPr>
+      </w:pPr>
+      <w:r>
+        <w:rPr>
+          <w:lang w:val="vi-VN"/>
+        </w:rPr>
+        <w:t>Tính toàn vẹn tham chiếu có thể bị vi phạm bởi hai cách:</w:t>
+      </w:r>
+    </w:p>
+    <w:p>
+      <w:pPr>
+        <w:pStyle w:val="ListParagraph"/>
+        <w:numPr>
+          <w:ilvl w:val="0"/>
+          <w:numId w:val="29"/>
+        </w:numPr>
+      </w:pPr>
+      <w:r>
+        <w:t>Giả sử bảng A tham chiếu bảng B. Vì vậy, nếu một bản ghi trong bảng B đã được tham chiếu từ bảng A bị xóa, bạn vi phạm tính toàn vẹn tham chiếu.</w:t>
+      </w:r>
+    </w:p>
+    <w:p>
+      <w:pPr>
+        <w:pStyle w:val="ListParagraph"/>
+        <w:numPr>
+          <w:ilvl w:val="0"/>
+          <w:numId w:val="29"/>
+        </w:numPr>
+      </w:pPr>
+      <w:r>
+        <w:t>Mặt khác, nếu bạn cố gắng chèn một bản ghi vào bảng A nhưng nó không tồn tại trong bảng B, bạn cũng vi phạm nguyên tắc.</w:t>
+      </w:r>
+    </w:p>
+    <w:p>
+      <w:r>
+        <w:rPr>
+          <w:rFonts w:hint="eastAsia"/>
+        </w:rPr>
+        <w:t>Đó</w:t>
+      </w:r>
+      <w:r>
+        <w:t xml:space="preserve"> là lý do chính cho các khóa ngoại sẽ gây lỗi và ngăn bạn làm những việc này. Tuy nhiên, thông báo lỗi không phải là cách duy nhất. Nếu bạn chỉ định khóa ngoại trên một cột, bạn thực sự có thể cho hệ thống cơ sở dữ liệu biết điều gì sẽ xảy ra nếu một mục trong bảng được tham chiếu bị xóa. Theo mặc định, từ khóa ON DELETE NO ACTION được tự động gắn vào định nghĩa khóa ngoại:</w:t>
+      </w:r>
+    </w:p>
+    <w:p>
+      <w:r>
+        <w:rPr>
+          <w:noProof/>
+        </w:rPr>
+        <w:lastRenderedPageBreak/>
+        <w:drawing>
+          <wp:inline distT="0" distB="0" distL="0" distR="0" wp14:anchorId="1BB6321B" wp14:editId="25F14043">
+            <wp:extent cx="5612130" cy="1536700"/>
+            <wp:effectExtent l="0" t="0" r="7620" b="6350"/>
+            <wp:docPr id="19" name="Picture 19"/>
+            <wp:cNvGraphicFramePr>
+              <a:graphicFrameLocks xmlns:a="http://schemas.openxmlformats.org/drawingml/2006/main" noChangeAspect="1"/>
+            </wp:cNvGraphicFramePr>
+            <a:graphic xmlns:a="http://schemas.openxmlformats.org/drawingml/2006/main">
+              <a:graphicData uri="http://schemas.openxmlformats.org/drawingml/2006/picture">
+                <pic:pic xmlns:pic="http://schemas.openxmlformats.org/drawingml/2006/picture">
+                  <pic:nvPicPr>
+                    <pic:cNvPr id="1" name=""/>
+                    <pic:cNvPicPr/>
+                  </pic:nvPicPr>
+                  <pic:blipFill>
+                    <a:blip r:embed="rId23"/>
+                    <a:stretch>
+                      <a:fillRect/>
+                    </a:stretch>
+                  </pic:blipFill>
+                  <pic:spPr>
+                    <a:xfrm>
+                      <a:off x="0" y="0"/>
+                      <a:ext cx="5612130" cy="1536700"/>
+                    </a:xfrm>
+                    <a:prstGeom prst="rect">
+                      <a:avLst/>
+                    </a:prstGeom>
+                  </pic:spPr>
+                </pic:pic>
+              </a:graphicData>
+            </a:graphic>
+          </wp:inline>
+        </w:drawing>
+      </w:r>
+    </w:p>
+    <w:p>
+      <w:r>
+        <w:rPr>
+          <w:rFonts w:hint="eastAsia"/>
+        </w:rPr>
+        <w:t>Đ</w:t>
+      </w:r>
+      <w:r>
+        <w:t>iều này có nghĩa là nếu bạn cố xóa một bản ghi trong bảng B được tham chiếu từ A, hệ thống sẽ đưa ra lỗi. Tuy nhiên, có những lựa chọn khác. Ví dụ: có tùy chọn CASCADE, trước tiên sẽ cho phép xóa bản ghi trong bảng B, sau đó sẽ tự động xóa tất cả các bản ghi tham chiếu trong bảng A. Vì vậy, việc xóa đó được xếp tầng (cascaded).</w:t>
+      </w:r>
+    </w:p>
+    <w:p>
+      <w:r>
+        <w:rPr>
+          <w:noProof/>
+        </w:rPr>
+        <w:drawing>
+          <wp:inline distT="0" distB="0" distL="0" distR="0" wp14:anchorId="5D9BE97D" wp14:editId="050F30C1">
+            <wp:extent cx="5612130" cy="1515110"/>
+            <wp:effectExtent l="0" t="0" r="7620" b="8890"/>
+            <wp:docPr id="20" name="Picture 20"/>
+            <wp:cNvGraphicFramePr>
+              <a:graphicFrameLocks xmlns:a="http://schemas.openxmlformats.org/drawingml/2006/main" noChangeAspect="1"/>
+            </wp:cNvGraphicFramePr>
+            <a:graphic xmlns:a="http://schemas.openxmlformats.org/drawingml/2006/main">
+              <a:graphicData uri="http://schemas.openxmlformats.org/drawingml/2006/picture">
+                <pic:pic xmlns:pic="http://schemas.openxmlformats.org/drawingml/2006/picture">
+                  <pic:nvPicPr>
+                    <pic:cNvPr id="1" name=""/>
+                    <pic:cNvPicPr/>
+                  </pic:nvPicPr>
+                  <pic:blipFill>
+                    <a:blip r:embed="rId24"/>
+                    <a:stretch>
+                      <a:fillRect/>
+                    </a:stretch>
+                  </pic:blipFill>
+                  <pic:spPr>
+                    <a:xfrm>
+                      <a:off x="0" y="0"/>
+                      <a:ext cx="5612130" cy="1515110"/>
+                    </a:xfrm>
+                    <a:prstGeom prst="rect">
+                      <a:avLst/>
+                    </a:prstGeom>
+                  </pic:spPr>
+                </pic:pic>
+              </a:graphicData>
+            </a:graphic>
+          </wp:inline>
+        </w:drawing>
+      </w:r>
+    </w:p>
+    <w:p>
+      <w:pPr>
+        <w:pStyle w:val="Heading4"/>
+        <w:rPr>
+          <w:lang w:val="vi-VN"/>
+        </w:rPr>
+      </w:pPr>
+      <w:r>
+        <w:rPr>
+          <w:lang w:val="vi-VN"/>
+        </w:rPr>
+        <w:t>Khóa ngoại là gì?</w:t>
+      </w:r>
+    </w:p>
+    <w:p>
+      <w:pPr>
+        <w:rPr>
+          <w:lang w:val="vi-VN"/>
+        </w:rPr>
+      </w:pPr>
+      <w:r>
+        <w:rPr>
+          <w:lang w:val="vi-VN"/>
+        </w:rPr>
+        <w:t>Khóa ngoại là một cột (column) hoặc một nhóm các cột trong một bảng tham chiếu tới một hàng trong một bảng khác. Nói cách khác, khóa ngoại được xác định trong bảng tham chiếu đến khóa chính của bả</w:t>
+      </w:r>
+      <w:r>
+        <w:rPr>
+          <w:lang w:val="vi-VN"/>
+        </w:rPr>
+        <w:t>ng khác.</w:t>
+      </w:r>
+    </w:p>
+    <w:p>
+      <w:pPr>
+        <w:rPr>
+          <w:lang w:val="vi-VN"/>
+        </w:rPr>
+      </w:pPr>
+      <w:r>
+        <w:rPr>
+          <w:lang w:val="vi-VN"/>
+        </w:rPr>
+        <w:t>Một bảng có thể có nhiều khóa ngoại tùy thuộc vào mối quan hệ của nó với các bảng khác.</w:t>
+      </w:r>
+    </w:p>
+    <w:p>
+      <w:pPr>
+        <w:pStyle w:val="Heading4"/>
+        <w:rPr>
+          <w:lang w:val="vi-VN"/>
+        </w:rPr>
+      </w:pPr>
+      <w:r>
+        <w:rPr>
+          <w:lang w:val="vi-VN"/>
+        </w:rPr>
+        <w:t>Câu lệnh để đ</w:t>
+      </w:r>
+      <w:r>
+        <w:rPr>
+          <w:lang w:val="vi-VN"/>
+        </w:rPr>
+        <w:t>ịnh nghĩa khóa ngoại (Foreign Key) khi tạo bảng</w:t>
+      </w:r>
+    </w:p>
+    <w:p>
+      <w:pPr>
+        <w:rPr>
+          <w:rFonts w:asciiTheme="majorHAnsi" w:hAnsiTheme="majorHAnsi" w:cstheme="majorHAnsi"/>
+          <w:lang w:val="vi-VN"/>
+        </w:rPr>
+      </w:pPr>
+      <w:r>
+        <w:rPr>
+          <w:rFonts w:asciiTheme="majorHAnsi" w:hAnsiTheme="majorHAnsi" w:cstheme="majorHAnsi"/>
+          <w:lang w:val="vi-VN"/>
+        </w:rPr>
+        <w:t>Để định nghĩa 1 column là 1 khóa ngoại khi tạo bảng, chúng ta sử dụng từ khóa: </w:t>
+      </w:r>
+      <w:r>
+        <w:rPr>
+          <w:rStyle w:val="crayon-r"/>
+          <w:rFonts w:asciiTheme="majorHAnsi" w:hAnsiTheme="majorHAnsi" w:cstheme="majorHAnsi"/>
+          <w:b/>
+          <w:bCs/>
+          <w:sz w:val="23"/>
+          <w:szCs w:val="23"/>
+          <w:lang w:val="vi-VN"/>
+        </w:rPr>
+        <w:t>REFERENCES</w:t>
+      </w:r>
+    </w:p>
+    <w:p>
+      <w:pPr>
+        <w:rPr>
+          <w:rFonts w:asciiTheme="majorHAnsi" w:hAnsiTheme="majorHAnsi" w:cstheme="majorHAnsi"/>
+        </w:rPr>
+      </w:pPr>
+      <w:r>
+        <w:rPr>
+          <w:rFonts w:asciiTheme="majorHAnsi" w:hAnsiTheme="majorHAnsi" w:cstheme="majorHAnsi"/>
+        </w:rPr>
+        <w:t>Cú pháp:</w:t>
+      </w:r>
+    </w:p>
+    <w:p>
+      <w:pPr>
+        <w:pStyle w:val="HTMLPreformatted"/>
+        <w:pBdr>
+          <w:top w:val="dashed" w:sz="6" w:space="8" w:color="CCCCCC"/>
+          <w:left w:val="dashed" w:sz="6" w:space="8" w:color="CCCCCC"/>
+          <w:bottom w:val="dashed" w:sz="6" w:space="8" w:color="CCCCCC"/>
+          <w:right w:val="dashed" w:sz="6" w:space="8" w:color="CCCCCC"/>
+        </w:pBdr>
+        <w:shd w:val="clear" w:color="auto" w:fill="EEEEEE"/>
+        <w:spacing w:after="225"/>
+      </w:pPr>
+      <w:r>
+        <w:t>CREATE TABLE &lt;table_name_1&gt; (</w:t>
+      </w:r>
+    </w:p>
+    <w:p>
+      <w:pPr>
+        <w:pStyle w:val="HTMLPreformatted"/>
+        <w:pBdr>
+          <w:top w:val="dashed" w:sz="6" w:space="8" w:color="CCCCCC"/>
+          <w:left w:val="dashed" w:sz="6" w:space="8" w:color="CCCCCC"/>
+          <w:bottom w:val="dashed" w:sz="6" w:space="8" w:color="CCCCCC"/>
+          <w:right w:val="dashed" w:sz="6" w:space="8" w:color="CCCCCC"/>
+        </w:pBdr>
+        <w:shd w:val="clear" w:color="auto" w:fill="EEEEEE"/>
+        <w:spacing w:after="225"/>
+      </w:pPr>
+      <w:r>
+        <w:t>&lt;column_name_1&gt; &lt;data_type&gt; REFERENCES &lt;table_name_2&gt;(&lt;column_name_2&gt;),</w:t>
+      </w:r>
+    </w:p>
+    <w:p>
+      <w:pPr>
+        <w:pStyle w:val="HTMLPreformatted"/>
+        <w:pBdr>
+          <w:top w:val="dashed" w:sz="6" w:space="8" w:color="CCCCCC"/>
+          <w:left w:val="dashed" w:sz="6" w:space="8" w:color="CCCCCC"/>
+          <w:bottom w:val="dashed" w:sz="6" w:space="8" w:color="CCCCCC"/>
+          <w:right w:val="dashed" w:sz="6" w:space="8" w:color="CCCCCC"/>
+        </w:pBdr>
+        <w:shd w:val="clear" w:color="auto" w:fill="EEEEEE"/>
+        <w:spacing w:after="225"/>
+      </w:pPr>
+      <w:r>
+        <w:t>);</w:t>
+      </w:r>
+    </w:p>
+    <w:p>
+      <w:pPr>
+        <w:rPr>
+          <w:lang w:val="vi-VN"/>
+        </w:rPr>
+      </w:pPr>
+      <w:r>
+        <w:rPr>
+          <w:lang w:val="vi-VN"/>
+        </w:rPr>
+        <w:br w:type="page"/>
+      </w:r>
+    </w:p>
+    <w:p>
+      <w:pPr>
+        <w:pStyle w:val="Heading3"/>
+      </w:pPr>
+      <w:r>
+        <w:lastRenderedPageBreak/>
+        <w:t>Database Constraints (5</w:t>
+      </w:r>
+      <w:r>
+        <w:t>)</w:t>
+      </w:r>
+    </w:p>
+    <w:p>
+      <w:pPr>
+        <w:pStyle w:val="Heading4"/>
+        <w:rPr>
+          <w:lang w:val="vi-VN"/>
+        </w:rPr>
+      </w:pPr>
+      <w:r>
+        <w:rPr>
+          <w:lang w:val="vi-VN"/>
+        </w:rPr>
+        <w:t>Ràng buộc CHECK là gì?</w:t>
+      </w:r>
+    </w:p>
+    <w:p>
+      <w:pPr>
+        <w:pStyle w:val="NormalWeb"/>
+        <w:shd w:val="clear" w:color="auto" w:fill="FFFFFF"/>
+        <w:spacing w:before="0" w:beforeAutospacing="0" w:after="150" w:afterAutospacing="0"/>
+        <w:jc w:val="both"/>
+        <w:rPr>
+          <w:rFonts w:asciiTheme="majorHAnsi" w:hAnsiTheme="majorHAnsi" w:cstheme="majorHAnsi"/>
+          <w:color w:val="3D4251"/>
+          <w:sz w:val="23"/>
+          <w:szCs w:val="23"/>
+          <w:lang w:val="vi-VN"/>
+        </w:rPr>
+      </w:pPr>
+      <w:r>
+        <w:rPr>
+          <w:rFonts w:asciiTheme="majorHAnsi" w:hAnsiTheme="majorHAnsi" w:cstheme="majorHAnsi"/>
+          <w:color w:val="3D4251"/>
+          <w:sz w:val="23"/>
+          <w:szCs w:val="23"/>
+          <w:lang w:val="vi-VN"/>
+        </w:rPr>
+        <w:t>Ràng buộc </w:t>
+      </w:r>
+      <w:r>
+        <w:rPr>
+          <w:rStyle w:val="HTMLCode"/>
+          <w:rFonts w:asciiTheme="majorHAnsi" w:hAnsiTheme="majorHAnsi" w:cstheme="majorHAnsi"/>
+          <w:color w:val="C7254E"/>
+          <w:shd w:val="clear" w:color="auto" w:fill="F9F2F4"/>
+          <w:lang w:val="vi-VN"/>
+        </w:rPr>
+        <w:t>CHECK</w:t>
+      </w:r>
+      <w:r>
+        <w:rPr>
+          <w:rFonts w:asciiTheme="majorHAnsi" w:hAnsiTheme="majorHAnsi" w:cstheme="majorHAnsi"/>
+          <w:color w:val="3D4251"/>
+          <w:sz w:val="23"/>
+          <w:szCs w:val="23"/>
+          <w:lang w:val="vi-VN"/>
+        </w:rPr>
+        <w:t xml:space="preserve"> là một loại ràng buộc cho phép bạn chỉ định nếu một giá trị trong cột phải đáp ứng một yêu cầu cụ thể. </w:t>
+      </w:r>
+    </w:p>
+    <w:p>
+      <w:pPr>
+        <w:pStyle w:val="NormalWeb"/>
+        <w:numPr>
+          <w:ilvl w:val="0"/>
+          <w:numId w:val="29"/>
+        </w:numPr>
+        <w:shd w:val="clear" w:color="auto" w:fill="FFFFFF"/>
+        <w:spacing w:before="0" w:beforeAutospacing="0" w:after="150" w:afterAutospacing="0"/>
+        <w:jc w:val="both"/>
+        <w:rPr>
+          <w:rFonts w:asciiTheme="majorHAnsi" w:hAnsiTheme="majorHAnsi" w:cstheme="majorHAnsi"/>
+          <w:color w:val="3D4251"/>
+          <w:sz w:val="23"/>
+          <w:szCs w:val="23"/>
+        </w:rPr>
+      </w:pPr>
+      <w:r>
+        <w:rPr>
+          <w:rFonts w:asciiTheme="majorHAnsi" w:hAnsiTheme="majorHAnsi" w:cstheme="majorHAnsi"/>
+          <w:color w:val="3D4251"/>
+          <w:sz w:val="23"/>
+          <w:szCs w:val="23"/>
+          <w:lang w:val="vi-VN"/>
+        </w:rPr>
+        <w:t>Ràng buộc </w:t>
+      </w:r>
+      <w:r>
+        <w:rPr>
+          <w:rStyle w:val="HTMLCode"/>
+          <w:rFonts w:asciiTheme="majorHAnsi" w:hAnsiTheme="majorHAnsi" w:cstheme="majorHAnsi"/>
+          <w:color w:val="C7254E"/>
+          <w:shd w:val="clear" w:color="auto" w:fill="F9F2F4"/>
+          <w:lang w:val="vi-VN"/>
+        </w:rPr>
+        <w:t>CHECK</w:t>
+      </w:r>
+      <w:r>
+        <w:rPr>
+          <w:rFonts w:asciiTheme="majorHAnsi" w:hAnsiTheme="majorHAnsi" w:cstheme="majorHAnsi"/>
+          <w:color w:val="3D4251"/>
+          <w:sz w:val="23"/>
+          <w:szCs w:val="23"/>
+          <w:lang w:val="vi-VN"/>
+        </w:rPr>
+        <w:t xml:space="preserve"> sử dụng biểu thức Boolean để đánh giá các giá trị trước khi chèn hoặc cập nhật vào cột. </w:t>
+      </w:r>
+      <w:r>
+        <w:rPr>
+          <w:rFonts w:asciiTheme="majorHAnsi" w:hAnsiTheme="majorHAnsi" w:cstheme="majorHAnsi"/>
+          <w:color w:val="3D4251"/>
+          <w:sz w:val="23"/>
+          <w:szCs w:val="23"/>
+        </w:rPr>
+        <w:t>Nếu các giá trị vượt qua kiểm tra, PostgreSQL sẽ chèn hoặc cập nhật các giá trị này vào cột.</w:t>
+      </w:r>
+    </w:p>
+    <w:p>
+      <w:r>
+        <w:rPr>
+          <w:rStyle w:val="Strong"/>
+          <w:rFonts w:asciiTheme="majorHAnsi" w:hAnsiTheme="majorHAnsi" w:cstheme="majorHAnsi"/>
+          <w:b w:val="0"/>
+          <w:bCs w:val="0"/>
+          <w:i/>
+          <w:iCs/>
+          <w:color w:val="3D4251"/>
+          <w:sz w:val="21"/>
+          <w:szCs w:val="21"/>
+        </w:rPr>
+        <w:t>Xác định ràng buộc</w:t>
+      </w:r>
+      <w:r>
+        <w:rPr>
+          <w:rStyle w:val="Emphasis"/>
+          <w:rFonts w:asciiTheme="majorHAnsi" w:hAnsiTheme="majorHAnsi" w:cstheme="majorHAnsi"/>
+          <w:color w:val="3D4251"/>
+          <w:sz w:val="21"/>
+          <w:szCs w:val="21"/>
+        </w:rPr>
+        <w:t> </w:t>
+      </w:r>
+      <w:r>
+        <w:rPr>
+          <w:rStyle w:val="HTMLCode"/>
+          <w:rFonts w:asciiTheme="majorHAnsi" w:eastAsiaTheme="minorEastAsia" w:hAnsiTheme="majorHAnsi" w:cstheme="majorHAnsi"/>
+          <w:i/>
+          <w:iCs/>
+          <w:color w:val="C7254E"/>
+          <w:sz w:val="19"/>
+          <w:szCs w:val="19"/>
+          <w:shd w:val="clear" w:color="auto" w:fill="F9F2F4"/>
+        </w:rPr>
+        <w:t>CHECK</w:t>
+      </w:r>
+      <w:r>
+        <w:rPr>
+          <w:rStyle w:val="Emphasis"/>
+          <w:rFonts w:asciiTheme="majorHAnsi" w:hAnsiTheme="majorHAnsi" w:cstheme="majorHAnsi"/>
+          <w:color w:val="3D4251"/>
+          <w:sz w:val="21"/>
+          <w:szCs w:val="21"/>
+        </w:rPr>
+        <w:t> PostgreSQL khi tạo bảng mới</w:t>
+      </w:r>
+    </w:p>
+    <w:p>
+      <w:pPr>
+        <w:pStyle w:val="NormalWeb"/>
+        <w:shd w:val="clear" w:color="auto" w:fill="FFFFFF"/>
+        <w:spacing w:before="0" w:beforeAutospacing="0" w:after="150" w:afterAutospacing="0"/>
+        <w:jc w:val="both"/>
+        <w:rPr>
+          <w:rFonts w:asciiTheme="majorHAnsi" w:hAnsiTheme="majorHAnsi" w:cstheme="majorHAnsi"/>
+          <w:color w:val="3D4251"/>
+          <w:sz w:val="23"/>
+          <w:szCs w:val="23"/>
+        </w:rPr>
+      </w:pPr>
+      <w:r>
+        <w:rPr>
+          <w:rFonts w:asciiTheme="majorHAnsi" w:hAnsiTheme="majorHAnsi" w:cstheme="majorHAnsi"/>
+          <w:color w:val="3D4251"/>
+          <w:sz w:val="23"/>
+          <w:szCs w:val="23"/>
+        </w:rPr>
+        <w:t>Câu lệnh sau tạo bảng </w:t>
+      </w:r>
+      <w:r>
+        <w:rPr>
+          <w:rStyle w:val="HTMLCode"/>
+          <w:rFonts w:asciiTheme="majorHAnsi" w:hAnsiTheme="majorHAnsi" w:cstheme="majorHAnsi"/>
+          <w:color w:val="C7254E"/>
+          <w:shd w:val="clear" w:color="auto" w:fill="F9F2F4"/>
+        </w:rPr>
+        <w:t>employees</w:t>
+      </w:r>
+    </w:p>
+    <w:p>
+      <w:r>
+        <w:rPr>
+          <w:noProof/>
+        </w:rPr>
+        <w:drawing>
+          <wp:inline distT="0" distB="0" distL="0" distR="0" wp14:anchorId="667FA456" wp14:editId="5FFFB90C">
+            <wp:extent cx="5612130" cy="1943735"/>
+            <wp:effectExtent l="0" t="0" r="7620" b="0"/>
+            <wp:docPr id="21" name="Picture 21"/>
+            <wp:cNvGraphicFramePr>
+              <a:graphicFrameLocks xmlns:a="http://schemas.openxmlformats.org/drawingml/2006/main" noChangeAspect="1"/>
+            </wp:cNvGraphicFramePr>
+            <a:graphic xmlns:a="http://schemas.openxmlformats.org/drawingml/2006/main">
+              <a:graphicData uri="http://schemas.openxmlformats.org/drawingml/2006/picture">
+                <pic:pic xmlns:pic="http://schemas.openxmlformats.org/drawingml/2006/picture">
+                  <pic:nvPicPr>
+                    <pic:cNvPr id="1" name=""/>
+                    <pic:cNvPicPr/>
+                  </pic:nvPicPr>
+                  <pic:blipFill>
+                    <a:blip r:embed="rId25"/>
+                    <a:stretch>
+                      <a:fillRect/>
+                    </a:stretch>
+                  </pic:blipFill>
+                  <pic:spPr>
+                    <a:xfrm>
+                      <a:off x="0" y="0"/>
+                      <a:ext cx="5612130" cy="1943735"/>
+                    </a:xfrm>
+                    <a:prstGeom prst="rect">
+                      <a:avLst/>
+                    </a:prstGeom>
+                  </pic:spPr>
+                </pic:pic>
+              </a:graphicData>
+            </a:graphic>
+          </wp:inline>
+        </w:drawing>
+      </w:r>
+    </w:p>
+    <w:p>
+      <w:pPr>
+        <w:shd w:val="clear" w:color="auto" w:fill="FFFFFF"/>
+        <w:spacing w:after="150" w:line="240" w:lineRule="auto"/>
+        <w:jc w:val="both"/>
+        <w:rPr>
+          <w:rFonts w:asciiTheme="majorHAnsi" w:eastAsia="Times New Roman" w:hAnsiTheme="majorHAnsi" w:cstheme="majorHAnsi"/>
+          <w:color w:val="3D4251"/>
+          <w:sz w:val="23"/>
+          <w:szCs w:val="23"/>
+        </w:rPr>
+      </w:pPr>
+      <w:r>
+        <w:rPr>
+          <w:rFonts w:asciiTheme="majorHAnsi" w:eastAsia="Times New Roman" w:hAnsiTheme="majorHAnsi" w:cstheme="majorHAnsi"/>
+          <w:color w:val="3D4251"/>
+          <w:sz w:val="23"/>
+          <w:szCs w:val="23"/>
+        </w:rPr>
+        <w:t>Bảng </w:t>
+      </w:r>
+      <w:r>
+        <w:rPr>
+          <w:rFonts w:asciiTheme="majorHAnsi" w:eastAsia="Times New Roman" w:hAnsiTheme="majorHAnsi" w:cstheme="majorHAnsi"/>
+          <w:color w:val="C7254E"/>
+          <w:sz w:val="20"/>
+          <w:szCs w:val="20"/>
+          <w:shd w:val="clear" w:color="auto" w:fill="F9F2F4"/>
+        </w:rPr>
+        <w:t>employees</w:t>
+      </w:r>
+      <w:r>
+        <w:rPr>
+          <w:rFonts w:asciiTheme="majorHAnsi" w:eastAsia="Times New Roman" w:hAnsiTheme="majorHAnsi" w:cstheme="majorHAnsi"/>
+          <w:color w:val="3D4251"/>
+          <w:sz w:val="23"/>
+          <w:szCs w:val="23"/>
+        </w:rPr>
+        <w:t> có ba ràng buộc </w:t>
+      </w:r>
+      <w:r>
+        <w:rPr>
+          <w:rFonts w:asciiTheme="majorHAnsi" w:eastAsia="Times New Roman" w:hAnsiTheme="majorHAnsi" w:cstheme="majorHAnsi"/>
+          <w:color w:val="C7254E"/>
+          <w:sz w:val="20"/>
+          <w:szCs w:val="20"/>
+          <w:shd w:val="clear" w:color="auto" w:fill="F9F2F4"/>
+        </w:rPr>
+        <w:t>CHECK</w:t>
+      </w:r>
+      <w:r>
+        <w:rPr>
+          <w:rFonts w:asciiTheme="majorHAnsi" w:eastAsia="Times New Roman" w:hAnsiTheme="majorHAnsi" w:cstheme="majorHAnsi"/>
+          <w:color w:val="3D4251"/>
+          <w:sz w:val="23"/>
+          <w:szCs w:val="23"/>
+        </w:rPr>
+        <w:t> như sau:</w:t>
+      </w:r>
+    </w:p>
+    <w:p>
+      <w:pPr>
+        <w:numPr>
+          <w:ilvl w:val="0"/>
+          <w:numId w:val="41"/>
+        </w:numPr>
+        <w:shd w:val="clear" w:color="auto" w:fill="FFFFFF"/>
+        <w:spacing w:before="100" w:beforeAutospacing="1" w:after="100" w:afterAutospacing="1" w:line="240" w:lineRule="auto"/>
+        <w:jc w:val="both"/>
+        <w:rPr>
+          <w:rFonts w:asciiTheme="majorHAnsi" w:eastAsia="Times New Roman" w:hAnsiTheme="majorHAnsi" w:cstheme="majorHAnsi"/>
+          <w:color w:val="3D4251"/>
+          <w:sz w:val="23"/>
+          <w:szCs w:val="23"/>
+        </w:rPr>
+      </w:pPr>
+      <w:r>
+        <w:rPr>
+          <w:rFonts w:asciiTheme="majorHAnsi" w:eastAsia="Times New Roman" w:hAnsiTheme="majorHAnsi" w:cstheme="majorHAnsi"/>
+          <w:color w:val="3D4251"/>
+          <w:sz w:val="23"/>
+          <w:szCs w:val="23"/>
+        </w:rPr>
+        <w:t>Đầu tiên, ngày sinh (birth_date) của nhân viên phải lớn hơn </w:t>
+      </w:r>
+      <w:r>
+        <w:rPr>
+          <w:rFonts w:asciiTheme="majorHAnsi" w:eastAsia="Times New Roman" w:hAnsiTheme="majorHAnsi" w:cstheme="majorHAnsi"/>
+          <w:color w:val="C7254E"/>
+          <w:sz w:val="20"/>
+          <w:szCs w:val="20"/>
+          <w:shd w:val="clear" w:color="auto" w:fill="F9F2F4"/>
+        </w:rPr>
+        <w:t>01/01/1900</w:t>
+      </w:r>
+      <w:r>
+        <w:rPr>
+          <w:rFonts w:asciiTheme="majorHAnsi" w:eastAsia="Times New Roman" w:hAnsiTheme="majorHAnsi" w:cstheme="majorHAnsi"/>
+          <w:color w:val="3D4251"/>
+          <w:sz w:val="23"/>
+          <w:szCs w:val="23"/>
+        </w:rPr>
+        <w:t>.</w:t>
+      </w:r>
+    </w:p>
+    <w:p>
+      <w:pPr>
+        <w:numPr>
+          <w:ilvl w:val="0"/>
+          <w:numId w:val="41"/>
+        </w:numPr>
+        <w:shd w:val="clear" w:color="auto" w:fill="FFFFFF"/>
+        <w:spacing w:before="100" w:beforeAutospacing="1" w:after="100" w:afterAutospacing="1" w:line="240" w:lineRule="auto"/>
+        <w:jc w:val="both"/>
+        <w:rPr>
+          <w:rFonts w:asciiTheme="majorHAnsi" w:eastAsia="Times New Roman" w:hAnsiTheme="majorHAnsi" w:cstheme="majorHAnsi"/>
+          <w:color w:val="3D4251"/>
+          <w:sz w:val="23"/>
+          <w:szCs w:val="23"/>
+        </w:rPr>
+      </w:pPr>
+      <w:r>
+        <w:rPr>
+          <w:rFonts w:asciiTheme="majorHAnsi" w:eastAsia="Times New Roman" w:hAnsiTheme="majorHAnsi" w:cstheme="majorHAnsi"/>
+          <w:color w:val="3D4251"/>
+          <w:sz w:val="23"/>
+          <w:szCs w:val="23"/>
+        </w:rPr>
+        <w:t>Thứ hai, ngày tham gia (joined_date) phải lớn hơn ngày sinh (birth_date).</w:t>
+      </w:r>
+    </w:p>
+    <w:p>
+      <w:pPr>
+        <w:numPr>
+          <w:ilvl w:val="0"/>
+          <w:numId w:val="41"/>
+        </w:numPr>
+        <w:shd w:val="clear" w:color="auto" w:fill="FFFFFF"/>
+        <w:spacing w:before="100" w:beforeAutospacing="1" w:after="100" w:afterAutospacing="1" w:line="240" w:lineRule="auto"/>
+        <w:jc w:val="both"/>
+        <w:rPr>
+          <w:rFonts w:asciiTheme="majorHAnsi" w:eastAsia="Times New Roman" w:hAnsiTheme="majorHAnsi" w:cstheme="majorHAnsi"/>
+          <w:color w:val="3D4251"/>
+          <w:sz w:val="23"/>
+          <w:szCs w:val="23"/>
+        </w:rPr>
+      </w:pPr>
+      <w:r>
+        <w:rPr>
+          <w:rFonts w:asciiTheme="majorHAnsi" w:eastAsia="Times New Roman" w:hAnsiTheme="majorHAnsi" w:cstheme="majorHAnsi"/>
+          <w:color w:val="3D4251"/>
+          <w:sz w:val="23"/>
+          <w:szCs w:val="23"/>
+        </w:rPr>
+        <w:t>Thứ ba, mức lương phải lớn hơn 0.</w:t>
+      </w:r>
+    </w:p>
+    <w:p>
+      <w:pPr>
+        <w:shd w:val="clear" w:color="auto" w:fill="FFFFFF"/>
+        <w:spacing w:after="150" w:line="240" w:lineRule="auto"/>
+        <w:jc w:val="both"/>
+        <w:rPr>
+          <w:rFonts w:asciiTheme="majorHAnsi" w:eastAsia="Times New Roman" w:hAnsiTheme="majorHAnsi" w:cstheme="majorHAnsi"/>
+          <w:color w:val="3D4251"/>
+          <w:sz w:val="23"/>
+          <w:szCs w:val="23"/>
+        </w:rPr>
+      </w:pPr>
+      <w:r>
+        <w:rPr>
+          <w:rFonts w:asciiTheme="majorHAnsi" w:eastAsia="Times New Roman" w:hAnsiTheme="majorHAnsi" w:cstheme="majorHAnsi"/>
+          <w:color w:val="3D4251"/>
+          <w:sz w:val="23"/>
+          <w:szCs w:val="23"/>
+        </w:rPr>
+        <w:t>Hãy thử chèn một hàng mới vào bảng </w:t>
+      </w:r>
+      <w:r>
+        <w:rPr>
+          <w:rFonts w:asciiTheme="majorHAnsi" w:eastAsia="Times New Roman" w:hAnsiTheme="majorHAnsi" w:cstheme="majorHAnsi"/>
+          <w:color w:val="C7254E"/>
+          <w:sz w:val="20"/>
+          <w:szCs w:val="20"/>
+          <w:shd w:val="clear" w:color="auto" w:fill="F9F2F4"/>
+        </w:rPr>
+        <w:t>employees</w:t>
+      </w:r>
+      <w:r>
+        <w:rPr>
+          <w:rFonts w:asciiTheme="majorHAnsi" w:eastAsia="Times New Roman" w:hAnsiTheme="majorHAnsi" w:cstheme="majorHAnsi"/>
+          <w:color w:val="3D4251"/>
+          <w:sz w:val="23"/>
+          <w:szCs w:val="23"/>
+        </w:rPr>
+        <w:t> như sau:</w:t>
+      </w:r>
+    </w:p>
+    <w:p>
+      <w:pPr>
+        <w:pStyle w:val="HTMLPreformatted"/>
+        <w:pBdr>
+          <w:top w:val="single" w:sz="6" w:space="7" w:color="CCCCCC"/>
+          <w:left w:val="single" w:sz="6" w:space="7" w:color="CCCCCC"/>
+          <w:bottom w:val="single" w:sz="6" w:space="7" w:color="CCCCCC"/>
+          <w:right w:val="single" w:sz="6" w:space="7" w:color="CCCCCC"/>
+        </w:pBdr>
+        <w:shd w:val="clear" w:color="auto" w:fill="F5F5F5"/>
+        <w:wordWrap w:val="0"/>
+        <w:spacing w:after="150"/>
+        <w:jc w:val="both"/>
+        <w:rPr>
+          <w:rFonts w:ascii="Consolas" w:hAnsi="Consolas"/>
+          <w:color w:val="333333"/>
+        </w:rPr>
+      </w:pPr>
+      <w:r>
+        <w:rPr>
+          <w:rFonts w:ascii="Consolas" w:hAnsi="Consolas"/>
+          <w:color w:val="0000FF"/>
+        </w:rPr>
+        <w:t>INSERT INTO</w:t>
+      </w:r>
+      <w:r>
+        <w:rPr>
+          <w:rFonts w:ascii="Consolas" w:hAnsi="Consolas"/>
+          <w:color w:val="333333"/>
+        </w:rPr>
+        <w:t xml:space="preserve"> employees (first_name, last_name, birth_date, joined_date, </w:t>
+      </w:r>
+      <w:r>
+        <w:rPr>
+          <w:rFonts w:ascii="Consolas" w:hAnsi="Consolas"/>
+          <w:color w:val="333333"/>
+        </w:rPr>
+        <w:tab/>
+        <w:t>salary)</w:t>
+      </w:r>
+    </w:p>
+    <w:p>
+      <w:pPr>
+        <w:pStyle w:val="HTMLPreformatted"/>
+        <w:pBdr>
+          <w:top w:val="single" w:sz="6" w:space="7" w:color="CCCCCC"/>
+          <w:left w:val="single" w:sz="6" w:space="7" w:color="CCCCCC"/>
+          <w:bottom w:val="single" w:sz="6" w:space="7" w:color="CCCCCC"/>
+          <w:right w:val="single" w:sz="6" w:space="7" w:color="CCCCCC"/>
+        </w:pBdr>
+        <w:shd w:val="clear" w:color="auto" w:fill="F5F5F5"/>
+        <w:wordWrap w:val="0"/>
+        <w:spacing w:after="150"/>
+        <w:jc w:val="both"/>
+        <w:rPr>
+          <w:rFonts w:ascii="Consolas" w:hAnsi="Consolas"/>
+          <w:color w:val="333333"/>
+        </w:rPr>
+      </w:pPr>
+      <w:r>
+        <w:rPr>
+          <w:rFonts w:ascii="Consolas" w:hAnsi="Consolas"/>
+          <w:color w:val="0000FF"/>
+        </w:rPr>
+        <w:t>VALUES</w:t>
+      </w:r>
+      <w:r>
+        <w:rPr>
+          <w:rFonts w:ascii="Consolas" w:hAnsi="Consolas"/>
+          <w:color w:val="333333"/>
+        </w:rPr>
+        <w:t xml:space="preserve"> (</w:t>
+      </w:r>
+      <w:r>
+        <w:rPr>
+          <w:rFonts w:ascii="Consolas" w:hAnsi="Consolas"/>
+          <w:color w:val="FF0000"/>
+        </w:rPr>
+        <w:t>'John'</w:t>
+      </w:r>
+      <w:r>
+        <w:rPr>
+          <w:rFonts w:ascii="Consolas" w:hAnsi="Consolas"/>
+          <w:color w:val="333333"/>
+        </w:rPr>
+        <w:t xml:space="preserve">, </w:t>
+      </w:r>
+      <w:r>
+        <w:rPr>
+          <w:rFonts w:ascii="Consolas" w:hAnsi="Consolas"/>
+          <w:color w:val="FF0000"/>
+        </w:rPr>
+        <w:t>'Doe'</w:t>
+      </w:r>
+      <w:r>
+        <w:rPr>
+          <w:rFonts w:ascii="Consolas" w:hAnsi="Consolas"/>
+          <w:color w:val="333333"/>
+        </w:rPr>
+        <w:t xml:space="preserve">, </w:t>
+      </w:r>
+      <w:r>
+        <w:rPr>
+          <w:rFonts w:ascii="Consolas" w:hAnsi="Consolas"/>
+          <w:color w:val="FF0000"/>
+        </w:rPr>
+        <w:t>'1972-01-01'</w:t>
+      </w:r>
+      <w:r>
+        <w:rPr>
+          <w:rFonts w:ascii="Consolas" w:hAnsi="Consolas"/>
+          <w:color w:val="333333"/>
+        </w:rPr>
+        <w:t xml:space="preserve">, </w:t>
+      </w:r>
+      <w:r>
+        <w:rPr>
+          <w:rFonts w:ascii="Consolas" w:hAnsi="Consolas"/>
+          <w:color w:val="FF0000"/>
+        </w:rPr>
+        <w:t>'2015-07-01'</w:t>
+      </w:r>
+      <w:r>
+        <w:rPr>
+          <w:rFonts w:ascii="Consolas" w:hAnsi="Consolas"/>
+          <w:color w:val="333333"/>
+        </w:rPr>
+        <w:t xml:space="preserve">, </w:t>
+      </w:r>
+      <w:r>
+        <w:rPr>
+          <w:rFonts w:ascii="Consolas" w:hAnsi="Consolas"/>
+          <w:color w:val="0000FF"/>
+        </w:rPr>
+        <w:t>-100000</w:t>
+      </w:r>
+      <w:r>
+        <w:rPr>
+          <w:rFonts w:ascii="Consolas" w:hAnsi="Consolas"/>
+          <w:color w:val="333333"/>
+        </w:rPr>
+        <w:t>);</w:t>
+      </w:r>
+    </w:p>
+    <w:p>
+      <w:pPr>
+        <w:rPr>
+          <w:rFonts w:asciiTheme="majorHAnsi" w:hAnsiTheme="majorHAnsi" w:cstheme="majorHAnsi"/>
+          <w:color w:val="3D4251"/>
+          <w:sz w:val="23"/>
+          <w:szCs w:val="23"/>
+          <w:shd w:val="clear" w:color="auto" w:fill="FFFFFF"/>
+        </w:rPr>
+      </w:pPr>
+      <w:r>
+        <w:rPr>
+          <w:rFonts w:asciiTheme="majorHAnsi" w:hAnsiTheme="majorHAnsi" w:cstheme="majorHAnsi"/>
+          <w:color w:val="3D4251"/>
+          <w:sz w:val="23"/>
+          <w:szCs w:val="23"/>
+          <w:shd w:val="clear" w:color="auto" w:fill="FFFFFF"/>
+        </w:rPr>
+        <w:t>Câu lệnh trên đã cố gắng chèn một mức lương âm vào cột </w:t>
+      </w:r>
+      <w:r>
+        <w:rPr>
+          <w:rStyle w:val="HTMLCode"/>
+          <w:rFonts w:asciiTheme="majorHAnsi" w:eastAsiaTheme="majorEastAsia" w:hAnsiTheme="majorHAnsi" w:cstheme="majorHAnsi"/>
+          <w:color w:val="C7254E"/>
+          <w:shd w:val="clear" w:color="auto" w:fill="F9F2F4"/>
+        </w:rPr>
+        <w:t>salary</w:t>
+      </w:r>
+      <w:r>
+        <w:rPr>
+          <w:rFonts w:asciiTheme="majorHAnsi" w:hAnsiTheme="majorHAnsi" w:cstheme="majorHAnsi"/>
+          <w:color w:val="3D4251"/>
+          <w:sz w:val="23"/>
+          <w:szCs w:val="23"/>
+          <w:shd w:val="clear" w:color="auto" w:fill="FFFFFF"/>
+        </w:rPr>
+        <w:t>. Vì thế mà PostgreSQL đã trả về thông báo lỗi sau:</w:t>
+      </w:r>
+    </w:p>
+    <w:p>
+      <w:pPr>
+        <w:pStyle w:val="HTMLPreformatted"/>
+        <w:pBdr>
+          <w:top w:val="single" w:sz="6" w:space="7" w:color="CCCCCC"/>
+          <w:left w:val="single" w:sz="6" w:space="7" w:color="CCCCCC"/>
+          <w:bottom w:val="single" w:sz="6" w:space="7" w:color="CCCCCC"/>
+          <w:right w:val="single" w:sz="6" w:space="7" w:color="CCCCCC"/>
+        </w:pBdr>
+        <w:shd w:val="clear" w:color="auto" w:fill="F5F5F5"/>
+        <w:wordWrap w:val="0"/>
+        <w:spacing w:after="150"/>
+        <w:jc w:val="both"/>
+        <w:rPr>
+          <w:rFonts w:ascii="Consolas" w:hAnsi="Consolas"/>
+          <w:color w:val="333333"/>
+        </w:rPr>
+      </w:pPr>
+      <w:r>
+        <w:rPr>
+          <w:rFonts w:ascii="Consolas" w:hAnsi="Consolas"/>
+          <w:color w:val="333333"/>
+        </w:rPr>
+        <w:t>ERROR:  new row for relation "employees" violates check constraint "employees_salary_check"</w:t>
+      </w:r>
+    </w:p>
+    <w:p>
+      <w:pPr>
+        <w:pStyle w:val="NormalWeb"/>
+        <w:shd w:val="clear" w:color="auto" w:fill="FFFFFF"/>
+        <w:spacing w:before="0" w:beforeAutospacing="0" w:after="150" w:afterAutospacing="0"/>
+        <w:jc w:val="both"/>
+        <w:rPr>
+          <w:rFonts w:asciiTheme="majorHAnsi" w:hAnsiTheme="majorHAnsi" w:cstheme="majorHAnsi"/>
+          <w:color w:val="3D4251"/>
+          <w:sz w:val="23"/>
+          <w:szCs w:val="23"/>
+        </w:rPr>
+      </w:pPr>
+      <w:r>
+        <w:rPr>
+          <w:rFonts w:asciiTheme="majorHAnsi" w:hAnsiTheme="majorHAnsi" w:cstheme="majorHAnsi"/>
+          <w:color w:val="3D4251"/>
+          <w:sz w:val="23"/>
+          <w:szCs w:val="23"/>
+        </w:rPr>
+        <w:lastRenderedPageBreak/>
+        <w:t>Việc chèn đã không được thực hiện thành công do ràng buộc </w:t>
+      </w:r>
+      <w:r>
+        <w:rPr>
+          <w:rStyle w:val="HTMLCode"/>
+          <w:rFonts w:asciiTheme="majorHAnsi" w:hAnsiTheme="majorHAnsi" w:cstheme="majorHAnsi"/>
+          <w:color w:val="C7254E"/>
+          <w:shd w:val="clear" w:color="auto" w:fill="F9F2F4"/>
+        </w:rPr>
+        <w:t>CHECK</w:t>
+      </w:r>
+      <w:r>
+        <w:rPr>
+          <w:rFonts w:asciiTheme="majorHAnsi" w:hAnsiTheme="majorHAnsi" w:cstheme="majorHAnsi"/>
+          <w:color w:val="3D4251"/>
+          <w:sz w:val="23"/>
+          <w:szCs w:val="23"/>
+        </w:rPr>
+        <w:t> trên cột </w:t>
+      </w:r>
+      <w:r>
+        <w:rPr>
+          <w:rStyle w:val="HTMLCode"/>
+          <w:rFonts w:asciiTheme="majorHAnsi" w:hAnsiTheme="majorHAnsi" w:cstheme="majorHAnsi"/>
+          <w:color w:val="C7254E"/>
+          <w:shd w:val="clear" w:color="auto" w:fill="F9F2F4"/>
+        </w:rPr>
+        <w:t>salary</w:t>
+      </w:r>
+      <w:r>
+        <w:rPr>
+          <w:rFonts w:asciiTheme="majorHAnsi" w:hAnsiTheme="majorHAnsi" w:cstheme="majorHAnsi"/>
+          <w:color w:val="3D4251"/>
+          <w:sz w:val="23"/>
+          <w:szCs w:val="23"/>
+        </w:rPr>
+        <w:t> chỉ chấp nhận các giá trị dương.</w:t>
+      </w:r>
+    </w:p>
+    <w:p>
+      <w:r>
+        <w:rPr>
+          <w:rStyle w:val="Strong"/>
+          <w:rFonts w:asciiTheme="majorHAnsi" w:hAnsiTheme="majorHAnsi" w:cstheme="majorHAnsi"/>
+          <w:b w:val="0"/>
+          <w:bCs w:val="0"/>
+          <w:i/>
+          <w:iCs/>
+          <w:color w:val="3D4251"/>
+          <w:sz w:val="21"/>
+          <w:szCs w:val="21"/>
+        </w:rPr>
+        <w:t>Xác định ràng buộc</w:t>
+      </w:r>
+      <w:r>
+        <w:rPr>
+          <w:rStyle w:val="Emphasis"/>
+          <w:rFonts w:asciiTheme="majorHAnsi" w:hAnsiTheme="majorHAnsi" w:cstheme="majorHAnsi"/>
+          <w:color w:val="3D4251"/>
+          <w:sz w:val="21"/>
+          <w:szCs w:val="21"/>
+        </w:rPr>
+        <w:t> </w:t>
+      </w:r>
+      <w:r>
+        <w:rPr>
+          <w:rStyle w:val="HTMLCode"/>
+          <w:rFonts w:asciiTheme="majorHAnsi" w:eastAsiaTheme="minorEastAsia" w:hAnsiTheme="majorHAnsi" w:cstheme="majorHAnsi"/>
+          <w:i/>
+          <w:iCs/>
+          <w:color w:val="C7254E"/>
+          <w:sz w:val="19"/>
+          <w:szCs w:val="19"/>
+          <w:shd w:val="clear" w:color="auto" w:fill="F9F2F4"/>
+        </w:rPr>
+        <w:t>CHECK</w:t>
+      </w:r>
+      <w:r>
+        <w:rPr>
+          <w:rStyle w:val="Emphasis"/>
+          <w:rFonts w:asciiTheme="majorHAnsi" w:hAnsiTheme="majorHAnsi" w:cstheme="majorHAnsi"/>
+          <w:color w:val="3D4251"/>
+          <w:sz w:val="21"/>
+          <w:szCs w:val="21"/>
+        </w:rPr>
+        <w:t> PostgreSQL trong các bảng hiện có</w:t>
+      </w:r>
+    </w:p>
+    <w:p>
+      <w:pPr>
+        <w:pStyle w:val="NormalWeb"/>
+        <w:shd w:val="clear" w:color="auto" w:fill="FFFFFF"/>
+        <w:spacing w:before="0" w:beforeAutospacing="0" w:after="150" w:afterAutospacing="0"/>
+        <w:jc w:val="both"/>
+        <w:rPr>
+          <w:rFonts w:asciiTheme="majorHAnsi" w:hAnsiTheme="majorHAnsi" w:cstheme="majorHAnsi"/>
+          <w:color w:val="3D4251"/>
+          <w:sz w:val="23"/>
+          <w:szCs w:val="23"/>
+        </w:rPr>
+      </w:pPr>
+      <w:r>
+        <w:rPr>
+          <w:rFonts w:asciiTheme="majorHAnsi" w:hAnsiTheme="majorHAnsi" w:cstheme="majorHAnsi"/>
+          <w:color w:val="3D4251"/>
+          <w:sz w:val="23"/>
+          <w:szCs w:val="23"/>
+        </w:rPr>
+        <w:t>Giả sử, bạn có một bảng hiện có trong cơ sở dữ liệu có tên là </w:t>
+      </w:r>
+      <w:r>
+        <w:rPr>
+          <w:rStyle w:val="HTMLCode"/>
+          <w:rFonts w:asciiTheme="majorHAnsi" w:hAnsiTheme="majorHAnsi" w:cstheme="majorHAnsi"/>
+          <w:color w:val="C7254E"/>
+          <w:shd w:val="clear" w:color="auto" w:fill="F9F2F4"/>
+        </w:rPr>
+        <w:t>price_list</w:t>
+      </w:r>
+    </w:p>
+    <w:p>
+      <w:pPr>
+        <w:rPr>
+          <w:rFonts w:asciiTheme="majorHAnsi" w:hAnsiTheme="majorHAnsi" w:cstheme="majorHAnsi"/>
+        </w:rPr>
+      </w:pPr>
+      <w:r>
+        <w:rPr>
+          <w:noProof/>
+        </w:rPr>
+        <w:drawing>
+          <wp:inline distT="0" distB="0" distL="0" distR="0" wp14:anchorId="2AFECF4E" wp14:editId="28FD3782">
+            <wp:extent cx="5612130" cy="1932305"/>
+            <wp:effectExtent l="0" t="0" r="7620" b="0"/>
+            <wp:docPr id="22" name="Picture 22"/>
+            <wp:cNvGraphicFramePr>
+              <a:graphicFrameLocks xmlns:a="http://schemas.openxmlformats.org/drawingml/2006/main" noChangeAspect="1"/>
+            </wp:cNvGraphicFramePr>
+            <a:graphic xmlns:a="http://schemas.openxmlformats.org/drawingml/2006/main">
+              <a:graphicData uri="http://schemas.openxmlformats.org/drawingml/2006/picture">
+                <pic:pic xmlns:pic="http://schemas.openxmlformats.org/drawingml/2006/picture">
+                  <pic:nvPicPr>
+                    <pic:cNvPr id="1" name=""/>
+                    <pic:cNvPicPr/>
+                  </pic:nvPicPr>
+                  <pic:blipFill>
+                    <a:blip r:embed="rId26"/>
+                    <a:stretch>
+                      <a:fillRect/>
+                    </a:stretch>
+                  </pic:blipFill>
+                  <pic:spPr>
+                    <a:xfrm>
+                      <a:off x="0" y="0"/>
+                      <a:ext cx="5612130" cy="1932305"/>
+                    </a:xfrm>
+                    <a:prstGeom prst="rect">
+                      <a:avLst/>
+                    </a:prstGeom>
+                  </pic:spPr>
+                </pic:pic>
+              </a:graphicData>
+            </a:graphic>
+          </wp:inline>
+        </w:drawing>
+      </w:r>
+    </w:p>
+    <w:p>
+      <w:pPr>
+        <w:rPr>
+          <w:rFonts w:asciiTheme="majorHAnsi" w:hAnsiTheme="majorHAnsi" w:cstheme="majorHAnsi"/>
+          <w:color w:val="3D4251"/>
+          <w:sz w:val="23"/>
+          <w:szCs w:val="23"/>
+          <w:shd w:val="clear" w:color="auto" w:fill="FFFFFF"/>
+        </w:rPr>
+      </w:pPr>
+      <w:r>
+        <w:rPr>
+          <w:rFonts w:asciiTheme="majorHAnsi" w:hAnsiTheme="majorHAnsi" w:cstheme="majorHAnsi"/>
+          <w:color w:val="3D4251"/>
+          <w:sz w:val="23"/>
+          <w:szCs w:val="23"/>
+          <w:shd w:val="clear" w:color="auto" w:fill="FFFFFF"/>
+        </w:rPr>
+        <w:t>Bây giờ, bạn sử dụng câu lệnh </w:t>
+      </w:r>
+      <w:r>
+        <w:rPr>
+          <w:rStyle w:val="HTMLCode"/>
+          <w:rFonts w:asciiTheme="majorHAnsi" w:eastAsiaTheme="majorEastAsia" w:hAnsiTheme="majorHAnsi" w:cstheme="majorHAnsi"/>
+          <w:color w:val="C7254E"/>
+          <w:shd w:val="clear" w:color="auto" w:fill="F9F2F4"/>
+        </w:rPr>
+        <w:t>ALTER TABLE</w:t>
+      </w:r>
+      <w:r>
+        <w:rPr>
+          <w:rFonts w:asciiTheme="majorHAnsi" w:hAnsiTheme="majorHAnsi" w:cstheme="majorHAnsi"/>
+          <w:color w:val="3D4251"/>
+          <w:sz w:val="23"/>
+          <w:szCs w:val="23"/>
+          <w:shd w:val="clear" w:color="auto" w:fill="FFFFFF"/>
+        </w:rPr>
+        <w:t> để thêm các ràng buộc </w:t>
+      </w:r>
+      <w:r>
+        <w:rPr>
+          <w:rStyle w:val="HTMLCode"/>
+          <w:rFonts w:asciiTheme="majorHAnsi" w:eastAsiaTheme="majorEastAsia" w:hAnsiTheme="majorHAnsi" w:cstheme="majorHAnsi"/>
+          <w:color w:val="C7254E"/>
+          <w:shd w:val="clear" w:color="auto" w:fill="F9F2F4"/>
+        </w:rPr>
+        <w:t>CHECK</w:t>
+      </w:r>
+      <w:r>
+        <w:rPr>
+          <w:rFonts w:asciiTheme="majorHAnsi" w:hAnsiTheme="majorHAnsi" w:cstheme="majorHAnsi"/>
+          <w:color w:val="3D4251"/>
+          <w:sz w:val="23"/>
+          <w:szCs w:val="23"/>
+          <w:shd w:val="clear" w:color="auto" w:fill="FFFFFF"/>
+        </w:rPr>
+        <w:t> vào bảng </w:t>
+      </w:r>
+      <w:r>
+        <w:rPr>
+          <w:rStyle w:val="HTMLCode"/>
+          <w:rFonts w:asciiTheme="majorHAnsi" w:eastAsiaTheme="majorEastAsia" w:hAnsiTheme="majorHAnsi" w:cstheme="majorHAnsi"/>
+          <w:color w:val="C7254E"/>
+          <w:shd w:val="clear" w:color="auto" w:fill="F9F2F4"/>
+        </w:rPr>
+        <w:t>price_list</w:t>
+      </w:r>
+      <w:r>
+        <w:rPr>
+          <w:rFonts w:asciiTheme="majorHAnsi" w:hAnsiTheme="majorHAnsi" w:cstheme="majorHAnsi"/>
+          <w:color w:val="3D4251"/>
+          <w:sz w:val="23"/>
+          <w:szCs w:val="23"/>
+          <w:shd w:val="clear" w:color="auto" w:fill="FFFFFF"/>
+        </w:rPr>
+        <w:t> rằng </w:t>
+      </w:r>
+      <w:r>
+        <w:rPr>
+          <w:rStyle w:val="HTMLCode"/>
+          <w:rFonts w:asciiTheme="majorHAnsi" w:eastAsiaTheme="majorEastAsia" w:hAnsiTheme="majorHAnsi" w:cstheme="majorHAnsi"/>
+          <w:color w:val="C7254E"/>
+          <w:shd w:val="clear" w:color="auto" w:fill="F9F2F4"/>
+        </w:rPr>
+        <w:t>price</w:t>
+      </w:r>
+      <w:r>
+        <w:rPr>
+          <w:rFonts w:asciiTheme="majorHAnsi" w:hAnsiTheme="majorHAnsi" w:cstheme="majorHAnsi"/>
+          <w:color w:val="3D4251"/>
+          <w:sz w:val="23"/>
+          <w:szCs w:val="23"/>
+          <w:shd w:val="clear" w:color="auto" w:fill="FFFFFF"/>
+        </w:rPr>
+        <w:t> và </w:t>
+      </w:r>
+      <w:r>
+        <w:rPr>
+          <w:rStyle w:val="HTMLCode"/>
+          <w:rFonts w:asciiTheme="majorHAnsi" w:eastAsiaTheme="majorEastAsia" w:hAnsiTheme="majorHAnsi" w:cstheme="majorHAnsi"/>
+          <w:color w:val="C7254E"/>
+          <w:shd w:val="clear" w:color="auto" w:fill="F9F2F4"/>
+        </w:rPr>
+        <w:t>discount</w:t>
+      </w:r>
+      <w:r>
+        <w:rPr>
+          <w:rFonts w:asciiTheme="majorHAnsi" w:hAnsiTheme="majorHAnsi" w:cstheme="majorHAnsi"/>
+          <w:color w:val="3D4251"/>
+          <w:sz w:val="23"/>
+          <w:szCs w:val="23"/>
+          <w:shd w:val="clear" w:color="auto" w:fill="FFFFFF"/>
+        </w:rPr>
+        <w:t> phải lớn hơn 0 và </w:t>
+      </w:r>
+      <w:r>
+        <w:rPr>
+          <w:rStyle w:val="HTMLCode"/>
+          <w:rFonts w:asciiTheme="majorHAnsi" w:eastAsiaTheme="majorEastAsia" w:hAnsiTheme="majorHAnsi" w:cstheme="majorHAnsi"/>
+          <w:color w:val="C7254E"/>
+          <w:shd w:val="clear" w:color="auto" w:fill="F9F2F4"/>
+        </w:rPr>
+        <w:t>discount</w:t>
+      </w:r>
+      <w:r>
+        <w:rPr>
+          <w:rFonts w:asciiTheme="majorHAnsi" w:hAnsiTheme="majorHAnsi" w:cstheme="majorHAnsi"/>
+          <w:color w:val="3D4251"/>
+          <w:sz w:val="23"/>
+          <w:szCs w:val="23"/>
+          <w:shd w:val="clear" w:color="auto" w:fill="FFFFFF"/>
+        </w:rPr>
+        <w:t> nhỏ hơn </w:t>
+      </w:r>
+      <w:r>
+        <w:rPr>
+          <w:rStyle w:val="HTMLCode"/>
+          <w:rFonts w:asciiTheme="majorHAnsi" w:eastAsiaTheme="majorEastAsia" w:hAnsiTheme="majorHAnsi" w:cstheme="majorHAnsi"/>
+          <w:color w:val="C7254E"/>
+          <w:shd w:val="clear" w:color="auto" w:fill="F9F2F4"/>
+        </w:rPr>
+        <w:t>price</w:t>
+      </w:r>
+      <w:r>
+        <w:rPr>
+          <w:rFonts w:asciiTheme="majorHAnsi" w:hAnsiTheme="majorHAnsi" w:cstheme="majorHAnsi"/>
+          <w:color w:val="3D4251"/>
+          <w:sz w:val="23"/>
+          <w:szCs w:val="23"/>
+          <w:shd w:val="clear" w:color="auto" w:fill="FFFFFF"/>
+        </w:rPr>
+        <w:t>. Như vậy chúng ta cần sử dụng biểu thức Boolean chứa toán tử </w:t>
+      </w:r>
+      <w:r>
+        <w:rPr>
+          <w:rStyle w:val="HTMLCode"/>
+          <w:rFonts w:asciiTheme="majorHAnsi" w:eastAsiaTheme="majorEastAsia" w:hAnsiTheme="majorHAnsi" w:cstheme="majorHAnsi"/>
+          <w:color w:val="C7254E"/>
+          <w:shd w:val="clear" w:color="auto" w:fill="F9F2F4"/>
+        </w:rPr>
+        <w:t>AND</w:t>
+      </w:r>
+      <w:r>
+        <w:rPr>
+          <w:rFonts w:asciiTheme="majorHAnsi" w:hAnsiTheme="majorHAnsi" w:cstheme="majorHAnsi"/>
+          <w:color w:val="3D4251"/>
+          <w:sz w:val="23"/>
+          <w:szCs w:val="23"/>
+          <w:shd w:val="clear" w:color="auto" w:fill="FFFFFF"/>
+        </w:rPr>
+        <w:t> để thêm ràng buộc như sau:</w:t>
+      </w:r>
+    </w:p>
+    <w:p>
+      <w:pPr>
+        <w:rPr>
+          <w:rFonts w:asciiTheme="majorHAnsi" w:hAnsiTheme="majorHAnsi" w:cstheme="majorHAnsi"/>
+        </w:rPr>
+      </w:pPr>
+      <w:r>
+        <w:rPr>
+          <w:noProof/>
+        </w:rPr>
+        <w:drawing>
+          <wp:inline distT="0" distB="0" distL="0" distR="0" wp14:anchorId="3F3FF795" wp14:editId="07BE376A">
+            <wp:extent cx="5612130" cy="891540"/>
+            <wp:effectExtent l="0" t="0" r="7620" b="3810"/>
+            <wp:docPr id="23" name="Picture 23"/>
+            <wp:cNvGraphicFramePr>
+              <a:graphicFrameLocks xmlns:a="http://schemas.openxmlformats.org/drawingml/2006/main" noChangeAspect="1"/>
+            </wp:cNvGraphicFramePr>
+            <a:graphic xmlns:a="http://schemas.openxmlformats.org/drawingml/2006/main">
+              <a:graphicData uri="http://schemas.openxmlformats.org/drawingml/2006/picture">
+                <pic:pic xmlns:pic="http://schemas.openxmlformats.org/drawingml/2006/picture">
+                  <pic:nvPicPr>
+                    <pic:cNvPr id="1" name=""/>
+                    <pic:cNvPicPr/>
+                  </pic:nvPicPr>
+                  <pic:blipFill>
+                    <a:blip r:embed="rId27"/>
+                    <a:stretch>
+                      <a:fillRect/>
+                    </a:stretch>
+                  </pic:blipFill>
+                  <pic:spPr>
+                    <a:xfrm>
+                      <a:off x="0" y="0"/>
+                      <a:ext cx="5612130" cy="891540"/>
+                    </a:xfrm>
+                    <a:prstGeom prst="rect">
+                      <a:avLst/>
+                    </a:prstGeom>
+                  </pic:spPr>
+                </pic:pic>
+              </a:graphicData>
+            </a:graphic>
+          </wp:inline>
+        </w:drawing>
+      </w:r>
+    </w:p>
+    <w:p>
+      <w:pPr>
+        <w:rPr>
+          <w:rFonts w:asciiTheme="majorHAnsi" w:hAnsiTheme="majorHAnsi" w:cstheme="majorHAnsi"/>
+        </w:rPr>
+      </w:pPr>
+      <w:r>
+        <w:rPr>
+          <w:rFonts w:asciiTheme="majorHAnsi" w:hAnsiTheme="majorHAnsi" w:cstheme="majorHAnsi"/>
+        </w:rPr>
+        <w:br w:type="page"/>
+      </w:r>
+    </w:p>
+    <w:p>
+      <w:pPr>
+        <w:pStyle w:val="Heading3"/>
+      </w:pPr>
+      <w:r>
+        <w:lastRenderedPageBreak/>
+        <w:t>Database Constraints (6)</w:t>
+      </w:r>
+    </w:p>
+    <w:p>
+      <w:pPr>
+        <w:pStyle w:val="Heading4"/>
+        <w:rPr>
+          <w:lang w:val="vi-VN"/>
+        </w:rPr>
+      </w:pPr>
+      <w:r>
+        <w:rPr>
+          <w:lang w:val="vi-VN"/>
+        </w:rPr>
+        <w:t xml:space="preserve">Câu lệnh để loại bỏ một ràng buộc là </w:t>
+      </w:r>
+      <w:r>
+        <w:rPr>
+          <w:lang w:val="vi-VN"/>
+        </w:rPr>
+        <w:t>gì?</w:t>
+      </w:r>
+    </w:p>
+    <w:p>
+      <w:pPr>
+        <w:pStyle w:val="NormalWeb"/>
+        <w:shd w:val="clear" w:color="auto" w:fill="FFFFFF"/>
+        <w:spacing w:before="0" w:beforeAutospacing="0" w:after="150" w:afterAutospacing="0"/>
+        <w:jc w:val="both"/>
+        <w:rPr>
+          <w:rFonts w:asciiTheme="majorHAnsi" w:hAnsiTheme="majorHAnsi" w:cstheme="majorHAnsi"/>
+          <w:color w:val="3D4251"/>
+          <w:sz w:val="23"/>
+          <w:szCs w:val="23"/>
+        </w:rPr>
+      </w:pPr>
+      <w:r>
+        <w:rPr>
+          <w:rFonts w:asciiTheme="majorHAnsi" w:hAnsiTheme="majorHAnsi" w:cstheme="majorHAnsi"/>
+          <w:color w:val="3D4251"/>
+          <w:sz w:val="23"/>
+          <w:szCs w:val="23"/>
+        </w:rPr>
+        <w:t>Câu lệnh </w:t>
+      </w:r>
+      <w:r>
+        <w:rPr>
+          <w:rStyle w:val="HTMLCode"/>
+          <w:rFonts w:asciiTheme="majorHAnsi" w:hAnsiTheme="majorHAnsi" w:cstheme="majorHAnsi"/>
+          <w:color w:val="C7254E"/>
+          <w:shd w:val="clear" w:color="auto" w:fill="F9F2F4"/>
+        </w:rPr>
+        <w:t>DROP CONSTRAINT</w:t>
+      </w:r>
+      <w:r>
+        <w:rPr>
+          <w:rFonts w:asciiTheme="majorHAnsi" w:hAnsiTheme="majorHAnsi" w:cstheme="majorHAnsi"/>
+          <w:color w:val="3D4251"/>
+          <w:sz w:val="23"/>
+          <w:szCs w:val="23"/>
+        </w:rPr>
+        <w:t> dùng để xóa các ràng buộc </w:t>
+      </w:r>
+      <w:r>
+        <w:rPr>
+          <w:rStyle w:val="HTMLCode"/>
+          <w:rFonts w:asciiTheme="majorHAnsi" w:hAnsiTheme="majorHAnsi" w:cstheme="majorHAnsi"/>
+          <w:color w:val="C7254E"/>
+          <w:shd w:val="clear" w:color="auto" w:fill="F9F2F4"/>
+        </w:rPr>
+        <w:t>UNIQUE</w:t>
+      </w:r>
+      <w:r>
+        <w:rPr>
+          <w:rFonts w:asciiTheme="majorHAnsi" w:hAnsiTheme="majorHAnsi" w:cstheme="majorHAnsi"/>
+          <w:color w:val="3D4251"/>
+          <w:sz w:val="23"/>
+          <w:szCs w:val="23"/>
+        </w:rPr>
+        <w:t>, </w:t>
+      </w:r>
+      <w:r>
+        <w:rPr>
+          <w:rStyle w:val="HTMLCode"/>
+          <w:rFonts w:asciiTheme="majorHAnsi" w:hAnsiTheme="majorHAnsi" w:cstheme="majorHAnsi"/>
+          <w:color w:val="C7254E"/>
+          <w:shd w:val="clear" w:color="auto" w:fill="F9F2F4"/>
+        </w:rPr>
+        <w:t>PRIMARY KEY</w:t>
+      </w:r>
+      <w:r>
+        <w:rPr>
+          <w:rFonts w:asciiTheme="majorHAnsi" w:hAnsiTheme="majorHAnsi" w:cstheme="majorHAnsi"/>
+          <w:color w:val="3D4251"/>
+          <w:sz w:val="23"/>
+          <w:szCs w:val="23"/>
+        </w:rPr>
+        <w:t>, </w:t>
+      </w:r>
+      <w:r>
+        <w:rPr>
+          <w:rStyle w:val="HTMLCode"/>
+          <w:rFonts w:asciiTheme="majorHAnsi" w:hAnsiTheme="majorHAnsi" w:cstheme="majorHAnsi"/>
+          <w:color w:val="C7254E"/>
+          <w:shd w:val="clear" w:color="auto" w:fill="F9F2F4"/>
+        </w:rPr>
+        <w:t>FOREIGN KEY</w:t>
+      </w:r>
+      <w:r>
+        <w:rPr>
+          <w:rFonts w:asciiTheme="majorHAnsi" w:hAnsiTheme="majorHAnsi" w:cstheme="majorHAnsi"/>
+          <w:color w:val="3D4251"/>
+          <w:sz w:val="23"/>
+          <w:szCs w:val="23"/>
+        </w:rPr>
+        <w:t>, hay </w:t>
+      </w:r>
+      <w:r>
+        <w:rPr>
+          <w:rStyle w:val="HTMLCode"/>
+          <w:rFonts w:asciiTheme="majorHAnsi" w:hAnsiTheme="majorHAnsi" w:cstheme="majorHAnsi"/>
+          <w:color w:val="C7254E"/>
+          <w:shd w:val="clear" w:color="auto" w:fill="F9F2F4"/>
+        </w:rPr>
+        <w:t>CHECK</w:t>
+      </w:r>
+      <w:r>
+        <w:rPr>
+          <w:rFonts w:asciiTheme="majorHAnsi" w:hAnsiTheme="majorHAnsi" w:cstheme="majorHAnsi"/>
+          <w:color w:val="3D4251"/>
+          <w:sz w:val="23"/>
+          <w:szCs w:val="23"/>
+        </w:rPr>
+        <w:t>.</w:t>
+      </w:r>
+    </w:p>
+    <w:p>
+      <w:pPr>
+        <w:pStyle w:val="NormalWeb"/>
+        <w:shd w:val="clear" w:color="auto" w:fill="FFFFFF"/>
+        <w:spacing w:before="0" w:beforeAutospacing="0" w:after="150" w:afterAutospacing="0"/>
+        <w:jc w:val="both"/>
+        <w:rPr>
+          <w:rFonts w:asciiTheme="majorHAnsi" w:hAnsiTheme="majorHAnsi" w:cstheme="majorHAnsi"/>
+          <w:color w:val="3D4251"/>
+          <w:sz w:val="23"/>
+          <w:szCs w:val="23"/>
+        </w:rPr>
+      </w:pPr>
+      <w:r>
+        <w:rPr>
+          <w:rFonts w:asciiTheme="majorHAnsi" w:hAnsiTheme="majorHAnsi" w:cstheme="majorHAnsi"/>
+          <w:color w:val="3D4251"/>
+          <w:sz w:val="23"/>
+          <w:szCs w:val="23"/>
+        </w:rPr>
+        <w:t>Cú pháp để loại bỏ một ràng buộc trong PostgreSQL là:</w:t>
+      </w:r>
+    </w:p>
+    <w:p>
+      <w:r>
+        <w:rPr>
+          <w:noProof/>
+        </w:rPr>
+        <w:drawing>
+          <wp:inline distT="0" distB="0" distL="0" distR="0" wp14:anchorId="0F174E20" wp14:editId="3E0B60E8">
+            <wp:extent cx="5612130" cy="500380"/>
+            <wp:effectExtent l="0" t="0" r="7620" b="0"/>
+            <wp:docPr id="24" name="Picture 24"/>
+            <wp:cNvGraphicFramePr>
+              <a:graphicFrameLocks xmlns:a="http://schemas.openxmlformats.org/drawingml/2006/main" noChangeAspect="1"/>
+            </wp:cNvGraphicFramePr>
+            <a:graphic xmlns:a="http://schemas.openxmlformats.org/drawingml/2006/main">
+              <a:graphicData uri="http://schemas.openxmlformats.org/drawingml/2006/picture">
+                <pic:pic xmlns:pic="http://schemas.openxmlformats.org/drawingml/2006/picture">
+                  <pic:nvPicPr>
+                    <pic:cNvPr id="1" name=""/>
+                    <pic:cNvPicPr/>
+                  </pic:nvPicPr>
+                  <pic:blipFill>
+                    <a:blip r:embed="rId28"/>
+                    <a:stretch>
+                      <a:fillRect/>
+                    </a:stretch>
+                  </pic:blipFill>
+                  <pic:spPr>
+                    <a:xfrm>
+                      <a:off x="0" y="0"/>
+                      <a:ext cx="5612130" cy="500380"/>
+                    </a:xfrm>
+                    <a:prstGeom prst="rect">
+                      <a:avLst/>
+                    </a:prstGeom>
+                  </pic:spPr>
+                </pic:pic>
+              </a:graphicData>
+            </a:graphic>
+          </wp:inline>
+        </w:drawing>
+      </w:r>
+    </w:p>
+    <w:p>
+      <w:pPr>
+        <w:rPr>
+          <w:rFonts w:asciiTheme="majorHAnsi" w:hAnsiTheme="majorHAnsi" w:cstheme="majorHAnsi"/>
+          <w:color w:val="3D4251"/>
+          <w:sz w:val="23"/>
+          <w:szCs w:val="23"/>
+          <w:shd w:val="clear" w:color="auto" w:fill="FFFFFF"/>
+        </w:rPr>
+      </w:pPr>
+      <w:r>
+        <w:rPr>
+          <w:rFonts w:asciiTheme="majorHAnsi" w:hAnsiTheme="majorHAnsi" w:cstheme="majorHAnsi"/>
+          <w:color w:val="3D4251"/>
+          <w:sz w:val="23"/>
+          <w:szCs w:val="23"/>
+          <w:shd w:val="clear" w:color="auto" w:fill="FFFFFF"/>
+        </w:rPr>
+        <w:t>Cú pháp để loại bỏ nhiều ràng buộc trong một bảng là:</w:t>
+      </w:r>
+    </w:p>
+    <w:p>
+      <w:pPr>
+        <w:rPr>
+          <w:rFonts w:asciiTheme="majorHAnsi" w:hAnsiTheme="majorHAnsi" w:cstheme="majorHAnsi"/>
+        </w:rPr>
+      </w:pPr>
+      <w:r>
+        <w:rPr>
+          <w:noProof/>
+        </w:rPr>
+        <w:drawing>
+          <wp:inline distT="0" distB="0" distL="0" distR="0" wp14:anchorId="54E1EE44" wp14:editId="4602B93A">
+            <wp:extent cx="5612130" cy="1115060"/>
+            <wp:effectExtent l="0" t="0" r="7620" b="8890"/>
+            <wp:docPr id="25" name="Picture 25"/>
+            <wp:cNvGraphicFramePr>
+              <a:graphicFrameLocks xmlns:a="http://schemas.openxmlformats.org/drawingml/2006/main" noChangeAspect="1"/>
+            </wp:cNvGraphicFramePr>
+            <a:graphic xmlns:a="http://schemas.openxmlformats.org/drawingml/2006/main">
+              <a:graphicData uri="http://schemas.openxmlformats.org/drawingml/2006/picture">
+                <pic:pic xmlns:pic="http://schemas.openxmlformats.org/drawingml/2006/picture">
+                  <pic:nvPicPr>
+                    <pic:cNvPr id="1" name=""/>
+                    <pic:cNvPicPr/>
+                  </pic:nvPicPr>
+                  <pic:blipFill>
+                    <a:blip r:embed="rId29"/>
+                    <a:stretch>
+                      <a:fillRect/>
+                    </a:stretch>
+                  </pic:blipFill>
+                  <pic:spPr>
+                    <a:xfrm>
+                      <a:off x="0" y="0"/>
+                      <a:ext cx="5612130" cy="1115060"/>
+                    </a:xfrm>
+                    <a:prstGeom prst="rect">
+                      <a:avLst/>
+                    </a:prstGeom>
+                  </pic:spPr>
+                </pic:pic>
+              </a:graphicData>
+            </a:graphic>
+          </wp:inline>
+        </w:drawing>
+      </w:r>
+    </w:p>
+    <w:p>
+      <w:pPr>
+        <w:pStyle w:val="Heading3"/>
+      </w:pPr>
+      <w:r>
+        <w:t>Exercise</w:t>
+      </w:r>
+    </w:p>
+    <w:p/>
     <w:sectPr>
       <w:pgSz w:w="12240" w:h="15840"/>
       <w:pgMar w:top="1985" w:right="1701" w:bottom="1701" w:left="1701" w:header="720" w:footer="720" w:gutter="0"/>
@@ -11234,6 +13282,155 @@
     </w:lvl>
   </w:abstractNum>
   <w:abstractNum w:abstractNumId="4" w15:restartNumberingAfterBreak="0">
+    <w:nsid w:val="15C31FC2"/>
+    <w:multiLevelType w:val="multilevel"/>
+    <w:tmpl w:val="08DA14DA"/>
+    <w:lvl w:ilvl="0">
+      <w:start w:val="1"/>
+      <w:numFmt w:val="bullet"/>
+      <w:lvlText w:val=""/>
+      <w:lvlJc w:val="left"/>
+      <w:pPr>
+        <w:tabs>
+          <w:tab w:val="num" w:pos="720"/>
+        </w:tabs>
+        <w:ind w:left="720" w:hanging="360"/>
+      </w:pPr>
+      <w:rPr>
+        <w:rFonts w:ascii="Symbol" w:hAnsi="Symbol" w:hint="default"/>
+        <w:sz w:val="20"/>
+      </w:rPr>
+    </w:lvl>
+    <w:lvl w:ilvl="1" w:tentative="1">
+      <w:start w:val="1"/>
+      <w:numFmt w:val="bullet"/>
+      <w:lvlText w:val="o"/>
+      <w:lvlJc w:val="left"/>
+      <w:pPr>
+        <w:tabs>
+          <w:tab w:val="num" w:pos="1440"/>
+        </w:tabs>
+        <w:ind w:left="1440" w:hanging="360"/>
+      </w:pPr>
+      <w:rPr>
+        <w:rFonts w:ascii="Courier New" w:hAnsi="Courier New" w:hint="default"/>
+        <w:sz w:val="20"/>
+      </w:rPr>
+    </w:lvl>
+    <w:lvl w:ilvl="2" w:tentative="1">
+      <w:start w:val="1"/>
+      <w:numFmt w:val="bullet"/>
+      <w:lvlText w:val=""/>
+      <w:lvlJc w:val="left"/>
+      <w:pPr>
+        <w:tabs>
+          <w:tab w:val="num" w:pos="2160"/>
+        </w:tabs>
+        <w:ind w:left="2160" w:hanging="360"/>
+      </w:pPr>
+      <w:rPr>
+        <w:rFonts w:ascii="Wingdings" w:hAnsi="Wingdings" w:hint="default"/>
+        <w:sz w:val="20"/>
+      </w:rPr>
+    </w:lvl>
+    <w:lvl w:ilvl="3" w:tentative="1">
+      <w:start w:val="1"/>
+      <w:numFmt w:val="bullet"/>
+      <w:lvlText w:val=""/>
+      <w:lvlJc w:val="left"/>
+      <w:pPr>
+        <w:tabs>
+          <w:tab w:val="num" w:pos="2880"/>
+        </w:tabs>
+        <w:ind w:left="2880" w:hanging="360"/>
+      </w:pPr>
+      <w:rPr>
+        <w:rFonts w:ascii="Wingdings" w:hAnsi="Wingdings" w:hint="default"/>
+        <w:sz w:val="20"/>
+      </w:rPr>
+    </w:lvl>
+    <w:lvl w:ilvl="4" w:tentative="1">
+      <w:start w:val="1"/>
+      <w:numFmt w:val="bullet"/>
+      <w:lvlText w:val=""/>
+      <w:lvlJc w:val="left"/>
+      <w:pPr>
+        <w:tabs>
+          <w:tab w:val="num" w:pos="3600"/>
+        </w:tabs>
+        <w:ind w:left="3600" w:hanging="360"/>
+      </w:pPr>
+      <w:rPr>
+        <w:rFonts w:ascii="Wingdings" w:hAnsi="Wingdings" w:hint="default"/>
+        <w:sz w:val="20"/>
+      </w:rPr>
+    </w:lvl>
+    <w:lvl w:ilvl="5" w:tentative="1">
+      <w:start w:val="1"/>
+      <w:numFmt w:val="bullet"/>
+      <w:lvlText w:val=""/>
+      <w:lvlJc w:val="left"/>
+      <w:pPr>
+        <w:tabs>
+          <w:tab w:val="num" w:pos="4320"/>
+        </w:tabs>
+        <w:ind w:left="4320" w:hanging="360"/>
+      </w:pPr>
+      <w:rPr>
+        <w:rFonts w:ascii="Wingdings" w:hAnsi="Wingdings" w:hint="default"/>
+        <w:sz w:val="20"/>
+      </w:rPr>
+    </w:lvl>
+    <w:lvl w:ilvl="6" w:tentative="1">
+      <w:start w:val="1"/>
+      <w:numFmt w:val="bullet"/>
+      <w:lvlText w:val=""/>
+      <w:lvlJc w:val="left"/>
+      <w:pPr>
+        <w:tabs>
+          <w:tab w:val="num" w:pos="5040"/>
+        </w:tabs>
+        <w:ind w:left="5040" w:hanging="360"/>
+      </w:pPr>
+      <w:rPr>
+        <w:rFonts w:ascii="Wingdings" w:hAnsi="Wingdings" w:hint="default"/>
+        <w:sz w:val="20"/>
+      </w:rPr>
+    </w:lvl>
+    <w:lvl w:ilvl="7" w:tentative="1">
+      <w:start w:val="1"/>
+      <w:numFmt w:val="bullet"/>
+      <w:lvlText w:val=""/>
+      <w:lvlJc w:val="left"/>
+      <w:pPr>
+        <w:tabs>
+          <w:tab w:val="num" w:pos="5760"/>
+        </w:tabs>
+        <w:ind w:left="5760" w:hanging="360"/>
+      </w:pPr>
+      <w:rPr>
+        <w:rFonts w:ascii="Wingdings" w:hAnsi="Wingdings" w:hint="default"/>
+        <w:sz w:val="20"/>
+      </w:rPr>
+    </w:lvl>
+    <w:lvl w:ilvl="8" w:tentative="1">
+      <w:start w:val="1"/>
+      <w:numFmt w:val="bullet"/>
+      <w:lvlText w:val=""/>
+      <w:lvlJc w:val="left"/>
+      <w:pPr>
+        <w:tabs>
+          <w:tab w:val="num" w:pos="6480"/>
+        </w:tabs>
+        <w:ind w:left="6480" w:hanging="360"/>
+      </w:pPr>
+      <w:rPr>
+        <w:rFonts w:ascii="Wingdings" w:hAnsi="Wingdings" w:hint="default"/>
+        <w:sz w:val="20"/>
+      </w:rPr>
+    </w:lvl>
+  </w:abstractNum>
+  <w:abstractNum w:abstractNumId="5" w15:restartNumberingAfterBreak="0">
     <w:nsid w:val="17165415"/>
     <w:multiLevelType w:val="multilevel"/>
     <w:tmpl w:val="E68C4E6E"/>
@@ -11382,7 +13579,7 @@
       </w:rPr>
     </w:lvl>
   </w:abstractNum>
-  <w:abstractNum w:abstractNumId="5" w15:restartNumberingAfterBreak="0">
+  <w:abstractNum w:abstractNumId="6" w15:restartNumberingAfterBreak="0">
     <w:nsid w:val="18E5322E"/>
     <w:multiLevelType w:val="hybridMultilevel"/>
     <w:tmpl w:val="779E7462"/>
@@ -11469,7 +13666,7 @@
       </w:pPr>
     </w:lvl>
   </w:abstractNum>
-  <w:abstractNum w:abstractNumId="6" w15:restartNumberingAfterBreak="0">
+  <w:abstractNum w:abstractNumId="7" w15:restartNumberingAfterBreak="0">
     <w:nsid w:val="1ABD04AB"/>
     <w:multiLevelType w:val="multilevel"/>
     <w:tmpl w:val="823EED86"/>
@@ -11618,7 +13815,7 @@
       </w:rPr>
     </w:lvl>
   </w:abstractNum>
-  <w:abstractNum w:abstractNumId="7" w15:restartNumberingAfterBreak="0">
+  <w:abstractNum w:abstractNumId="8" w15:restartNumberingAfterBreak="0">
     <w:nsid w:val="1FE55172"/>
     <w:multiLevelType w:val="multilevel"/>
     <w:tmpl w:val="7C00A870"/>
@@ -11767,7 +13964,7 @@
       </w:rPr>
     </w:lvl>
   </w:abstractNum>
-  <w:abstractNum w:abstractNumId="8" w15:restartNumberingAfterBreak="0">
+  <w:abstractNum w:abstractNumId="9" w15:restartNumberingAfterBreak="0">
     <w:nsid w:val="20C560B0"/>
     <w:multiLevelType w:val="hybridMultilevel"/>
     <w:tmpl w:val="4240EABA"/>
@@ -11879,7 +14076,7 @@
       </w:rPr>
     </w:lvl>
   </w:abstractNum>
-  <w:abstractNum w:abstractNumId="9" w15:restartNumberingAfterBreak="0">
+  <w:abstractNum w:abstractNumId="10" w15:restartNumberingAfterBreak="0">
     <w:nsid w:val="21EA3ADD"/>
     <w:multiLevelType w:val="hybridMultilevel"/>
     <w:tmpl w:val="D1321172"/>
@@ -11991,7 +14188,7 @@
       </w:rPr>
     </w:lvl>
   </w:abstractNum>
-  <w:abstractNum w:abstractNumId="10" w15:restartNumberingAfterBreak="0">
+  <w:abstractNum w:abstractNumId="11" w15:restartNumberingAfterBreak="0">
     <w:nsid w:val="2F9050B2"/>
     <w:multiLevelType w:val="multilevel"/>
     <w:tmpl w:val="F8CEB5E6"/>
@@ -12140,7 +14337,7 @@
       </w:rPr>
     </w:lvl>
   </w:abstractNum>
-  <w:abstractNum w:abstractNumId="11" w15:restartNumberingAfterBreak="0">
+  <w:abstractNum w:abstractNumId="12" w15:restartNumberingAfterBreak="0">
     <w:nsid w:val="38277F86"/>
     <w:multiLevelType w:val="hybridMultilevel"/>
     <w:tmpl w:val="45485498"/>
@@ -12252,7 +14449,7 @@
       </w:rPr>
     </w:lvl>
   </w:abstractNum>
-  <w:abstractNum w:abstractNumId="12" w15:restartNumberingAfterBreak="0">
+  <w:abstractNum w:abstractNumId="13" w15:restartNumberingAfterBreak="0">
     <w:nsid w:val="3FDF0562"/>
     <w:multiLevelType w:val="multilevel"/>
     <w:tmpl w:val="44366030"/>
@@ -12365,7 +14562,7 @@
       </w:pPr>
     </w:lvl>
   </w:abstractNum>
-  <w:abstractNum w:abstractNumId="13" w15:restartNumberingAfterBreak="0">
+  <w:abstractNum w:abstractNumId="14" w15:restartNumberingAfterBreak="0">
     <w:nsid w:val="448A282D"/>
     <w:multiLevelType w:val="hybridMultilevel"/>
     <w:tmpl w:val="05003C5A"/>
@@ -12452,7 +14649,7 @@
       </w:pPr>
     </w:lvl>
   </w:abstractNum>
-  <w:abstractNum w:abstractNumId="14" w15:restartNumberingAfterBreak="0">
+  <w:abstractNum w:abstractNumId="15" w15:restartNumberingAfterBreak="0">
     <w:nsid w:val="52775947"/>
     <w:multiLevelType w:val="multilevel"/>
     <w:tmpl w:val="984C35F6"/>
@@ -12601,7 +14798,7 @@
       </w:rPr>
     </w:lvl>
   </w:abstractNum>
-  <w:abstractNum w:abstractNumId="15" w15:restartNumberingAfterBreak="0">
+  <w:abstractNum w:abstractNumId="16" w15:restartNumberingAfterBreak="0">
     <w:nsid w:val="542C6F77"/>
     <w:multiLevelType w:val="hybridMultilevel"/>
     <w:tmpl w:val="FC3AE548"/>
@@ -12688,7 +14885,7 @@
       </w:pPr>
     </w:lvl>
   </w:abstractNum>
-  <w:abstractNum w:abstractNumId="16" w15:restartNumberingAfterBreak="0">
+  <w:abstractNum w:abstractNumId="17" w15:restartNumberingAfterBreak="0">
     <w:nsid w:val="56CB65B3"/>
     <w:multiLevelType w:val="hybridMultilevel"/>
     <w:tmpl w:val="BBAEA4C6"/>
@@ -12800,7 +14997,7 @@
       </w:rPr>
     </w:lvl>
   </w:abstractNum>
-  <w:abstractNum w:abstractNumId="17" w15:restartNumberingAfterBreak="0">
+  <w:abstractNum w:abstractNumId="18" w15:restartNumberingAfterBreak="0">
     <w:nsid w:val="5B1910DE"/>
     <w:multiLevelType w:val="hybridMultilevel"/>
     <w:tmpl w:val="2474F4A0"/>
@@ -12912,7 +15109,7 @@
       </w:rPr>
     </w:lvl>
   </w:abstractNum>
-  <w:abstractNum w:abstractNumId="18" w15:restartNumberingAfterBreak="0">
+  <w:abstractNum w:abstractNumId="19" w15:restartNumberingAfterBreak="0">
     <w:nsid w:val="6AAA530F"/>
     <w:multiLevelType w:val="multilevel"/>
     <w:tmpl w:val="5928E39C"/>
@@ -13061,7 +15258,7 @@
       </w:rPr>
     </w:lvl>
   </w:abstractNum>
-  <w:abstractNum w:abstractNumId="19" w15:restartNumberingAfterBreak="0">
+  <w:abstractNum w:abstractNumId="20" w15:restartNumberingAfterBreak="0">
     <w:nsid w:val="6CC16E42"/>
     <w:multiLevelType w:val="multilevel"/>
     <w:tmpl w:val="5A98F472"/>
@@ -13210,7 +15407,7 @@
       </w:rPr>
     </w:lvl>
   </w:abstractNum>
-  <w:abstractNum w:abstractNumId="20" w15:restartNumberingAfterBreak="0">
+  <w:abstractNum w:abstractNumId="21" w15:restartNumberingAfterBreak="0">
     <w:nsid w:val="6E364CF3"/>
     <w:multiLevelType w:val="hybridMultilevel"/>
     <w:tmpl w:val="2252EAEE"/>
@@ -13322,7 +15519,7 @@
       </w:rPr>
     </w:lvl>
   </w:abstractNum>
-  <w:abstractNum w:abstractNumId="21" w15:restartNumberingAfterBreak="0">
+  <w:abstractNum w:abstractNumId="22" w15:restartNumberingAfterBreak="0">
     <w:nsid w:val="70F65521"/>
     <w:multiLevelType w:val="multilevel"/>
     <w:tmpl w:val="536E3408"/>
@@ -13471,7 +15668,7 @@
       </w:rPr>
     </w:lvl>
   </w:abstractNum>
-  <w:abstractNum w:abstractNumId="22" w15:restartNumberingAfterBreak="0">
+  <w:abstractNum w:abstractNumId="23" w15:restartNumberingAfterBreak="0">
     <w:nsid w:val="72712E09"/>
     <w:multiLevelType w:val="multilevel"/>
     <w:tmpl w:val="8CFACAD6"/>
@@ -13620,7 +15817,7 @@
       </w:rPr>
     </w:lvl>
   </w:abstractNum>
-  <w:abstractNum w:abstractNumId="23" w15:restartNumberingAfterBreak="0">
+  <w:abstractNum w:abstractNumId="24" w15:restartNumberingAfterBreak="0">
     <w:nsid w:val="76340C5D"/>
     <w:multiLevelType w:val="hybridMultilevel"/>
     <w:tmpl w:val="7A9AC74A"/>
@@ -13732,7 +15929,7 @@
       </w:rPr>
     </w:lvl>
   </w:abstractNum>
-  <w:abstractNum w:abstractNumId="24" w15:restartNumberingAfterBreak="0">
+  <w:abstractNum w:abstractNumId="25" w15:restartNumberingAfterBreak="0">
     <w:nsid w:val="766B39EB"/>
     <w:multiLevelType w:val="hybridMultilevel"/>
     <w:tmpl w:val="C540CA42"/>
@@ -13844,7 +16041,7 @@
       </w:rPr>
     </w:lvl>
   </w:abstractNum>
-  <w:abstractNum w:abstractNumId="25" w15:restartNumberingAfterBreak="0">
+  <w:abstractNum w:abstractNumId="26" w15:restartNumberingAfterBreak="0">
     <w:nsid w:val="7DC77F95"/>
     <w:multiLevelType w:val="hybridMultilevel"/>
     <w:tmpl w:val="C90EAD38"/>
@@ -13956,7 +16153,7 @@
       </w:rPr>
     </w:lvl>
   </w:abstractNum>
-  <w:abstractNum w:abstractNumId="26" w15:restartNumberingAfterBreak="0">
+  <w:abstractNum w:abstractNumId="27" w15:restartNumberingAfterBreak="0">
     <w:nsid w:val="7DDE7791"/>
     <w:multiLevelType w:val="multilevel"/>
     <w:tmpl w:val="7FFC55C8"/>
@@ -14106,19 +16303,19 @@
     </w:lvl>
   </w:abstractNum>
   <w:num w:numId="1">
-    <w:abstractNumId w:val="17"/>
+    <w:abstractNumId w:val="18"/>
   </w:num>
   <w:num w:numId="2">
-    <w:abstractNumId w:val="9"/>
+    <w:abstractNumId w:val="10"/>
   </w:num>
   <w:num w:numId="3">
-    <w:abstractNumId w:val="15"/>
+    <w:abstractNumId w:val="16"/>
   </w:num>
   <w:num w:numId="4">
-    <w:abstractNumId w:val="5"/>
+    <w:abstractNumId w:val="6"/>
   </w:num>
   <w:num w:numId="5">
-    <w:abstractNumId w:val="13"/>
+    <w:abstractNumId w:val="14"/>
   </w:num>
   <w:num w:numId="6">
     <w:abstractNumId w:val="0"/>
@@ -14130,13 +16327,13 @@
     <w:abstractNumId w:val="1"/>
   </w:num>
   <w:num w:numId="9">
-    <w:abstractNumId w:val="13"/>
+    <w:abstractNumId w:val="14"/>
     <w:lvlOverride w:ilvl="0">
       <w:startOverride w:val="1"/>
     </w:lvlOverride>
   </w:num>
   <w:num w:numId="10">
-    <w:abstractNumId w:val="13"/>
+    <w:abstractNumId w:val="14"/>
     <w:lvlOverride w:ilvl="0">
       <w:startOverride w:val="1"/>
     </w:lvlOverride>
@@ -14145,7 +16342,7 @@
     <w:abstractNumId w:val="3"/>
   </w:num>
   <w:num w:numId="12">
-    <w:abstractNumId w:val="11"/>
+    <w:abstractNumId w:val="12"/>
   </w:num>
   <w:num w:numId="13">
     <w:abstractNumId w:val="2"/>
@@ -14154,16 +16351,16 @@
     </w:lvlOverride>
   </w:num>
   <w:num w:numId="14">
-    <w:abstractNumId w:val="16"/>
+    <w:abstractNumId w:val="17"/>
   </w:num>
   <w:num w:numId="15">
+    <w:abstractNumId w:val="26"/>
+  </w:num>
+  <w:num w:numId="16">
     <w:abstractNumId w:val="25"/>
   </w:num>
-  <w:num w:numId="16">
-    <w:abstractNumId w:val="24"/>
-  </w:num>
   <w:num w:numId="17">
-    <w:abstractNumId w:val="13"/>
+    <w:abstractNumId w:val="14"/>
     <w:lvlOverride w:ilvl="0">
       <w:startOverride w:val="1"/>
     </w:lvlOverride>
@@ -14205,13 +16402,13 @@
     </w:lvlOverride>
   </w:num>
   <w:num w:numId="24">
-    <w:abstractNumId w:val="13"/>
+    <w:abstractNumId w:val="14"/>
     <w:lvlOverride w:ilvl="0">
       <w:startOverride w:val="1"/>
     </w:lvlOverride>
   </w:num>
   <w:num w:numId="25">
-    <w:abstractNumId w:val="20"/>
+    <w:abstractNumId w:val="21"/>
   </w:num>
   <w:num w:numId="26">
     <w:abstractNumId w:val="2"/>
@@ -14226,43 +16423,46 @@
     </w:lvlOverride>
   </w:num>
   <w:num w:numId="28">
+    <w:abstractNumId w:val="24"/>
+  </w:num>
+  <w:num w:numId="29">
+    <w:abstractNumId w:val="9"/>
+  </w:num>
+  <w:num w:numId="30">
+    <w:abstractNumId w:val="7"/>
+  </w:num>
+  <w:num w:numId="31">
+    <w:abstractNumId w:val="22"/>
+  </w:num>
+  <w:num w:numId="32">
+    <w:abstractNumId w:val="27"/>
+  </w:num>
+  <w:num w:numId="33">
+    <w:abstractNumId w:val="11"/>
+  </w:num>
+  <w:num w:numId="34">
+    <w:abstractNumId w:val="8"/>
+  </w:num>
+  <w:num w:numId="35">
+    <w:abstractNumId w:val="20"/>
+  </w:num>
+  <w:num w:numId="36">
+    <w:abstractNumId w:val="15"/>
+  </w:num>
+  <w:num w:numId="37">
+    <w:abstractNumId w:val="5"/>
+  </w:num>
+  <w:num w:numId="38">
     <w:abstractNumId w:val="23"/>
   </w:num>
-  <w:num w:numId="29">
-    <w:abstractNumId w:val="8"/>
+  <w:num w:numId="39">
+    <w:abstractNumId w:val="13"/>
   </w:num>
-  <w:num w:numId="30">
-    <w:abstractNumId w:val="6"/>
-  </w:num>
-  <w:num w:numId="31">
-    <w:abstractNumId w:val="21"/>
-  </w:num>
-  <w:num w:numId="32">
-    <w:abstractNumId w:val="26"/>
-  </w:num>
-  <w:num w:numId="33">
-    <w:abstractNumId w:val="10"/>
-  </w:num>
-  <w:num w:numId="34">
-    <w:abstractNumId w:val="7"/>
-  </w:num>
-  <w:num w:numId="35">
+  <w:num w:numId="40">
     <w:abstractNumId w:val="19"/>
   </w:num>
-  <w:num w:numId="36">
-    <w:abstractNumId w:val="14"/>
-  </w:num>
-  <w:num w:numId="37">
+  <w:num w:numId="41">
     <w:abstractNumId w:val="4"/>
-  </w:num>
-  <w:num w:numId="38">
-    <w:abstractNumId w:val="22"/>
-  </w:num>
-  <w:num w:numId="39">
-    <w:abstractNumId w:val="12"/>
-  </w:num>
-  <w:num w:numId="40">
-    <w:abstractNumId w:val="18"/>
   </w:num>
 </w:numbering>
 </file>
@@ -15337,7 +17537,7 @@
 </file>
 
 <file path=customXml/itemProps1.xml><?xml version="1.0" encoding="utf-8"?>
-<ds:datastoreItem xmlns:ds="http://schemas.openxmlformats.org/officeDocument/2006/customXml" ds:itemID="{0DC80535-2A30-49F0-BF2C-B4610EBF0987}">
+<ds:datastoreItem xmlns:ds="http://schemas.openxmlformats.org/officeDocument/2006/customXml" ds:itemID="{5ECA005F-FBB9-48AC-9245-D877C80EC3A2}">
   <ds:schemaRefs>
     <ds:schemaRef ds:uri="http://schemas.openxmlformats.org/officeDocument/2006/bibliography"/>
   </ds:schemaRefs>

</xml_diff>